<commit_message>
fix test date cut off in chart issue
</commit_message>
<xml_diff>
--- a/app/assets/STAR_testing/STAR_template.docx
+++ b/app/assets/STAR_testing/STAR_template.docx
@@ -1,6 +1,6 @@
 
 <file path=word/document.xml><?xml version="1.0" encoding="utf-8"?>
-<w:document xmlns:wpc="http://schemas.microsoft.com/office/word/2010/wordprocessingCanvas" xmlns:mo="http://schemas.microsoft.com/office/mac/office/2008/main" xmlns:mc="http://schemas.openxmlformats.org/markup-compatibility/2006" xmlns:mv="urn:schemas-microsoft-com:mac:vml" xmlns:o="urn:schemas-microsoft-com:office:office" xmlns:r="http://schemas.openxmlformats.org/officeDocument/2006/relationships" xmlns:m="http://schemas.openxmlformats.org/officeDocument/2006/math" xmlns:v="urn:schemas-microsoft-com:vml" xmlns:wp14="http://schemas.microsoft.com/office/word/2010/wordprocessingDrawing" xmlns:wp="http://schemas.openxmlformats.org/drawingml/2006/wordprocessingDrawing" xmlns:w10="urn:schemas-microsoft-com:office:word" xmlns:w="http://schemas.openxmlformats.org/wordprocessingml/2006/main" xmlns:w14="http://schemas.microsoft.com/office/word/2010/wordml" xmlns:wpg="http://schemas.microsoft.com/office/word/2010/wordprocessingGroup" xmlns:wpi="http://schemas.microsoft.com/office/word/2010/wordprocessingInk" xmlns:wne="http://schemas.microsoft.com/office/word/2006/wordml" xmlns:wps="http://schemas.microsoft.com/office/word/2010/wordprocessingShape" mc:Ignorable="w14 wp14">
+<w:document xmlns:wpc="http://schemas.microsoft.com/office/word/2010/wordprocessingCanvas" xmlns:mo="http://schemas.microsoft.com/office/mac/office/2008/main" xmlns:mc="http://schemas.openxmlformats.org/markup-compatibility/2006" xmlns:mv="urn:schemas-microsoft-com:mac:vml" xmlns:o="urn:schemas-microsoft-com:office:office" xmlns:r="http://schemas.openxmlformats.org/officeDocument/2006/relationships" xmlns:m="http://schemas.openxmlformats.org/officeDocument/2006/math" xmlns:v="urn:schemas-microsoft-com:vml" xmlns:wp14="http://schemas.microsoft.com/office/word/2010/wordprocessingDrawing" xmlns:wp="http://schemas.openxmlformats.org/drawingml/2006/wordprocessingDrawing" xmlns:w10="urn:schemas-microsoft-com:office:word" xmlns:w="http://schemas.openxmlformats.org/wordprocessingml/2006/main" xmlns:w14="http://schemas.microsoft.com/office/word/2010/wordml" xmlns:w15="http://schemas.microsoft.com/office/word/2012/wordml" xmlns:wpg="http://schemas.microsoft.com/office/word/2010/wordprocessingGroup" xmlns:wpi="http://schemas.microsoft.com/office/word/2010/wordprocessingInk" xmlns:wne="http://schemas.microsoft.com/office/word/2006/wordml" xmlns:wps="http://schemas.microsoft.com/office/word/2010/wordprocessingShape" mc:Ignorable="w14 w15 wp14">
   <w:body>
     <w:p>
       <w:pPr>
@@ -11,6 +11,8 @@
           <w:szCs w:val="20"/>
         </w:rPr>
       </w:pPr>
+      <w:bookmarkStart w:id="0" w:name="_GoBack"/>
+      <w:bookmarkEnd w:id="0"/>
       <w:r>
         <w:rPr>
           <w:rFonts w:asciiTheme="majorHAnsi" w:hAnsiTheme="majorHAnsi"/>
@@ -367,25 +369,7 @@
           <w:sz w:val="20"/>
           <w:szCs w:val="20"/>
         </w:rPr>
-        <w:t xml:space="preserve">. This is </w:t>
-      </w:r>
-      <w:proofErr w:type="gramStart"/>
-      <w:r>
-        <w:rPr>
-          <w:rFonts w:asciiTheme="majorHAnsi" w:hAnsiTheme="majorHAnsi"/>
-          <w:sz w:val="20"/>
-          <w:szCs w:val="20"/>
-        </w:rPr>
-        <w:t>a</w:t>
-      </w:r>
-      <w:proofErr w:type="gramEnd"/>
-      <w:r>
-        <w:rPr>
-          <w:rFonts w:asciiTheme="majorHAnsi" w:hAnsiTheme="majorHAnsi"/>
-          <w:sz w:val="20"/>
-          <w:szCs w:val="20"/>
-        </w:rPr>
-        <w:t xml:space="preserve"> </w:t>
+        <w:t xml:space="preserve">. This is a </w:t>
       </w:r>
       <w:proofErr w:type="spellStart"/>
       <w:r>
@@ -662,16 +646,17 @@
       <w:r>
         <w:rPr>
           <w:noProof/>
+          <w:lang w:eastAsia="zh-CN"/>
         </w:rPr>
         <w:drawing>
-          <wp:inline distT="0" distB="0" distL="0" distR="0" wp14:anchorId="6F7B3593" wp14:editId="1F6CABE1">
+          <wp:inline distT="0" distB="0" distL="0" distR="0" wp14:anchorId="6F7B3593" wp14:editId="0701524D">
             <wp:extent cx="6858000" cy="1916817"/>
-            <wp:effectExtent l="0" t="0" r="0" b="7620"/>
+            <wp:effectExtent l="0" t="0" r="0" b="13970"/>
             <wp:docPr id="10" name="Chart 10"/>
             <wp:cNvGraphicFramePr/>
             <a:graphic xmlns:a="http://schemas.openxmlformats.org/drawingml/2006/main">
               <a:graphicData uri="http://schemas.openxmlformats.org/drawingml/2006/chart">
-                <c:chart xmlns:c="http://schemas.openxmlformats.org/drawingml/2006/chart" xmlns:r="http://schemas.openxmlformats.org/officeDocument/2006/relationships" r:id="rId7"/>
+                <c:chart xmlns:c="http://schemas.openxmlformats.org/drawingml/2006/chart" xmlns:r="http://schemas.openxmlformats.org/officeDocument/2006/relationships" r:id="rId6"/>
               </a:graphicData>
             </a:graphic>
           </wp:inline>
@@ -1470,25 +1455,14 @@
         <w:t xml:space="preserve"> </w:t>
       </w:r>
       <w:proofErr w:type="spellStart"/>
-      <w:proofErr w:type="gramStart"/>
-      <w:r>
-        <w:rPr>
-          <w:rFonts w:asciiTheme="majorHAnsi" w:eastAsia="Times New Roman" w:hAnsiTheme="majorHAnsi" w:cs="Times New Roman"/>
-          <w:sz w:val="20"/>
-          <w:szCs w:val="20"/>
-          <w:highlight w:val="yellow"/>
-        </w:rPr>
-        <w:t>he</w:t>
-      </w:r>
-      <w:proofErr w:type="gramEnd"/>
-      <w:r>
-        <w:rPr>
-          <w:rFonts w:asciiTheme="majorHAnsi" w:eastAsia="Times New Roman" w:hAnsiTheme="majorHAnsi" w:cs="Times New Roman"/>
-          <w:sz w:val="20"/>
-          <w:szCs w:val="20"/>
-          <w:highlight w:val="yellow"/>
-        </w:rPr>
-        <w:t>_she</w:t>
+      <w:r>
+        <w:rPr>
+          <w:rFonts w:asciiTheme="majorHAnsi" w:eastAsia="Times New Roman" w:hAnsiTheme="majorHAnsi" w:cs="Times New Roman"/>
+          <w:sz w:val="20"/>
+          <w:szCs w:val="20"/>
+          <w:highlight w:val="yellow"/>
+        </w:rPr>
+        <w:t>he_she</w:t>
       </w:r>
       <w:proofErr w:type="spellEnd"/>
       <w:r>
@@ -1551,8 +1525,6 @@
         </w:rPr>
         <w:t xml:space="preserve"> </w:t>
       </w:r>
-      <w:bookmarkStart w:id="0" w:name="_GoBack"/>
-      <w:bookmarkEnd w:id="0"/>
       <w:proofErr w:type="spellStart"/>
       <w:r>
         <w:rPr>
@@ -2030,16 +2002,7 @@
           <w:szCs w:val="20"/>
           <w:highlight w:val="yellow"/>
         </w:rPr>
-        <w:t>He_S</w:t>
-      </w:r>
-      <w:r>
-        <w:rPr>
-          <w:rFonts w:asciiTheme="majorHAnsi" w:eastAsia="Times New Roman" w:hAnsiTheme="majorHAnsi" w:cs="Times New Roman"/>
-          <w:sz w:val="20"/>
-          <w:szCs w:val="20"/>
-          <w:highlight w:val="yellow"/>
-        </w:rPr>
-        <w:t>he</w:t>
+        <w:t>He_She</w:t>
       </w:r>
       <w:proofErr w:type="spellEnd"/>
       <w:r>
@@ -3131,7 +3094,7 @@
       </w:r>
     </w:p>
     <w:sectPr>
-      <w:headerReference w:type="default" r:id="rId8"/>
+      <w:headerReference w:type="default" r:id="rId7"/>
       <w:pgSz w:w="12240" w:h="15840"/>
       <w:pgMar w:top="720" w:right="720" w:bottom="450" w:left="720" w:header="720" w:footer="720" w:gutter="0"/>
       <w:cols w:space="720"/>
@@ -3142,7 +3105,7 @@
 </file>
 
 <file path=word/endnotes.xml><?xml version="1.0" encoding="utf-8"?>
-<w:endnotes xmlns:wpc="http://schemas.microsoft.com/office/word/2010/wordprocessingCanvas" xmlns:mo="http://schemas.microsoft.com/office/mac/office/2008/main" xmlns:mc="http://schemas.openxmlformats.org/markup-compatibility/2006" xmlns:mv="urn:schemas-microsoft-com:mac:vml" xmlns:o="urn:schemas-microsoft-com:office:office" xmlns:r="http://schemas.openxmlformats.org/officeDocument/2006/relationships" xmlns:m="http://schemas.openxmlformats.org/officeDocument/2006/math" xmlns:v="urn:schemas-microsoft-com:vml" xmlns:wp14="http://schemas.microsoft.com/office/word/2010/wordprocessingDrawing" xmlns:wp="http://schemas.openxmlformats.org/drawingml/2006/wordprocessingDrawing" xmlns:w10="urn:schemas-microsoft-com:office:word" xmlns:w="http://schemas.openxmlformats.org/wordprocessingml/2006/main" xmlns:w14="http://schemas.microsoft.com/office/word/2010/wordml" xmlns:wpg="http://schemas.microsoft.com/office/word/2010/wordprocessingGroup" xmlns:wpi="http://schemas.microsoft.com/office/word/2010/wordprocessingInk" xmlns:wne="http://schemas.microsoft.com/office/word/2006/wordml" xmlns:wps="http://schemas.microsoft.com/office/word/2010/wordprocessingShape" mc:Ignorable="w14 wp14">
+<w:endnotes xmlns:wpc="http://schemas.microsoft.com/office/word/2010/wordprocessingCanvas" xmlns:mo="http://schemas.microsoft.com/office/mac/office/2008/main" xmlns:mc="http://schemas.openxmlformats.org/markup-compatibility/2006" xmlns:mv="urn:schemas-microsoft-com:mac:vml" xmlns:o="urn:schemas-microsoft-com:office:office" xmlns:r="http://schemas.openxmlformats.org/officeDocument/2006/relationships" xmlns:m="http://schemas.openxmlformats.org/officeDocument/2006/math" xmlns:v="urn:schemas-microsoft-com:vml" xmlns:wp14="http://schemas.microsoft.com/office/word/2010/wordprocessingDrawing" xmlns:wp="http://schemas.openxmlformats.org/drawingml/2006/wordprocessingDrawing" xmlns:w10="urn:schemas-microsoft-com:office:word" xmlns:w="http://schemas.openxmlformats.org/wordprocessingml/2006/main" xmlns:w14="http://schemas.microsoft.com/office/word/2010/wordml" xmlns:w15="http://schemas.microsoft.com/office/word/2012/wordml" xmlns:wpg="http://schemas.microsoft.com/office/word/2010/wordprocessingGroup" xmlns:wpi="http://schemas.microsoft.com/office/word/2010/wordprocessingInk" xmlns:wne="http://schemas.microsoft.com/office/word/2006/wordml" xmlns:wps="http://schemas.microsoft.com/office/word/2010/wordprocessingShape" mc:Ignorable="w14 w15 wp14">
   <w:endnote w:type="separator" w:id="-1">
     <w:p>
       <w:r>
@@ -3161,7 +3124,7 @@
 </file>
 
 <file path=word/footnotes.xml><?xml version="1.0" encoding="utf-8"?>
-<w:footnotes xmlns:wpc="http://schemas.microsoft.com/office/word/2010/wordprocessingCanvas" xmlns:mo="http://schemas.microsoft.com/office/mac/office/2008/main" xmlns:mc="http://schemas.openxmlformats.org/markup-compatibility/2006" xmlns:mv="urn:schemas-microsoft-com:mac:vml" xmlns:o="urn:schemas-microsoft-com:office:office" xmlns:r="http://schemas.openxmlformats.org/officeDocument/2006/relationships" xmlns:m="http://schemas.openxmlformats.org/officeDocument/2006/math" xmlns:v="urn:schemas-microsoft-com:vml" xmlns:wp14="http://schemas.microsoft.com/office/word/2010/wordprocessingDrawing" xmlns:wp="http://schemas.openxmlformats.org/drawingml/2006/wordprocessingDrawing" xmlns:w10="urn:schemas-microsoft-com:office:word" xmlns:w="http://schemas.openxmlformats.org/wordprocessingml/2006/main" xmlns:w14="http://schemas.microsoft.com/office/word/2010/wordml" xmlns:wpg="http://schemas.microsoft.com/office/word/2010/wordprocessingGroup" xmlns:wpi="http://schemas.microsoft.com/office/word/2010/wordprocessingInk" xmlns:wne="http://schemas.microsoft.com/office/word/2006/wordml" xmlns:wps="http://schemas.microsoft.com/office/word/2010/wordprocessingShape" mc:Ignorable="w14 wp14">
+<w:footnotes xmlns:wpc="http://schemas.microsoft.com/office/word/2010/wordprocessingCanvas" xmlns:mo="http://schemas.microsoft.com/office/mac/office/2008/main" xmlns:mc="http://schemas.openxmlformats.org/markup-compatibility/2006" xmlns:mv="urn:schemas-microsoft-com:mac:vml" xmlns:o="urn:schemas-microsoft-com:office:office" xmlns:r="http://schemas.openxmlformats.org/officeDocument/2006/relationships" xmlns:m="http://schemas.openxmlformats.org/officeDocument/2006/math" xmlns:v="urn:schemas-microsoft-com:vml" xmlns:wp14="http://schemas.microsoft.com/office/word/2010/wordprocessingDrawing" xmlns:wp="http://schemas.openxmlformats.org/drawingml/2006/wordprocessingDrawing" xmlns:w10="urn:schemas-microsoft-com:office:word" xmlns:w="http://schemas.openxmlformats.org/wordprocessingml/2006/main" xmlns:w14="http://schemas.microsoft.com/office/word/2010/wordml" xmlns:w15="http://schemas.microsoft.com/office/word/2012/wordml" xmlns:wpg="http://schemas.microsoft.com/office/word/2010/wordprocessingGroup" xmlns:wpi="http://schemas.microsoft.com/office/word/2010/wordprocessingInk" xmlns:wne="http://schemas.microsoft.com/office/word/2006/wordml" xmlns:wps="http://schemas.microsoft.com/office/word/2010/wordprocessingShape" mc:Ignorable="w14 w15 wp14">
   <w:footnote w:type="separator" w:id="-1">
     <w:p>
       <w:r>
@@ -3180,7 +3143,7 @@
 </file>
 
 <file path=word/header1.xml><?xml version="1.0" encoding="utf-8"?>
-<w:hdr xmlns:wpc="http://schemas.microsoft.com/office/word/2010/wordprocessingCanvas" xmlns:mo="http://schemas.microsoft.com/office/mac/office/2008/main" xmlns:mc="http://schemas.openxmlformats.org/markup-compatibility/2006" xmlns:mv="urn:schemas-microsoft-com:mac:vml" xmlns:o="urn:schemas-microsoft-com:office:office" xmlns:r="http://schemas.openxmlformats.org/officeDocument/2006/relationships" xmlns:m="http://schemas.openxmlformats.org/officeDocument/2006/math" xmlns:v="urn:schemas-microsoft-com:vml" xmlns:wp14="http://schemas.microsoft.com/office/word/2010/wordprocessingDrawing" xmlns:wp="http://schemas.openxmlformats.org/drawingml/2006/wordprocessingDrawing" xmlns:w10="urn:schemas-microsoft-com:office:word" xmlns:w="http://schemas.openxmlformats.org/wordprocessingml/2006/main" xmlns:w14="http://schemas.microsoft.com/office/word/2010/wordml" xmlns:wpg="http://schemas.microsoft.com/office/word/2010/wordprocessingGroup" xmlns:wpi="http://schemas.microsoft.com/office/word/2010/wordprocessingInk" xmlns:wne="http://schemas.microsoft.com/office/word/2006/wordml" xmlns:wps="http://schemas.microsoft.com/office/word/2010/wordprocessingShape" mc:Ignorable="w14 wp14">
+<w:hdr xmlns:wpc="http://schemas.microsoft.com/office/word/2010/wordprocessingCanvas" xmlns:mo="http://schemas.microsoft.com/office/mac/office/2008/main" xmlns:mc="http://schemas.openxmlformats.org/markup-compatibility/2006" xmlns:mv="urn:schemas-microsoft-com:mac:vml" xmlns:o="urn:schemas-microsoft-com:office:office" xmlns:r="http://schemas.openxmlformats.org/officeDocument/2006/relationships" xmlns:m="http://schemas.openxmlformats.org/officeDocument/2006/math" xmlns:v="urn:schemas-microsoft-com:vml" xmlns:wp14="http://schemas.microsoft.com/office/word/2010/wordprocessingDrawing" xmlns:wp="http://schemas.openxmlformats.org/drawingml/2006/wordprocessingDrawing" xmlns:w10="urn:schemas-microsoft-com:office:word" xmlns:w="http://schemas.openxmlformats.org/wordprocessingml/2006/main" xmlns:w14="http://schemas.microsoft.com/office/word/2010/wordml" xmlns:w15="http://schemas.microsoft.com/office/word/2012/wordml" xmlns:wpg="http://schemas.microsoft.com/office/word/2010/wordprocessingGroup" xmlns:wpi="http://schemas.microsoft.com/office/word/2010/wordprocessingInk" xmlns:wne="http://schemas.microsoft.com/office/word/2006/wordml" xmlns:wps="http://schemas.microsoft.com/office/word/2010/wordprocessingShape" mc:Ignorable="w14 w15 wp14">
   <w:p>
     <w:pPr>
       <w:pStyle w:val="Header"/>
@@ -3193,6 +3156,7 @@
     <w:r>
       <w:rPr>
         <w:noProof/>
+        <w:lang w:eastAsia="zh-CN"/>
       </w:rPr>
       <mc:AlternateContent>
         <mc:Choice Requires="wpg">
@@ -3247,7 +3211,7 @@
                         </a:ln>
                         <a:extLst>
                           <a:ext uri="{91240B29-F687-4f45-9708-019B960494DF}">
-                            <a14:hiddenLine xmlns:a14="http://schemas.microsoft.com/office/drawing/2010/main" w="9525">
+                            <a14:hiddenLine xmlns:a14="http://schemas.microsoft.com/office/drawing/2010/main" xmlns:w="http://schemas.openxmlformats.org/wordprocessingml/2006/main" xmlns:w10="urn:schemas-microsoft-com:office:word" xmlns:v="urn:schemas-microsoft-com:vml" xmlns:o="urn:schemas-microsoft-com:office:office" xmlns="" w="9525">
                               <a:solidFill>
                                 <a:srgbClr val="000000"/>
                               </a:solidFill>
@@ -3341,7 +3305,7 @@
                           </a:ln>
                           <a:extLst>
                             <a:ext uri="{909E8E84-426E-40dd-AFC4-6F175D3DCCD1}">
-                              <a14:hiddenFill xmlns:a14="http://schemas.microsoft.com/office/drawing/2010/main">
+                              <a14:hiddenFill xmlns:a14="http://schemas.microsoft.com/office/drawing/2010/main" xmlns:w="http://schemas.openxmlformats.org/wordprocessingml/2006/main" xmlns:w10="urn:schemas-microsoft-com:office:word" xmlns:v="urn:schemas-microsoft-com:vml" xmlns:o="urn:schemas-microsoft-com:office:office" xmlns="">
                                 <a:noFill/>
                               </a14:hiddenFill>
                             </a:ext>
@@ -3373,7 +3337,7 @@
                           </a:ln>
                           <a:extLst>
                             <a:ext uri="{909E8E84-426E-40dd-AFC4-6F175D3DCCD1}">
-                              <a14:hiddenFill xmlns:a14="http://schemas.microsoft.com/office/drawing/2010/main">
+                              <a14:hiddenFill xmlns:a14="http://schemas.microsoft.com/office/drawing/2010/main" xmlns:w="http://schemas.openxmlformats.org/wordprocessingml/2006/main" xmlns:w10="urn:schemas-microsoft-com:office:word" xmlns:v="urn:schemas-microsoft-com:vml" xmlns:o="urn:schemas-microsoft-com:office:office" xmlns="">
                                 <a:noFill/>
                               </a14:hiddenFill>
                             </a:ext>
@@ -3394,7 +3358,7 @@
             </wp:anchor>
           </w:drawing>
         </mc:Choice>
-        <mc:Fallback xmlns:w16se="http://schemas.microsoft.com/office/word/2015/wordml/symex" xmlns:w15="http://schemas.microsoft.com/office/word/2012/wordml" xmlns:cx2="http://schemas.microsoft.com/office/drawing/2015/10/21/chartex" xmlns:cx1="http://schemas.microsoft.com/office/drawing/2015/9/8/chartex" xmlns:cx="http://schemas.microsoft.com/office/drawing/2014/chartex">
+        <mc:Fallback xmlns:cx="http://schemas.microsoft.com/office/drawing/2014/chartex" xmlns:cx1="http://schemas.microsoft.com/office/drawing/2015/9/8/chartex" xmlns:cx2="http://schemas.microsoft.com/office/drawing/2015/10/21/chartex" xmlns:w16se="http://schemas.microsoft.com/office/word/2015/wordml/symex">
           <w:pict>
             <v:group w14:anchorId="74C12973" id="Group 4" o:spid="_x0000_s1026" style="position:absolute;margin-left:66pt;margin-top:-18.5pt;width:399pt;height:32.5pt;z-index:251678208" coordorigin="3501,945" coordsize="7380,1230" o:gfxdata="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">
               <v:shapetype id="_x0000_t202" coordsize="21600,21600" o:spt="202" path="m,l,21600r21600,l21600,xe">
@@ -3461,6 +3425,7 @@
     <w:r>
       <w:rPr>
         <w:noProof/>
+        <w:lang w:eastAsia="zh-CN"/>
       </w:rPr>
       <w:drawing>
         <wp:anchor distT="0" distB="0" distL="114300" distR="114300" simplePos="0" relativeHeight="251647488" behindDoc="0" locked="0" layoutInCell="1" allowOverlap="1" wp14:anchorId="4B8880DA" wp14:editId="4EC3F706">
@@ -3515,6 +3480,7 @@
     <w:r>
       <w:rPr>
         <w:noProof/>
+        <w:lang w:eastAsia="zh-CN"/>
       </w:rPr>
       <w:drawing>
         <wp:anchor distT="0" distB="0" distL="114300" distR="114300" simplePos="0" relativeHeight="251667968" behindDoc="0" locked="0" layoutInCell="1" allowOverlap="1" wp14:anchorId="4EE87420" wp14:editId="46BBCC63">
@@ -3582,7 +3548,7 @@
 </file>
 
 <file path=word/styles.xml><?xml version="1.0" encoding="utf-8"?>
-<w:styles xmlns:mc="http://schemas.openxmlformats.org/markup-compatibility/2006" xmlns:r="http://schemas.openxmlformats.org/officeDocument/2006/relationships" xmlns:w="http://schemas.openxmlformats.org/wordprocessingml/2006/main" xmlns:w14="http://schemas.microsoft.com/office/word/2010/wordml" mc:Ignorable="w14">
+<w:styles xmlns:mc="http://schemas.openxmlformats.org/markup-compatibility/2006" xmlns:r="http://schemas.openxmlformats.org/officeDocument/2006/relationships" xmlns:w="http://schemas.openxmlformats.org/wordprocessingml/2006/main" xmlns:w14="http://schemas.microsoft.com/office/word/2010/wordml" xmlns:w15="http://schemas.microsoft.com/office/word/2012/wordml" mc:Ignorable="w14 w15">
   <w:docDefaults>
     <w:rPrDefault>
       <w:rPr>
@@ -3594,423 +3560,380 @@
     </w:rPrDefault>
     <w:pPrDefault/>
   </w:docDefaults>
-  <w:latentStyles w:defLockedState="0" w:defUIPriority="99" w:defSemiHidden="1" w:defUnhideWhenUsed="1" w:defQFormat="0" w:count="276">
-    <w:lsdException w:name="Normal" w:semiHidden="0" w:uiPriority="0" w:unhideWhenUsed="0" w:qFormat="1"/>
-    <w:lsdException w:name="heading 1" w:semiHidden="0" w:uiPriority="9" w:unhideWhenUsed="0" w:qFormat="1"/>
-    <w:lsdException w:name="heading 2" w:uiPriority="9" w:qFormat="1"/>
-    <w:lsdException w:name="heading 3" w:uiPriority="9" w:qFormat="1"/>
-    <w:lsdException w:name="heading 4" w:uiPriority="9" w:qFormat="1"/>
-    <w:lsdException w:name="heading 5" w:uiPriority="9" w:qFormat="1"/>
-    <w:lsdException w:name="heading 6" w:uiPriority="9" w:qFormat="1"/>
-    <w:lsdException w:name="heading 7" w:uiPriority="9" w:qFormat="1"/>
-    <w:lsdException w:name="heading 8" w:uiPriority="9" w:qFormat="1"/>
-    <w:lsdException w:name="heading 9" w:uiPriority="9" w:qFormat="1"/>
-    <w:lsdException w:name="toc 1" w:uiPriority="39"/>
-    <w:lsdException w:name="toc 2" w:uiPriority="39"/>
-    <w:lsdException w:name="toc 3" w:uiPriority="39"/>
-    <w:lsdException w:name="toc 4" w:uiPriority="39"/>
-    <w:lsdException w:name="toc 5" w:uiPriority="39"/>
-    <w:lsdException w:name="toc 6" w:uiPriority="39"/>
-    <w:lsdException w:name="toc 7" w:uiPriority="39"/>
-    <w:lsdException w:name="toc 8" w:uiPriority="39"/>
-    <w:lsdException w:name="toc 9" w:uiPriority="39"/>
-    <w:lsdException w:name="caption" w:uiPriority="35" w:qFormat="1"/>
-    <w:lsdException w:name="Title" w:semiHidden="0" w:uiPriority="10" w:unhideWhenUsed="0" w:qFormat="1"/>
-    <w:lsdException w:name="Default Paragraph Font" w:uiPriority="1"/>
-    <w:lsdException w:name="Subtitle" w:semiHidden="0" w:uiPriority="11" w:unhideWhenUsed="0" w:qFormat="1"/>
-    <w:lsdException w:name="Strong" w:semiHidden="0" w:uiPriority="22" w:unhideWhenUsed="0" w:qFormat="1"/>
-    <w:lsdException w:name="Emphasis" w:semiHidden="0" w:uiPriority="20" w:unhideWhenUsed="0" w:qFormat="1"/>
-    <w:lsdException w:name="Normal Table" w:semiHidden="0" w:unhideWhenUsed="0"/>
-    <w:lsdException w:name="Table Web 3" w:semiHidden="0" w:unhideWhenUsed="0"/>
-    <w:lsdException w:name="Table Grid" w:semiHidden="0" w:uiPriority="59" w:unhideWhenUsed="0"/>
-    <w:lsdException w:name="Table Theme" w:semiHidden="0" w:unhideWhenUsed="0"/>
-    <w:lsdException w:name="Note Level 1" w:semiHidden="0" w:unhideWhenUsed="0"/>
-    <w:lsdException w:name="Note Level 2" w:semiHidden="0" w:unhideWhenUsed="0"/>
-    <w:lsdException w:name="Note Level 3" w:semiHidden="0" w:unhideWhenUsed="0"/>
-    <w:lsdException w:name="Note Level 4" w:semiHidden="0" w:unhideWhenUsed="0"/>
-    <w:lsdException w:name="Note Level 5" w:semiHidden="0" w:unhideWhenUsed="0"/>
-    <w:lsdException w:name="Note Level 6" w:semiHidden="0" w:unhideWhenUsed="0"/>
-    <w:lsdException w:name="Note Level 7" w:semiHidden="0" w:unhideWhenUsed="0"/>
-    <w:lsdException w:name="Note Level 8" w:semiHidden="0" w:unhideWhenUsed="0"/>
-    <w:lsdException w:name="Note Level 9" w:semiHidden="0" w:unhideWhenUsed="0"/>
-    <w:lsdException w:name="Placeholder Text" w:unhideWhenUsed="0"/>
-    <w:lsdException w:name="No Spacing" w:semiHidden="0" w:uiPriority="1" w:unhideWhenUsed="0" w:qFormat="1"/>
-    <w:lsdException w:name="Light Shading" w:semiHidden="0" w:uiPriority="60" w:unhideWhenUsed="0"/>
-    <w:lsdException w:name="Light List" w:semiHidden="0" w:uiPriority="61" w:unhideWhenUsed="0"/>
-    <w:lsdException w:name="Light Grid" w:semiHidden="0" w:uiPriority="62" w:unhideWhenUsed="0"/>
-    <w:lsdException w:name="Medium Shading 1" w:semiHidden="0" w:uiPriority="63" w:unhideWhenUsed="0"/>
-    <w:lsdException w:name="Medium Shading 2" w:semiHidden="0" w:uiPriority="64" w:unhideWhenUsed="0"/>
-    <w:lsdException w:name="Medium List 1" w:semiHidden="0" w:uiPriority="65" w:unhideWhenUsed="0"/>
-    <w:lsdException w:name="Medium List 2" w:semiHidden="0" w:uiPriority="66" w:unhideWhenUsed="0"/>
-    <w:lsdException w:name="Medium Grid 1" w:semiHidden="0" w:uiPriority="67" w:unhideWhenUsed="0"/>
-    <w:lsdException w:name="Medium Grid 2" w:semiHidden="0" w:uiPriority="68" w:unhideWhenUsed="0"/>
-    <w:lsdException w:name="Medium Grid 3" w:semiHidden="0" w:uiPriority="69" w:unhideWhenUsed="0"/>
-    <w:lsdException w:name="Dark List" w:semiHidden="0" w:uiPriority="70" w:unhideWhenUsed="0"/>
-    <w:lsdException w:name="Colorful Shading" w:semiHidden="0" w:uiPriority="71" w:unhideWhenUsed="0"/>
-    <w:lsdException w:name="Colorful List" w:semiHidden="0" w:uiPriority="72" w:unhideWhenUsed="0"/>
-    <w:lsdException w:name="Colorful Grid" w:semiHidden="0" w:uiPriority="73" w:unhideWhenUsed="0"/>
-    <w:lsdException w:name="Light Shading Accent 1" w:semiHidden="0" w:uiPriority="60" w:unhideWhenUsed="0"/>
-    <w:lsdException w:name="Light List Accent 1" w:semiHidden="0" w:uiPriority="61" w:unhideWhenUsed="0"/>
-    <w:lsdException w:name="Light Grid Accent 1" w:semiHidden="0" w:uiPriority="62" w:unhideWhenUsed="0"/>
-    <w:lsdException w:name="Medium Shading 1 Accent 1" w:semiHidden="0" w:uiPriority="63" w:unhideWhenUsed="0"/>
-    <w:lsdException w:name="Medium Shading 2 Accent 1" w:semiHidden="0" w:uiPriority="64" w:unhideWhenUsed="0"/>
-    <w:lsdException w:name="Medium List 1 Accent 1" w:semiHidden="0" w:uiPriority="65" w:unhideWhenUsed="0"/>
-    <w:lsdException w:name="Revision" w:unhideWhenUsed="0"/>
-    <w:lsdException w:name="List Paragraph" w:semiHidden="0" w:uiPriority="34" w:unhideWhenUsed="0" w:qFormat="1"/>
-    <w:lsdException w:name="Quote" w:semiHidden="0" w:uiPriority="29" w:unhideWhenUsed="0" w:qFormat="1"/>
-    <w:lsdException w:name="Intense Quote" w:semiHidden="0" w:uiPriority="30" w:unhideWhenUsed="0" w:qFormat="1"/>
-    <w:lsdException w:name="Medium List 2 Accent 1" w:semiHidden="0" w:uiPriority="66" w:unhideWhenUsed="0"/>
-    <w:lsdException w:name="Medium Grid 1 Accent 1" w:semiHidden="0" w:uiPriority="67" w:unhideWhenUsed="0"/>
-    <w:lsdException w:name="Medium Grid 2 Accent 1" w:semiHidden="0" w:uiPriority="68" w:unhideWhenUsed="0"/>
-    <w:lsdException w:name="Medium Grid 3 Accent 1" w:semiHidden="0" w:uiPriority="69" w:unhideWhenUsed="0"/>
-    <w:lsdException w:name="Dark List Accent 1" w:semiHidden="0" w:uiPriority="70" w:unhideWhenUsed="0"/>
-    <w:lsdException w:name="Colorful Shading Accent 1" w:semiHidden="0" w:uiPriority="71" w:unhideWhenUsed="0"/>
-    <w:lsdException w:name="Colorful List Accent 1" w:semiHidden="0" w:uiPriority="72" w:unhideWhenUsed="0"/>
-    <w:lsdException w:name="Colorful Grid Accent 1" w:semiHidden="0" w:uiPriority="73" w:unhideWhenUsed="0"/>
-    <w:lsdException w:name="Light Shading Accent 2" w:semiHidden="0" w:uiPriority="60" w:unhideWhenUsed="0"/>
-    <w:lsdException w:name="Light List Accent 2" w:semiHidden="0" w:uiPriority="61" w:unhideWhenUsed="0"/>
-    <w:lsdException w:name="Light Grid Accent 2" w:semiHidden="0" w:uiPriority="62" w:unhideWhenUsed="0"/>
-    <w:lsdException w:name="Medium Shading 1 Accent 2" w:semiHidden="0" w:uiPriority="63" w:unhideWhenUsed="0"/>
-    <w:lsdException w:name="Medium Shading 2 Accent 2" w:semiHidden="0" w:uiPriority="64" w:unhideWhenUsed="0"/>
-    <w:lsdException w:name="Medium List 1 Accent 2" w:semiHidden="0" w:uiPriority="65" w:unhideWhenUsed="0"/>
-    <w:lsdException w:name="Medium List 2 Accent 2" w:semiHidden="0" w:uiPriority="66" w:unhideWhenUsed="0"/>
-    <w:lsdException w:name="Medium Grid 1 Accent 2" w:semiHidden="0" w:uiPriority="67" w:unhideWhenUsed="0"/>
-    <w:lsdException w:name="Medium Grid 2 Accent 2" w:semiHidden="0" w:uiPriority="68" w:unhideWhenUsed="0"/>
-    <w:lsdException w:name="Medium Grid 3 Accent 2" w:semiHidden="0" w:uiPriority="69" w:unhideWhenUsed="0"/>
-    <w:lsdException w:name="Dark List Accent 2" w:semiHidden="0" w:uiPriority="70" w:unhideWhenUsed="0"/>
-    <w:lsdException w:name="Colorful Shading Accent 2" w:semiHidden="0" w:uiPriority="71" w:unhideWhenUsed="0"/>
-    <w:lsdException w:name="Colorful List Accent 2" w:semiHidden="0" w:uiPriority="72" w:unhideWhenUsed="0"/>
-    <w:lsdException w:name="Colorful Grid Accent 2" w:semiHidden="0" w:uiPriority="73" w:unhideWhenUsed="0"/>
-    <w:lsdException w:name="Light Shading Accent 3" w:semiHidden="0" w:uiPriority="60" w:unhideWhenUsed="0"/>
-    <w:lsdException w:name="Light List Accent 3" w:semiHidden="0" w:uiPriority="61" w:unhideWhenUsed="0"/>
-    <w:lsdException w:name="Light Grid Accent 3" w:semiHidden="0" w:uiPriority="62" w:unhideWhenUsed="0"/>
-    <w:lsdException w:name="Medium Shading 1 Accent 3" w:semiHidden="0" w:uiPriority="63" w:unhideWhenUsed="0"/>
-    <w:lsdException w:name="Medium Shading 2 Accent 3" w:semiHidden="0" w:uiPriority="64" w:unhideWhenUsed="0"/>
-    <w:lsdException w:name="Medium List 1 Accent 3" w:semiHidden="0" w:uiPriority="65" w:unhideWhenUsed="0"/>
-    <w:lsdException w:name="Medium List 2 Accent 3" w:semiHidden="0" w:uiPriority="66" w:unhideWhenUsed="0"/>
-    <w:lsdException w:name="Medium Grid 1 Accent 3" w:semiHidden="0" w:uiPriority="67" w:unhideWhenUsed="0"/>
-    <w:lsdException w:name="Medium Grid 2 Accent 3" w:semiHidden="0" w:uiPriority="68" w:unhideWhenUsed="0"/>
-    <w:lsdException w:name="Medium Grid 3 Accent 3" w:semiHidden="0" w:uiPriority="69" w:unhideWhenUsed="0"/>
-    <w:lsdException w:name="Dark List Accent 3" w:semiHidden="0" w:uiPriority="70" w:unhideWhenUsed="0"/>
-    <w:lsdException w:name="Colorful Shading Accent 3" w:semiHidden="0" w:uiPriority="71" w:unhideWhenUsed="0"/>
-    <w:lsdException w:name="Colorful List Accent 3" w:semiHidden="0" w:uiPriority="72" w:unhideWhenUsed="0"/>
-    <w:lsdException w:name="Colorful Grid Accent 3" w:semiHidden="0" w:uiPriority="73" w:unhideWhenUsed="0"/>
-    <w:lsdException w:name="Light Shading Accent 4" w:semiHidden="0" w:uiPriority="60" w:unhideWhenUsed="0"/>
-    <w:lsdException w:name="Light List Accent 4" w:semiHidden="0" w:uiPriority="61" w:unhideWhenUsed="0"/>
-    <w:lsdException w:name="Light Grid Accent 4" w:semiHidden="0" w:uiPriority="62" w:unhideWhenUsed="0"/>
-    <w:lsdException w:name="Medium Shading 1 Accent 4" w:semiHidden="0" w:uiPriority="63" w:unhideWhenUsed="0"/>
-    <w:lsdException w:name="Medium Shading 2 Accent 4" w:semiHidden="0" w:uiPriority="64" w:unhideWhenUsed="0"/>
-    <w:lsdException w:name="Medium List 1 Accent 4" w:semiHidden="0" w:uiPriority="65" w:unhideWhenUsed="0"/>
-    <w:lsdException w:name="Medium List 2 Accent 4" w:semiHidden="0" w:uiPriority="66" w:unhideWhenUsed="0"/>
-    <w:lsdException w:name="Medium Grid 1 Accent 4" w:semiHidden="0" w:uiPriority="67" w:unhideWhenUsed="0"/>
-    <w:lsdException w:name="Medium Grid 2 Accent 4" w:semiHidden="0" w:uiPriority="68" w:unhideWhenUsed="0"/>
-    <w:lsdException w:name="Medium Grid 3 Accent 4" w:semiHidden="0" w:uiPriority="69" w:unhideWhenUsed="0"/>
-    <w:lsdException w:name="Dark List Accent 4" w:semiHidden="0" w:uiPriority="70" w:unhideWhenUsed="0"/>
-    <w:lsdException w:name="Colorful Shading Accent 4" w:semiHidden="0" w:uiPriority="71" w:unhideWhenUsed="0"/>
-    <w:lsdException w:name="Colorful List Accent 4" w:semiHidden="0" w:uiPriority="72" w:unhideWhenUsed="0"/>
-    <w:lsdException w:name="Colorful Grid Accent 4" w:semiHidden="0" w:uiPriority="73" w:unhideWhenUsed="0"/>
-    <w:lsdException w:name="Light Shading Accent 5" w:semiHidden="0" w:uiPriority="60" w:unhideWhenUsed="0"/>
-    <w:lsdException w:name="Light List Accent 5" w:semiHidden="0" w:uiPriority="61" w:unhideWhenUsed="0"/>
-    <w:lsdException w:name="Light Grid Accent 5" w:semiHidden="0" w:uiPriority="62" w:unhideWhenUsed="0"/>
-    <w:lsdException w:name="Medium Shading 1 Accent 5" w:semiHidden="0" w:uiPriority="63" w:unhideWhenUsed="0"/>
-    <w:lsdException w:name="Medium Shading 2 Accent 5" w:semiHidden="0" w:uiPriority="64" w:unhideWhenUsed="0"/>
-    <w:lsdException w:name="Medium List 1 Accent 5" w:semiHidden="0" w:uiPriority="65" w:unhideWhenUsed="0"/>
-    <w:lsdException w:name="Medium List 2 Accent 5" w:semiHidden="0" w:uiPriority="66" w:unhideWhenUsed="0"/>
-    <w:lsdException w:name="Medium Grid 1 Accent 5" w:semiHidden="0" w:uiPriority="67" w:unhideWhenUsed="0"/>
-    <w:lsdException w:name="Medium Grid 2 Accent 5" w:semiHidden="0" w:uiPriority="68" w:unhideWhenUsed="0"/>
-    <w:lsdException w:name="Medium Grid 3 Accent 5" w:semiHidden="0" w:uiPriority="69" w:unhideWhenUsed="0"/>
-    <w:lsdException w:name="Dark List Accent 5" w:semiHidden="0" w:uiPriority="70" w:unhideWhenUsed="0"/>
-    <w:lsdException w:name="Colorful Shading Accent 5" w:semiHidden="0" w:uiPriority="71" w:unhideWhenUsed="0"/>
-    <w:lsdException w:name="Colorful List Accent 5" w:semiHidden="0" w:uiPriority="72" w:unhideWhenUsed="0"/>
-    <w:lsdException w:name="Colorful Grid Accent 5" w:semiHidden="0" w:uiPriority="73" w:unhideWhenUsed="0"/>
-    <w:lsdException w:name="Light Shading Accent 6" w:semiHidden="0" w:uiPriority="60" w:unhideWhenUsed="0"/>
-    <w:lsdException w:name="Light List Accent 6" w:semiHidden="0" w:uiPriority="61" w:unhideWhenUsed="0"/>
-    <w:lsdException w:name="Light Grid Accent 6" w:semiHidden="0" w:uiPriority="62" w:unhideWhenUsed="0"/>
-    <w:lsdException w:name="Medium Shading 1 Accent 6" w:semiHidden="0" w:uiPriority="63" w:unhideWhenUsed="0"/>
-    <w:lsdException w:name="Medium Shading 2 Accent 6" w:semiHidden="0" w:uiPriority="64" w:unhideWhenUsed="0"/>
-    <w:lsdException w:name="Medium List 1 Accent 6" w:semiHidden="0" w:uiPriority="65" w:unhideWhenUsed="0"/>
-    <w:lsdException w:name="Medium List 2 Accent 6" w:semiHidden="0" w:uiPriority="66" w:unhideWhenUsed="0"/>
-    <w:lsdException w:name="Medium Grid 1 Accent 6" w:semiHidden="0" w:uiPriority="67" w:unhideWhenUsed="0"/>
-    <w:lsdException w:name="Medium Grid 2 Accent 6" w:semiHidden="0" w:uiPriority="68" w:unhideWhenUsed="0"/>
-    <w:lsdException w:name="Medium Grid 3 Accent 6" w:semiHidden="0" w:uiPriority="69" w:unhideWhenUsed="0"/>
-    <w:lsdException w:name="Dark List Accent 6" w:semiHidden="0" w:uiPriority="70" w:unhideWhenUsed="0"/>
-    <w:lsdException w:name="Colorful Shading Accent 6" w:semiHidden="0" w:uiPriority="71" w:unhideWhenUsed="0"/>
-    <w:lsdException w:name="Colorful List Accent 6" w:semiHidden="0" w:uiPriority="72" w:unhideWhenUsed="0"/>
-    <w:lsdException w:name="Colorful Grid Accent 6" w:semiHidden="0" w:uiPriority="73" w:unhideWhenUsed="0"/>
-    <w:lsdException w:name="Subtle Emphasis" w:semiHidden="0" w:uiPriority="19" w:unhideWhenUsed="0" w:qFormat="1"/>
-    <w:lsdException w:name="Intense Emphasis" w:semiHidden="0" w:uiPriority="21" w:unhideWhenUsed="0" w:qFormat="1"/>
-    <w:lsdException w:name="Subtle Reference" w:semiHidden="0" w:uiPriority="31" w:unhideWhenUsed="0" w:qFormat="1"/>
-    <w:lsdException w:name="Intense Reference" w:semiHidden="0" w:uiPriority="32" w:unhideWhenUsed="0" w:qFormat="1"/>
-    <w:lsdException w:name="Book Title" w:semiHidden="0" w:uiPriority="33" w:unhideWhenUsed="0" w:qFormat="1"/>
-    <w:lsdException w:name="Bibliography" w:uiPriority="37"/>
-    <w:lsdException w:name="TOC Heading" w:uiPriority="39" w:qFormat="1"/>
-  </w:latentStyles>
-  <w:style w:type="paragraph" w:default="1" w:styleId="Normal">
-    <w:name w:val="Normal"/>
-    <w:qFormat/>
-  </w:style>
-  <w:style w:type="character" w:default="1" w:styleId="DefaultParagraphFont">
-    <w:name w:val="Default Paragraph Font"/>
-    <w:uiPriority w:val="1"/>
-    <w:semiHidden/>
-    <w:unhideWhenUsed/>
-  </w:style>
-  <w:style w:type="table" w:default="1" w:styleId="TableNormal">
-    <w:name w:val="Normal Table"/>
-    <w:uiPriority w:val="99"/>
-    <w:semiHidden/>
-    <w:unhideWhenUsed/>
-    <w:tblPr>
-      <w:tblInd w:w="0" w:type="dxa"/>
-      <w:tblCellMar>
-        <w:top w:w="0" w:type="dxa"/>
-        <w:left w:w="108" w:type="dxa"/>
-        <w:bottom w:w="0" w:type="dxa"/>
-        <w:right w:w="108" w:type="dxa"/>
-      </w:tblCellMar>
-    </w:tblPr>
-  </w:style>
-  <w:style w:type="numbering" w:default="1" w:styleId="NoList">
-    <w:name w:val="No List"/>
-    <w:uiPriority w:val="99"/>
-    <w:semiHidden/>
-    <w:unhideWhenUsed/>
-  </w:style>
-  <w:style w:type="paragraph" w:styleId="BalloonText">
-    <w:name w:val="Balloon Text"/>
-    <w:basedOn w:val="Normal"/>
-    <w:link w:val="BalloonTextChar"/>
-    <w:uiPriority w:val="99"/>
-    <w:semiHidden/>
-    <w:unhideWhenUsed/>
-    <w:rsid w:val="00043D0C"/>
-    <w:rPr>
-      <w:rFonts w:ascii="Segoe UI" w:hAnsi="Segoe UI" w:cs="Segoe UI"/>
-      <w:sz w:val="18"/>
-      <w:szCs w:val="18"/>
-    </w:rPr>
-  </w:style>
-  <w:style w:type="character" w:customStyle="1" w:styleId="BalloonTextChar">
-    <w:name w:val="Balloon Text Char"/>
-    <w:basedOn w:val="DefaultParagraphFont"/>
-    <w:link w:val="BalloonText"/>
-    <w:uiPriority w:val="99"/>
-    <w:semiHidden/>
-    <w:rsid w:val="00043D0C"/>
-    <w:rPr>
-      <w:rFonts w:ascii="Segoe UI" w:hAnsi="Segoe UI" w:cs="Segoe UI"/>
-      <w:sz w:val="18"/>
-      <w:szCs w:val="18"/>
-    </w:rPr>
-  </w:style>
-  <w:style w:type="paragraph" w:styleId="Header">
-    <w:name w:val="header"/>
-    <w:basedOn w:val="Normal"/>
-    <w:link w:val="HeaderChar"/>
-    <w:uiPriority w:val="99"/>
-    <w:unhideWhenUsed/>
-    <w:rsid w:val="00C76A2A"/>
-    <w:pPr>
-      <w:tabs>
-        <w:tab w:val="center" w:pos="4680"/>
-        <w:tab w:val="right" w:pos="9360"/>
-      </w:tabs>
-    </w:pPr>
-  </w:style>
-  <w:style w:type="character" w:customStyle="1" w:styleId="HeaderChar">
-    <w:name w:val="Header Char"/>
-    <w:basedOn w:val="DefaultParagraphFont"/>
-    <w:link w:val="Header"/>
-    <w:uiPriority w:val="99"/>
-    <w:rsid w:val="00C76A2A"/>
-  </w:style>
-  <w:style w:type="paragraph" w:styleId="Footer">
-    <w:name w:val="footer"/>
-    <w:basedOn w:val="Normal"/>
-    <w:link w:val="FooterChar"/>
-    <w:uiPriority w:val="99"/>
-    <w:unhideWhenUsed/>
-    <w:rsid w:val="00C76A2A"/>
-    <w:pPr>
-      <w:tabs>
-        <w:tab w:val="center" w:pos="4680"/>
-        <w:tab w:val="right" w:pos="9360"/>
-      </w:tabs>
-    </w:pPr>
-  </w:style>
-  <w:style w:type="character" w:customStyle="1" w:styleId="FooterChar">
-    <w:name w:val="Footer Char"/>
-    <w:basedOn w:val="DefaultParagraphFont"/>
-    <w:link w:val="Footer"/>
-    <w:uiPriority w:val="99"/>
-    <w:rsid w:val="00C76A2A"/>
-  </w:style>
-</w:styles>
-</file>
-
-<file path=word/stylesWithEffects.xml><?xml version="1.0" encoding="utf-8"?>
-<w:styles xmlns:wpc="http://schemas.microsoft.com/office/word/2010/wordprocessingCanvas" xmlns:mo="http://schemas.microsoft.com/office/mac/office/2008/main" xmlns:mc="http://schemas.openxmlformats.org/markup-compatibility/2006" xmlns:mv="urn:schemas-microsoft-com:mac:vml" xmlns:o="urn:schemas-microsoft-com:office:office" xmlns:r="http://schemas.openxmlformats.org/officeDocument/2006/relationships" xmlns:m="http://schemas.openxmlformats.org/officeDocument/2006/math" xmlns:v="urn:schemas-microsoft-com:vml" xmlns:wp14="http://schemas.microsoft.com/office/word/2010/wordprocessingDrawing" xmlns:wp="http://schemas.openxmlformats.org/drawingml/2006/wordprocessingDrawing" xmlns:w10="urn:schemas-microsoft-com:office:word" xmlns:w="http://schemas.openxmlformats.org/wordprocessingml/2006/main" xmlns:w14="http://schemas.microsoft.com/office/word/2010/wordml" xmlns:wpg="http://schemas.microsoft.com/office/word/2010/wordprocessingGroup" xmlns:wpi="http://schemas.microsoft.com/office/word/2010/wordprocessingInk" xmlns:wne="http://schemas.microsoft.com/office/word/2006/wordml" xmlns:wps="http://schemas.microsoft.com/office/word/2010/wordprocessingShape" mc:Ignorable="w14 wp14">
-  <w:docDefaults>
-    <w:rPrDefault>
-      <w:rPr>
-        <w:rFonts w:asciiTheme="minorHAnsi" w:eastAsiaTheme="minorEastAsia" w:hAnsiTheme="minorHAnsi" w:cstheme="minorBidi"/>
-        <w:sz w:val="24"/>
-        <w:szCs w:val="24"/>
-        <w:lang w:val="en-US" w:eastAsia="en-US" w:bidi="ar-SA"/>
-      </w:rPr>
-    </w:rPrDefault>
-    <w:pPrDefault/>
-  </w:docDefaults>
-  <w:latentStyles w:defLockedState="0" w:defUIPriority="99" w:defSemiHidden="1" w:defUnhideWhenUsed="1" w:defQFormat="0" w:count="276">
-    <w:lsdException w:name="Normal" w:semiHidden="0" w:uiPriority="0" w:unhideWhenUsed="0" w:qFormat="1"/>
-    <w:lsdException w:name="heading 1" w:semiHidden="0" w:uiPriority="9" w:unhideWhenUsed="0" w:qFormat="1"/>
-    <w:lsdException w:name="heading 2" w:uiPriority="9" w:qFormat="1"/>
-    <w:lsdException w:name="heading 3" w:uiPriority="9" w:qFormat="1"/>
-    <w:lsdException w:name="heading 4" w:uiPriority="9" w:qFormat="1"/>
-    <w:lsdException w:name="heading 5" w:uiPriority="9" w:qFormat="1"/>
-    <w:lsdException w:name="heading 6" w:uiPriority="9" w:qFormat="1"/>
-    <w:lsdException w:name="heading 7" w:uiPriority="9" w:qFormat="1"/>
-    <w:lsdException w:name="heading 8" w:uiPriority="9" w:qFormat="1"/>
-    <w:lsdException w:name="heading 9" w:uiPriority="9" w:qFormat="1"/>
-    <w:lsdException w:name="toc 1" w:uiPriority="39"/>
-    <w:lsdException w:name="toc 2" w:uiPriority="39"/>
-    <w:lsdException w:name="toc 3" w:uiPriority="39"/>
-    <w:lsdException w:name="toc 4" w:uiPriority="39"/>
-    <w:lsdException w:name="toc 5" w:uiPriority="39"/>
-    <w:lsdException w:name="toc 6" w:uiPriority="39"/>
-    <w:lsdException w:name="toc 7" w:uiPriority="39"/>
-    <w:lsdException w:name="toc 8" w:uiPriority="39"/>
-    <w:lsdException w:name="toc 9" w:uiPriority="39"/>
-    <w:lsdException w:name="caption" w:uiPriority="35" w:qFormat="1"/>
-    <w:lsdException w:name="Title" w:semiHidden="0" w:uiPriority="10" w:unhideWhenUsed="0" w:qFormat="1"/>
-    <w:lsdException w:name="Default Paragraph Font" w:uiPriority="1"/>
-    <w:lsdException w:name="Subtitle" w:semiHidden="0" w:uiPriority="11" w:unhideWhenUsed="0" w:qFormat="1"/>
-    <w:lsdException w:name="Strong" w:semiHidden="0" w:uiPriority="22" w:unhideWhenUsed="0" w:qFormat="1"/>
-    <w:lsdException w:name="Emphasis" w:semiHidden="0" w:uiPriority="20" w:unhideWhenUsed="0" w:qFormat="1"/>
-    <w:lsdException w:name="Normal Table" w:semiHidden="0" w:unhideWhenUsed="0"/>
-    <w:lsdException w:name="Table Web 3" w:semiHidden="0" w:unhideWhenUsed="0"/>
-    <w:lsdException w:name="Table Grid" w:semiHidden="0" w:uiPriority="59" w:unhideWhenUsed="0"/>
-    <w:lsdException w:name="Table Theme" w:semiHidden="0" w:unhideWhenUsed="0"/>
-    <w:lsdException w:name="Note Level 1" w:semiHidden="0" w:unhideWhenUsed="0"/>
-    <w:lsdException w:name="Note Level 2" w:semiHidden="0" w:unhideWhenUsed="0"/>
-    <w:lsdException w:name="Note Level 3" w:semiHidden="0" w:unhideWhenUsed="0"/>
-    <w:lsdException w:name="Note Level 4" w:semiHidden="0" w:unhideWhenUsed="0"/>
-    <w:lsdException w:name="Note Level 5" w:semiHidden="0" w:unhideWhenUsed="0"/>
-    <w:lsdException w:name="Note Level 6" w:semiHidden="0" w:unhideWhenUsed="0"/>
-    <w:lsdException w:name="Note Level 7" w:semiHidden="0" w:unhideWhenUsed="0"/>
-    <w:lsdException w:name="Note Level 8" w:semiHidden="0" w:unhideWhenUsed="0"/>
-    <w:lsdException w:name="Note Level 9" w:semiHidden="0" w:unhideWhenUsed="0"/>
-    <w:lsdException w:name="Placeholder Text" w:unhideWhenUsed="0"/>
-    <w:lsdException w:name="No Spacing" w:semiHidden="0" w:uiPriority="1" w:unhideWhenUsed="0" w:qFormat="1"/>
-    <w:lsdException w:name="Light Shading" w:semiHidden="0" w:uiPriority="60" w:unhideWhenUsed="0"/>
-    <w:lsdException w:name="Light List" w:semiHidden="0" w:uiPriority="61" w:unhideWhenUsed="0"/>
-    <w:lsdException w:name="Light Grid" w:semiHidden="0" w:uiPriority="62" w:unhideWhenUsed="0"/>
-    <w:lsdException w:name="Medium Shading 1" w:semiHidden="0" w:uiPriority="63" w:unhideWhenUsed="0"/>
-    <w:lsdException w:name="Medium Shading 2" w:semiHidden="0" w:uiPriority="64" w:unhideWhenUsed="0"/>
-    <w:lsdException w:name="Medium List 1" w:semiHidden="0" w:uiPriority="65" w:unhideWhenUsed="0"/>
-    <w:lsdException w:name="Medium List 2" w:semiHidden="0" w:uiPriority="66" w:unhideWhenUsed="0"/>
-    <w:lsdException w:name="Medium Grid 1" w:semiHidden="0" w:uiPriority="67" w:unhideWhenUsed="0"/>
-    <w:lsdException w:name="Medium Grid 2" w:semiHidden="0" w:uiPriority="68" w:unhideWhenUsed="0"/>
-    <w:lsdException w:name="Medium Grid 3" w:semiHidden="0" w:uiPriority="69" w:unhideWhenUsed="0"/>
-    <w:lsdException w:name="Dark List" w:semiHidden="0" w:uiPriority="70" w:unhideWhenUsed="0"/>
-    <w:lsdException w:name="Colorful Shading" w:semiHidden="0" w:uiPriority="71" w:unhideWhenUsed="0"/>
-    <w:lsdException w:name="Colorful List" w:semiHidden="0" w:uiPriority="72" w:unhideWhenUsed="0"/>
-    <w:lsdException w:name="Colorful Grid" w:semiHidden="0" w:uiPriority="73" w:unhideWhenUsed="0"/>
-    <w:lsdException w:name="Light Shading Accent 1" w:semiHidden="0" w:uiPriority="60" w:unhideWhenUsed="0"/>
-    <w:lsdException w:name="Light List Accent 1" w:semiHidden="0" w:uiPriority="61" w:unhideWhenUsed="0"/>
-    <w:lsdException w:name="Light Grid Accent 1" w:semiHidden="0" w:uiPriority="62" w:unhideWhenUsed="0"/>
-    <w:lsdException w:name="Medium Shading 1 Accent 1" w:semiHidden="0" w:uiPriority="63" w:unhideWhenUsed="0"/>
-    <w:lsdException w:name="Medium Shading 2 Accent 1" w:semiHidden="0" w:uiPriority="64" w:unhideWhenUsed="0"/>
-    <w:lsdException w:name="Medium List 1 Accent 1" w:semiHidden="0" w:uiPriority="65" w:unhideWhenUsed="0"/>
-    <w:lsdException w:name="Revision" w:unhideWhenUsed="0"/>
-    <w:lsdException w:name="List Paragraph" w:semiHidden="0" w:uiPriority="34" w:unhideWhenUsed="0" w:qFormat="1"/>
-    <w:lsdException w:name="Quote" w:semiHidden="0" w:uiPriority="29" w:unhideWhenUsed="0" w:qFormat="1"/>
-    <w:lsdException w:name="Intense Quote" w:semiHidden="0" w:uiPriority="30" w:unhideWhenUsed="0" w:qFormat="1"/>
-    <w:lsdException w:name="Medium List 2 Accent 1" w:semiHidden="0" w:uiPriority="66" w:unhideWhenUsed="0"/>
-    <w:lsdException w:name="Medium Grid 1 Accent 1" w:semiHidden="0" w:uiPriority="67" w:unhideWhenUsed="0"/>
-    <w:lsdException w:name="Medium Grid 2 Accent 1" w:semiHidden="0" w:uiPriority="68" w:unhideWhenUsed="0"/>
-    <w:lsdException w:name="Medium Grid 3 Accent 1" w:semiHidden="0" w:uiPriority="69" w:unhideWhenUsed="0"/>
-    <w:lsdException w:name="Dark List Accent 1" w:semiHidden="0" w:uiPriority="70" w:unhideWhenUsed="0"/>
-    <w:lsdException w:name="Colorful Shading Accent 1" w:semiHidden="0" w:uiPriority="71" w:unhideWhenUsed="0"/>
-    <w:lsdException w:name="Colorful List Accent 1" w:semiHidden="0" w:uiPriority="72" w:unhideWhenUsed="0"/>
-    <w:lsdException w:name="Colorful Grid Accent 1" w:semiHidden="0" w:uiPriority="73" w:unhideWhenUsed="0"/>
-    <w:lsdException w:name="Light Shading Accent 2" w:semiHidden="0" w:uiPriority="60" w:unhideWhenUsed="0"/>
-    <w:lsdException w:name="Light List Accent 2" w:semiHidden="0" w:uiPriority="61" w:unhideWhenUsed="0"/>
-    <w:lsdException w:name="Light Grid Accent 2" w:semiHidden="0" w:uiPriority="62" w:unhideWhenUsed="0"/>
-    <w:lsdException w:name="Medium Shading 1 Accent 2" w:semiHidden="0" w:uiPriority="63" w:unhideWhenUsed="0"/>
-    <w:lsdException w:name="Medium Shading 2 Accent 2" w:semiHidden="0" w:uiPriority="64" w:unhideWhenUsed="0"/>
-    <w:lsdException w:name="Medium List 1 Accent 2" w:semiHidden="0" w:uiPriority="65" w:unhideWhenUsed="0"/>
-    <w:lsdException w:name="Medium List 2 Accent 2" w:semiHidden="0" w:uiPriority="66" w:unhideWhenUsed="0"/>
-    <w:lsdException w:name="Medium Grid 1 Accent 2" w:semiHidden="0" w:uiPriority="67" w:unhideWhenUsed="0"/>
-    <w:lsdException w:name="Medium Grid 2 Accent 2" w:semiHidden="0" w:uiPriority="68" w:unhideWhenUsed="0"/>
-    <w:lsdException w:name="Medium Grid 3 Accent 2" w:semiHidden="0" w:uiPriority="69" w:unhideWhenUsed="0"/>
-    <w:lsdException w:name="Dark List Accent 2" w:semiHidden="0" w:uiPriority="70" w:unhideWhenUsed="0"/>
-    <w:lsdException w:name="Colorful Shading Accent 2" w:semiHidden="0" w:uiPriority="71" w:unhideWhenUsed="0"/>
-    <w:lsdException w:name="Colorful List Accent 2" w:semiHidden="0" w:uiPriority="72" w:unhideWhenUsed="0"/>
-    <w:lsdException w:name="Colorful Grid Accent 2" w:semiHidden="0" w:uiPriority="73" w:unhideWhenUsed="0"/>
-    <w:lsdException w:name="Light Shading Accent 3" w:semiHidden="0" w:uiPriority="60" w:unhideWhenUsed="0"/>
-    <w:lsdException w:name="Light List Accent 3" w:semiHidden="0" w:uiPriority="61" w:unhideWhenUsed="0"/>
-    <w:lsdException w:name="Light Grid Accent 3" w:semiHidden="0" w:uiPriority="62" w:unhideWhenUsed="0"/>
-    <w:lsdException w:name="Medium Shading 1 Accent 3" w:semiHidden="0" w:uiPriority="63" w:unhideWhenUsed="0"/>
-    <w:lsdException w:name="Medium Shading 2 Accent 3" w:semiHidden="0" w:uiPriority="64" w:unhideWhenUsed="0"/>
-    <w:lsdException w:name="Medium List 1 Accent 3" w:semiHidden="0" w:uiPriority="65" w:unhideWhenUsed="0"/>
-    <w:lsdException w:name="Medium List 2 Accent 3" w:semiHidden="0" w:uiPriority="66" w:unhideWhenUsed="0"/>
-    <w:lsdException w:name="Medium Grid 1 Accent 3" w:semiHidden="0" w:uiPriority="67" w:unhideWhenUsed="0"/>
-    <w:lsdException w:name="Medium Grid 2 Accent 3" w:semiHidden="0" w:uiPriority="68" w:unhideWhenUsed="0"/>
-    <w:lsdException w:name="Medium Grid 3 Accent 3" w:semiHidden="0" w:uiPriority="69" w:unhideWhenUsed="0"/>
-    <w:lsdException w:name="Dark List Accent 3" w:semiHidden="0" w:uiPriority="70" w:unhideWhenUsed="0"/>
-    <w:lsdException w:name="Colorful Shading Accent 3" w:semiHidden="0" w:uiPriority="71" w:unhideWhenUsed="0"/>
-    <w:lsdException w:name="Colorful List Accent 3" w:semiHidden="0" w:uiPriority="72" w:unhideWhenUsed="0"/>
-    <w:lsdException w:name="Colorful Grid Accent 3" w:semiHidden="0" w:uiPriority="73" w:unhideWhenUsed="0"/>
-    <w:lsdException w:name="Light Shading Accent 4" w:semiHidden="0" w:uiPriority="60" w:unhideWhenUsed="0"/>
-    <w:lsdException w:name="Light List Accent 4" w:semiHidden="0" w:uiPriority="61" w:unhideWhenUsed="0"/>
-    <w:lsdException w:name="Light Grid Accent 4" w:semiHidden="0" w:uiPriority="62" w:unhideWhenUsed="0"/>
-    <w:lsdException w:name="Medium Shading 1 Accent 4" w:semiHidden="0" w:uiPriority="63" w:unhideWhenUsed="0"/>
-    <w:lsdException w:name="Medium Shading 2 Accent 4" w:semiHidden="0" w:uiPriority="64" w:unhideWhenUsed="0"/>
-    <w:lsdException w:name="Medium List 1 Accent 4" w:semiHidden="0" w:uiPriority="65" w:unhideWhenUsed="0"/>
-    <w:lsdException w:name="Medium List 2 Accent 4" w:semiHidden="0" w:uiPriority="66" w:unhideWhenUsed="0"/>
-    <w:lsdException w:name="Medium Grid 1 Accent 4" w:semiHidden="0" w:uiPriority="67" w:unhideWhenUsed="0"/>
-    <w:lsdException w:name="Medium Grid 2 Accent 4" w:semiHidden="0" w:uiPriority="68" w:unhideWhenUsed="0"/>
-    <w:lsdException w:name="Medium Grid 3 Accent 4" w:semiHidden="0" w:uiPriority="69" w:unhideWhenUsed="0"/>
-    <w:lsdException w:name="Dark List Accent 4" w:semiHidden="0" w:uiPriority="70" w:unhideWhenUsed="0"/>
-    <w:lsdException w:name="Colorful Shading Accent 4" w:semiHidden="0" w:uiPriority="71" w:unhideWhenUsed="0"/>
-    <w:lsdException w:name="Colorful List Accent 4" w:semiHidden="0" w:uiPriority="72" w:unhideWhenUsed="0"/>
-    <w:lsdException w:name="Colorful Grid Accent 4" w:semiHidden="0" w:uiPriority="73" w:unhideWhenUsed="0"/>
-    <w:lsdException w:name="Light Shading Accent 5" w:semiHidden="0" w:uiPriority="60" w:unhideWhenUsed="0"/>
-    <w:lsdException w:name="Light List Accent 5" w:semiHidden="0" w:uiPriority="61" w:unhideWhenUsed="0"/>
-    <w:lsdException w:name="Light Grid Accent 5" w:semiHidden="0" w:uiPriority="62" w:unhideWhenUsed="0"/>
-    <w:lsdException w:name="Medium Shading 1 Accent 5" w:semiHidden="0" w:uiPriority="63" w:unhideWhenUsed="0"/>
-    <w:lsdException w:name="Medium Shading 2 Accent 5" w:semiHidden="0" w:uiPriority="64" w:unhideWhenUsed="0"/>
-    <w:lsdException w:name="Medium List 1 Accent 5" w:semiHidden="0" w:uiPriority="65" w:unhideWhenUsed="0"/>
-    <w:lsdException w:name="Medium List 2 Accent 5" w:semiHidden="0" w:uiPriority="66" w:unhideWhenUsed="0"/>
-    <w:lsdException w:name="Medium Grid 1 Accent 5" w:semiHidden="0" w:uiPriority="67" w:unhideWhenUsed="0"/>
-    <w:lsdException w:name="Medium Grid 2 Accent 5" w:semiHidden="0" w:uiPriority="68" w:unhideWhenUsed="0"/>
-    <w:lsdException w:name="Medium Grid 3 Accent 5" w:semiHidden="0" w:uiPriority="69" w:unhideWhenUsed="0"/>
-    <w:lsdException w:name="Dark List Accent 5" w:semiHidden="0" w:uiPriority="70" w:unhideWhenUsed="0"/>
-    <w:lsdException w:name="Colorful Shading Accent 5" w:semiHidden="0" w:uiPriority="71" w:unhideWhenUsed="0"/>
-    <w:lsdException w:name="Colorful List Accent 5" w:semiHidden="0" w:uiPriority="72" w:unhideWhenUsed="0"/>
-    <w:lsdException w:name="Colorful Grid Accent 5" w:semiHidden="0" w:uiPriority="73" w:unhideWhenUsed="0"/>
-    <w:lsdException w:name="Light Shading Accent 6" w:semiHidden="0" w:uiPriority="60" w:unhideWhenUsed="0"/>
-    <w:lsdException w:name="Light List Accent 6" w:semiHidden="0" w:uiPriority="61" w:unhideWhenUsed="0"/>
-    <w:lsdException w:name="Light Grid Accent 6" w:semiHidden="0" w:uiPriority="62" w:unhideWhenUsed="0"/>
-    <w:lsdException w:name="Medium Shading 1 Accent 6" w:semiHidden="0" w:uiPriority="63" w:unhideWhenUsed="0"/>
-    <w:lsdException w:name="Medium Shading 2 Accent 6" w:semiHidden="0" w:uiPriority="64" w:unhideWhenUsed="0"/>
-    <w:lsdException w:name="Medium List 1 Accent 6" w:semiHidden="0" w:uiPriority="65" w:unhideWhenUsed="0"/>
-    <w:lsdException w:name="Medium List 2 Accent 6" w:semiHidden="0" w:uiPriority="66" w:unhideWhenUsed="0"/>
-    <w:lsdException w:name="Medium Grid 1 Accent 6" w:semiHidden="0" w:uiPriority="67" w:unhideWhenUsed="0"/>
-    <w:lsdException w:name="Medium Grid 2 Accent 6" w:semiHidden="0" w:uiPriority="68" w:unhideWhenUsed="0"/>
-    <w:lsdException w:name="Medium Grid 3 Accent 6" w:semiHidden="0" w:uiPriority="69" w:unhideWhenUsed="0"/>
-    <w:lsdException w:name="Dark List Accent 6" w:semiHidden="0" w:uiPriority="70" w:unhideWhenUsed="0"/>
-    <w:lsdException w:name="Colorful Shading Accent 6" w:semiHidden="0" w:uiPriority="71" w:unhideWhenUsed="0"/>
-    <w:lsdException w:name="Colorful List Accent 6" w:semiHidden="0" w:uiPriority="72" w:unhideWhenUsed="0"/>
-    <w:lsdException w:name="Colorful Grid Accent 6" w:semiHidden="0" w:uiPriority="73" w:unhideWhenUsed="0"/>
-    <w:lsdException w:name="Subtle Emphasis" w:semiHidden="0" w:uiPriority="19" w:unhideWhenUsed="0" w:qFormat="1"/>
-    <w:lsdException w:name="Intense Emphasis" w:semiHidden="0" w:uiPriority="21" w:unhideWhenUsed="0" w:qFormat="1"/>
-    <w:lsdException w:name="Subtle Reference" w:semiHidden="0" w:uiPriority="31" w:unhideWhenUsed="0" w:qFormat="1"/>
-    <w:lsdException w:name="Intense Reference" w:semiHidden="0" w:uiPriority="32" w:unhideWhenUsed="0" w:qFormat="1"/>
-    <w:lsdException w:name="Book Title" w:semiHidden="0" w:uiPriority="33" w:unhideWhenUsed="0" w:qFormat="1"/>
-    <w:lsdException w:name="Bibliography" w:uiPriority="37"/>
-    <w:lsdException w:name="TOC Heading" w:uiPriority="39" w:qFormat="1"/>
+  <w:latentStyles w:defLockedState="0" w:defUIPriority="99" w:defSemiHidden="0" w:defUnhideWhenUsed="0" w:defQFormat="0" w:count="382">
+    <w:lsdException w:name="Normal" w:uiPriority="0" w:qFormat="1"/>
+    <w:lsdException w:name="heading 1" w:uiPriority="9" w:qFormat="1"/>
+    <w:lsdException w:name="heading 2" w:semiHidden="1" w:uiPriority="9" w:unhideWhenUsed="1" w:qFormat="1"/>
+    <w:lsdException w:name="heading 3" w:semiHidden="1" w:uiPriority="9" w:unhideWhenUsed="1" w:qFormat="1"/>
+    <w:lsdException w:name="heading 4" w:semiHidden="1" w:uiPriority="9" w:unhideWhenUsed="1" w:qFormat="1"/>
+    <w:lsdException w:name="heading 5" w:semiHidden="1" w:uiPriority="9" w:unhideWhenUsed="1" w:qFormat="1"/>
+    <w:lsdException w:name="heading 6" w:semiHidden="1" w:uiPriority="9" w:unhideWhenUsed="1" w:qFormat="1"/>
+    <w:lsdException w:name="heading 7" w:semiHidden="1" w:uiPriority="9" w:unhideWhenUsed="1" w:qFormat="1"/>
+    <w:lsdException w:name="heading 8" w:semiHidden="1" w:uiPriority="9" w:unhideWhenUsed="1" w:qFormat="1"/>
+    <w:lsdException w:name="heading 9" w:semiHidden="1" w:uiPriority="9" w:unhideWhenUsed="1" w:qFormat="1"/>
+    <w:lsdException w:name="index 1" w:semiHidden="1" w:unhideWhenUsed="1"/>
+    <w:lsdException w:name="index 2" w:semiHidden="1" w:unhideWhenUsed="1"/>
+    <w:lsdException w:name="index 3" w:semiHidden="1" w:unhideWhenUsed="1"/>
+    <w:lsdException w:name="index 4" w:semiHidden="1" w:unhideWhenUsed="1"/>
+    <w:lsdException w:name="index 5" w:semiHidden="1" w:unhideWhenUsed="1"/>
+    <w:lsdException w:name="index 6" w:semiHidden="1" w:unhideWhenUsed="1"/>
+    <w:lsdException w:name="index 7" w:semiHidden="1" w:unhideWhenUsed="1"/>
+    <w:lsdException w:name="index 8" w:semiHidden="1" w:unhideWhenUsed="1"/>
+    <w:lsdException w:name="index 9" w:semiHidden="1" w:unhideWhenUsed="1"/>
+    <w:lsdException w:name="toc 1" w:semiHidden="1" w:uiPriority="39" w:unhideWhenUsed="1"/>
+    <w:lsdException w:name="toc 2" w:semiHidden="1" w:uiPriority="39" w:unhideWhenUsed="1"/>
+    <w:lsdException w:name="toc 3" w:semiHidden="1" w:uiPriority="39" w:unhideWhenUsed="1"/>
+    <w:lsdException w:name="toc 4" w:semiHidden="1" w:uiPriority="39" w:unhideWhenUsed="1"/>
+    <w:lsdException w:name="toc 5" w:semiHidden="1" w:uiPriority="39" w:unhideWhenUsed="1"/>
+    <w:lsdException w:name="toc 6" w:semiHidden="1" w:uiPriority="39" w:unhideWhenUsed="1"/>
+    <w:lsdException w:name="toc 7" w:semiHidden="1" w:uiPriority="39" w:unhideWhenUsed="1"/>
+    <w:lsdException w:name="toc 8" w:semiHidden="1" w:uiPriority="39" w:unhideWhenUsed="1"/>
+    <w:lsdException w:name="toc 9" w:semiHidden="1" w:uiPriority="39" w:unhideWhenUsed="1"/>
+    <w:lsdException w:name="Normal Indent" w:semiHidden="1" w:unhideWhenUsed="1"/>
+    <w:lsdException w:name="footnote text" w:semiHidden="1" w:unhideWhenUsed="1"/>
+    <w:lsdException w:name="annotation text" w:semiHidden="1" w:unhideWhenUsed="1"/>
+    <w:lsdException w:name="header" w:semiHidden="1" w:unhideWhenUsed="1"/>
+    <w:lsdException w:name="footer" w:semiHidden="1" w:unhideWhenUsed="1"/>
+    <w:lsdException w:name="index heading" w:semiHidden="1" w:unhideWhenUsed="1"/>
+    <w:lsdException w:name="caption" w:semiHidden="1" w:uiPriority="35" w:unhideWhenUsed="1" w:qFormat="1"/>
+    <w:lsdException w:name="table of figures" w:semiHidden="1" w:unhideWhenUsed="1"/>
+    <w:lsdException w:name="envelope address" w:semiHidden="1" w:unhideWhenUsed="1"/>
+    <w:lsdException w:name="envelope return" w:semiHidden="1" w:unhideWhenUsed="1"/>
+    <w:lsdException w:name="footnote reference" w:semiHidden="1" w:unhideWhenUsed="1"/>
+    <w:lsdException w:name="annotation reference" w:semiHidden="1" w:unhideWhenUsed="1"/>
+    <w:lsdException w:name="line number" w:semiHidden="1" w:unhideWhenUsed="1"/>
+    <w:lsdException w:name="page number" w:semiHidden="1" w:unhideWhenUsed="1"/>
+    <w:lsdException w:name="endnote reference" w:semiHidden="1" w:unhideWhenUsed="1"/>
+    <w:lsdException w:name="endnote text" w:semiHidden="1" w:unhideWhenUsed="1"/>
+    <w:lsdException w:name="table of authorities" w:semiHidden="1" w:unhideWhenUsed="1"/>
+    <w:lsdException w:name="macro" w:semiHidden="1" w:unhideWhenUsed="1"/>
+    <w:lsdException w:name="toa heading" w:semiHidden="1" w:unhideWhenUsed="1"/>
+    <w:lsdException w:name="List" w:semiHidden="1" w:unhideWhenUsed="1"/>
+    <w:lsdException w:name="List Bullet" w:semiHidden="1" w:unhideWhenUsed="1"/>
+    <w:lsdException w:name="List Number" w:semiHidden="1" w:unhideWhenUsed="1"/>
+    <w:lsdException w:name="List 2" w:semiHidden="1" w:unhideWhenUsed="1"/>
+    <w:lsdException w:name="List 3" w:semiHidden="1" w:unhideWhenUsed="1"/>
+    <w:lsdException w:name="List 4" w:semiHidden="1" w:unhideWhenUsed="1"/>
+    <w:lsdException w:name="List 5" w:semiHidden="1" w:unhideWhenUsed="1"/>
+    <w:lsdException w:name="List Bullet 2" w:semiHidden="1" w:unhideWhenUsed="1"/>
+    <w:lsdException w:name="List Bullet 3" w:semiHidden="1" w:unhideWhenUsed="1"/>
+    <w:lsdException w:name="List Bullet 4" w:semiHidden="1" w:unhideWhenUsed="1"/>
+    <w:lsdException w:name="List Bullet 5" w:semiHidden="1" w:unhideWhenUsed="1"/>
+    <w:lsdException w:name="List Number 2" w:semiHidden="1" w:unhideWhenUsed="1"/>
+    <w:lsdException w:name="List Number 3" w:semiHidden="1" w:unhideWhenUsed="1"/>
+    <w:lsdException w:name="List Number 4" w:semiHidden="1" w:unhideWhenUsed="1"/>
+    <w:lsdException w:name="List Number 5" w:semiHidden="1" w:unhideWhenUsed="1"/>
+    <w:lsdException w:name="Title" w:uiPriority="10" w:qFormat="1"/>
+    <w:lsdException w:name="Closing" w:semiHidden="1" w:unhideWhenUsed="1"/>
+    <w:lsdException w:name="Signature" w:semiHidden="1" w:unhideWhenUsed="1"/>
+    <w:lsdException w:name="Default Paragraph Font" w:semiHidden="1" w:uiPriority="1" w:unhideWhenUsed="1"/>
+    <w:lsdException w:name="Body Text" w:semiHidden="1" w:unhideWhenUsed="1"/>
+    <w:lsdException w:name="Body Text Indent" w:semiHidden="1" w:unhideWhenUsed="1"/>
+    <w:lsdException w:name="List Continue" w:semiHidden="1" w:unhideWhenUsed="1"/>
+    <w:lsdException w:name="List Continue 2" w:semiHidden="1" w:unhideWhenUsed="1"/>
+    <w:lsdException w:name="List Continue 3" w:semiHidden="1" w:unhideWhenUsed="1"/>
+    <w:lsdException w:name="List Continue 4" w:semiHidden="1" w:unhideWhenUsed="1"/>
+    <w:lsdException w:name="List Continue 5" w:semiHidden="1" w:unhideWhenUsed="1"/>
+    <w:lsdException w:name="Message Header" w:semiHidden="1" w:unhideWhenUsed="1"/>
+    <w:lsdException w:name="Subtitle" w:uiPriority="11" w:qFormat="1"/>
+    <w:lsdException w:name="Salutation" w:semiHidden="1" w:unhideWhenUsed="1"/>
+    <w:lsdException w:name="Date" w:semiHidden="1" w:unhideWhenUsed="1"/>
+    <w:lsdException w:name="Body Text First Indent" w:semiHidden="1" w:unhideWhenUsed="1"/>
+    <w:lsdException w:name="Body Text First Indent 2" w:semiHidden="1" w:unhideWhenUsed="1"/>
+    <w:lsdException w:name="Note Heading" w:semiHidden="1" w:unhideWhenUsed="1"/>
+    <w:lsdException w:name="Body Text 2" w:semiHidden="1" w:unhideWhenUsed="1"/>
+    <w:lsdException w:name="Body Text 3" w:semiHidden="1" w:unhideWhenUsed="1"/>
+    <w:lsdException w:name="Body Text Indent 2" w:semiHidden="1" w:unhideWhenUsed="1"/>
+    <w:lsdException w:name="Body Text Indent 3" w:semiHidden="1" w:unhideWhenUsed="1"/>
+    <w:lsdException w:name="Block Text" w:semiHidden="1" w:unhideWhenUsed="1"/>
+    <w:lsdException w:name="Hyperlink" w:semiHidden="1" w:unhideWhenUsed="1"/>
+    <w:lsdException w:name="FollowedHyperlink" w:semiHidden="1" w:unhideWhenUsed="1"/>
+    <w:lsdException w:name="Strong" w:uiPriority="22" w:qFormat="1"/>
+    <w:lsdException w:name="Emphasis" w:uiPriority="20" w:qFormat="1"/>
+    <w:lsdException w:name="Document Map" w:semiHidden="1" w:unhideWhenUsed="1"/>
+    <w:lsdException w:name="Plain Text" w:semiHidden="1" w:unhideWhenUsed="1"/>
+    <w:lsdException w:name="E-mail Signature" w:semiHidden="1" w:unhideWhenUsed="1"/>
+    <w:lsdException w:name="HTML Top of Form" w:semiHidden="1" w:unhideWhenUsed="1"/>
+    <w:lsdException w:name="HTML Bottom of Form" w:semiHidden="1" w:unhideWhenUsed="1"/>
+    <w:lsdException w:name="Normal (Web)" w:semiHidden="1" w:unhideWhenUsed="1"/>
+    <w:lsdException w:name="HTML Acronym" w:semiHidden="1" w:unhideWhenUsed="1"/>
+    <w:lsdException w:name="HTML Address" w:semiHidden="1" w:unhideWhenUsed="1"/>
+    <w:lsdException w:name="HTML Cite" w:semiHidden="1" w:unhideWhenUsed="1"/>
+    <w:lsdException w:name="HTML Code" w:semiHidden="1" w:unhideWhenUsed="1"/>
+    <w:lsdException w:name="HTML Definition" w:semiHidden="1" w:unhideWhenUsed="1"/>
+    <w:lsdException w:name="HTML Keyboard" w:semiHidden="1" w:unhideWhenUsed="1"/>
+    <w:lsdException w:name="HTML Preformatted" w:semiHidden="1" w:unhideWhenUsed="1"/>
+    <w:lsdException w:name="HTML Sample" w:semiHidden="1" w:unhideWhenUsed="1"/>
+    <w:lsdException w:name="HTML Typewriter" w:semiHidden="1" w:unhideWhenUsed="1"/>
+    <w:lsdException w:name="HTML Variable" w:semiHidden="1" w:unhideWhenUsed="1"/>
+    <w:lsdException w:name="Normal Table" w:semiHidden="1" w:unhideWhenUsed="1"/>
+    <w:lsdException w:name="annotation subject" w:semiHidden="1" w:unhideWhenUsed="1"/>
+    <w:lsdException w:name="No List" w:semiHidden="1" w:unhideWhenUsed="1"/>
+    <w:lsdException w:name="Outline List 1" w:semiHidden="1" w:unhideWhenUsed="1"/>
+    <w:lsdException w:name="Outline List 2" w:semiHidden="1" w:unhideWhenUsed="1"/>
+    <w:lsdException w:name="Outline List 3" w:semiHidden="1" w:unhideWhenUsed="1"/>
+    <w:lsdException w:name="Table Simple 1" w:semiHidden="1" w:unhideWhenUsed="1"/>
+    <w:lsdException w:name="Table Simple 2" w:semiHidden="1" w:unhideWhenUsed="1"/>
+    <w:lsdException w:name="Table Simple 3" w:semiHidden="1" w:unhideWhenUsed="1"/>
+    <w:lsdException w:name="Table Classic 1" w:semiHidden="1" w:unhideWhenUsed="1"/>
+    <w:lsdException w:name="Table Classic 2" w:semiHidden="1" w:unhideWhenUsed="1"/>
+    <w:lsdException w:name="Table Classic 3" w:semiHidden="1" w:unhideWhenUsed="1"/>
+    <w:lsdException w:name="Table Classic 4" w:semiHidden="1" w:unhideWhenUsed="1"/>
+    <w:lsdException w:name="Table Colorful 1" w:semiHidden="1" w:unhideWhenUsed="1"/>
+    <w:lsdException w:name="Table Colorful 2" w:semiHidden="1" w:unhideWhenUsed="1"/>
+    <w:lsdException w:name="Table Colorful 3" w:semiHidden="1" w:unhideWhenUsed="1"/>
+    <w:lsdException w:name="Table Columns 1" w:semiHidden="1" w:unhideWhenUsed="1"/>
+    <w:lsdException w:name="Table Columns 2" w:semiHidden="1" w:unhideWhenUsed="1"/>
+    <w:lsdException w:name="Table Columns 3" w:semiHidden="1" w:unhideWhenUsed="1"/>
+    <w:lsdException w:name="Table Columns 4" w:semiHidden="1" w:unhideWhenUsed="1"/>
+    <w:lsdException w:name="Table Columns 5" w:semiHidden="1" w:unhideWhenUsed="1"/>
+    <w:lsdException w:name="Table Grid 1" w:semiHidden="1" w:unhideWhenUsed="1"/>
+    <w:lsdException w:name="Table Grid 2" w:semiHidden="1" w:unhideWhenUsed="1"/>
+    <w:lsdException w:name="Table Grid 3" w:semiHidden="1" w:unhideWhenUsed="1"/>
+    <w:lsdException w:name="Table Grid 4" w:semiHidden="1" w:unhideWhenUsed="1"/>
+    <w:lsdException w:name="Table Grid 5" w:semiHidden="1" w:unhideWhenUsed="1"/>
+    <w:lsdException w:name="Table Grid 6" w:semiHidden="1" w:unhideWhenUsed="1"/>
+    <w:lsdException w:name="Table Grid 7" w:semiHidden="1" w:unhideWhenUsed="1"/>
+    <w:lsdException w:name="Table Grid 8" w:semiHidden="1" w:unhideWhenUsed="1"/>
+    <w:lsdException w:name="Table List 1" w:semiHidden="1" w:unhideWhenUsed="1"/>
+    <w:lsdException w:name="Table List 2" w:semiHidden="1" w:unhideWhenUsed="1"/>
+    <w:lsdException w:name="Table List 3" w:semiHidden="1" w:unhideWhenUsed="1"/>
+    <w:lsdException w:name="Table List 4" w:semiHidden="1" w:unhideWhenUsed="1"/>
+    <w:lsdException w:name="Table List 5" w:semiHidden="1" w:unhideWhenUsed="1"/>
+    <w:lsdException w:name="Table List 6" w:semiHidden="1" w:unhideWhenUsed="1"/>
+    <w:lsdException w:name="Table List 7" w:semiHidden="1" w:unhideWhenUsed="1"/>
+    <w:lsdException w:name="Table List 8" w:semiHidden="1" w:unhideWhenUsed="1"/>
+    <w:lsdException w:name="Table 3D effects 1" w:semiHidden="1" w:unhideWhenUsed="1"/>
+    <w:lsdException w:name="Table 3D effects 2" w:semiHidden="1" w:unhideWhenUsed="1"/>
+    <w:lsdException w:name="Table 3D effects 3" w:semiHidden="1" w:unhideWhenUsed="1"/>
+    <w:lsdException w:name="Table Contemporary" w:semiHidden="1" w:unhideWhenUsed="1"/>
+    <w:lsdException w:name="Table Elegant" w:semiHidden="1" w:unhideWhenUsed="1"/>
+    <w:lsdException w:name="Table Professional" w:semiHidden="1" w:unhideWhenUsed="1"/>
+    <w:lsdException w:name="Table Subtle 1" w:semiHidden="1" w:unhideWhenUsed="1"/>
+    <w:lsdException w:name="Table Subtle 2" w:semiHidden="1" w:unhideWhenUsed="1"/>
+    <w:lsdException w:name="Table Web 1" w:semiHidden="1" w:unhideWhenUsed="1"/>
+    <w:lsdException w:name="Table Web 2" w:semiHidden="1" w:unhideWhenUsed="1"/>
+    <w:lsdException w:name="Table Web 3" w:semiHidden="1" w:unhideWhenUsed="1"/>
+    <w:lsdException w:name="Balloon Text" w:semiHidden="1" w:unhideWhenUsed="1"/>
+    <w:lsdException w:name="Table Grid" w:uiPriority="59"/>
+    <w:lsdException w:name="Table Theme" w:semiHidden="1" w:unhideWhenUsed="1"/>
+    <w:lsdException w:name="Placeholder Text" w:semiHidden="1"/>
+    <w:lsdException w:name="No Spacing" w:uiPriority="1" w:qFormat="1"/>
+    <w:lsdException w:name="Light Shading" w:uiPriority="60"/>
+    <w:lsdException w:name="Light List" w:uiPriority="61"/>
+    <w:lsdException w:name="Light Grid" w:uiPriority="62"/>
+    <w:lsdException w:name="Medium Shading 1" w:uiPriority="63"/>
+    <w:lsdException w:name="Medium Shading 2" w:uiPriority="64"/>
+    <w:lsdException w:name="Medium List 1" w:uiPriority="65"/>
+    <w:lsdException w:name="Medium List 2" w:uiPriority="66"/>
+    <w:lsdException w:name="Medium Grid 1" w:uiPriority="67"/>
+    <w:lsdException w:name="Medium Grid 2" w:uiPriority="68"/>
+    <w:lsdException w:name="Medium Grid 3" w:uiPriority="69"/>
+    <w:lsdException w:name="Dark List" w:uiPriority="70"/>
+    <w:lsdException w:name="Colorful Shading" w:uiPriority="71"/>
+    <w:lsdException w:name="Colorful List" w:uiPriority="72"/>
+    <w:lsdException w:name="Colorful Grid" w:uiPriority="73"/>
+    <w:lsdException w:name="Light Shading Accent 1" w:uiPriority="60"/>
+    <w:lsdException w:name="Light List Accent 1" w:uiPriority="61"/>
+    <w:lsdException w:name="Light Grid Accent 1" w:uiPriority="62"/>
+    <w:lsdException w:name="Medium Shading 1 Accent 1" w:uiPriority="63"/>
+    <w:lsdException w:name="Medium Shading 2 Accent 1" w:uiPriority="64"/>
+    <w:lsdException w:name="Medium List 1 Accent 1" w:uiPriority="65"/>
+    <w:lsdException w:name="Revision" w:semiHidden="1"/>
+    <w:lsdException w:name="List Paragraph" w:uiPriority="34" w:qFormat="1"/>
+    <w:lsdException w:name="Quote" w:uiPriority="29" w:qFormat="1"/>
+    <w:lsdException w:name="Intense Quote" w:uiPriority="30" w:qFormat="1"/>
+    <w:lsdException w:name="Medium List 2 Accent 1" w:uiPriority="66"/>
+    <w:lsdException w:name="Medium Grid 1 Accent 1" w:uiPriority="67"/>
+    <w:lsdException w:name="Medium Grid 2 Accent 1" w:uiPriority="68"/>
+    <w:lsdException w:name="Medium Grid 3 Accent 1" w:uiPriority="69"/>
+    <w:lsdException w:name="Dark List Accent 1" w:uiPriority="70"/>
+    <w:lsdException w:name="Colorful Shading Accent 1" w:uiPriority="71"/>
+    <w:lsdException w:name="Colorful List Accent 1" w:uiPriority="72"/>
+    <w:lsdException w:name="Colorful Grid Accent 1" w:uiPriority="73"/>
+    <w:lsdException w:name="Light Shading Accent 2" w:uiPriority="60"/>
+    <w:lsdException w:name="Light List Accent 2" w:uiPriority="61"/>
+    <w:lsdException w:name="Light Grid Accent 2" w:uiPriority="62"/>
+    <w:lsdException w:name="Medium Shading 1 Accent 2" w:uiPriority="63"/>
+    <w:lsdException w:name="Medium Shading 2 Accent 2" w:uiPriority="64"/>
+    <w:lsdException w:name="Medium List 1 Accent 2" w:uiPriority="65"/>
+    <w:lsdException w:name="Medium List 2 Accent 2" w:uiPriority="66"/>
+    <w:lsdException w:name="Medium Grid 1 Accent 2" w:uiPriority="67"/>
+    <w:lsdException w:name="Medium Grid 2 Accent 2" w:uiPriority="68"/>
+    <w:lsdException w:name="Medium Grid 3 Accent 2" w:uiPriority="69"/>
+    <w:lsdException w:name="Dark List Accent 2" w:uiPriority="70"/>
+    <w:lsdException w:name="Colorful Shading Accent 2" w:uiPriority="71"/>
+    <w:lsdException w:name="Colorful List Accent 2" w:uiPriority="72"/>
+    <w:lsdException w:name="Colorful Grid Accent 2" w:uiPriority="73"/>
+    <w:lsdException w:name="Light Shading Accent 3" w:uiPriority="60"/>
+    <w:lsdException w:name="Light List Accent 3" w:uiPriority="61"/>
+    <w:lsdException w:name="Light Grid Accent 3" w:uiPriority="62"/>
+    <w:lsdException w:name="Medium Shading 1 Accent 3" w:uiPriority="63"/>
+    <w:lsdException w:name="Medium Shading 2 Accent 3" w:uiPriority="64"/>
+    <w:lsdException w:name="Medium List 1 Accent 3" w:uiPriority="65"/>
+    <w:lsdException w:name="Medium List 2 Accent 3" w:uiPriority="66"/>
+    <w:lsdException w:name="Medium Grid 1 Accent 3" w:uiPriority="67"/>
+    <w:lsdException w:name="Medium Grid 2 Accent 3" w:uiPriority="68"/>
+    <w:lsdException w:name="Medium Grid 3 Accent 3" w:uiPriority="69"/>
+    <w:lsdException w:name="Dark List Accent 3" w:uiPriority="70"/>
+    <w:lsdException w:name="Colorful Shading Accent 3" w:uiPriority="71"/>
+    <w:lsdException w:name="Colorful List Accent 3" w:uiPriority="72"/>
+    <w:lsdException w:name="Colorful Grid Accent 3" w:uiPriority="73"/>
+    <w:lsdException w:name="Light Shading Accent 4" w:uiPriority="60"/>
+    <w:lsdException w:name="Light List Accent 4" w:uiPriority="61"/>
+    <w:lsdException w:name="Light Grid Accent 4" w:uiPriority="62"/>
+    <w:lsdException w:name="Medium Shading 1 Accent 4" w:uiPriority="63"/>
+    <w:lsdException w:name="Medium Shading 2 Accent 4" w:uiPriority="64"/>
+    <w:lsdException w:name="Medium List 1 Accent 4" w:uiPriority="65"/>
+    <w:lsdException w:name="Medium List 2 Accent 4" w:uiPriority="66"/>
+    <w:lsdException w:name="Medium Grid 1 Accent 4" w:uiPriority="67"/>
+    <w:lsdException w:name="Medium Grid 2 Accent 4" w:uiPriority="68"/>
+    <w:lsdException w:name="Medium Grid 3 Accent 4" w:uiPriority="69"/>
+    <w:lsdException w:name="Dark List Accent 4" w:uiPriority="70"/>
+    <w:lsdException w:name="Colorful Shading Accent 4" w:uiPriority="71"/>
+    <w:lsdException w:name="Colorful List Accent 4" w:uiPriority="72"/>
+    <w:lsdException w:name="Colorful Grid Accent 4" w:uiPriority="73"/>
+    <w:lsdException w:name="Light Shading Accent 5" w:uiPriority="60"/>
+    <w:lsdException w:name="Light List Accent 5" w:uiPriority="61"/>
+    <w:lsdException w:name="Light Grid Accent 5" w:uiPriority="62"/>
+    <w:lsdException w:name="Medium Shading 1 Accent 5" w:uiPriority="63"/>
+    <w:lsdException w:name="Medium Shading 2 Accent 5" w:uiPriority="64"/>
+    <w:lsdException w:name="Medium List 1 Accent 5" w:uiPriority="65"/>
+    <w:lsdException w:name="Medium List 2 Accent 5" w:uiPriority="66"/>
+    <w:lsdException w:name="Medium Grid 1 Accent 5" w:uiPriority="67"/>
+    <w:lsdException w:name="Medium Grid 2 Accent 5" w:uiPriority="68"/>
+    <w:lsdException w:name="Medium Grid 3 Accent 5" w:uiPriority="69"/>
+    <w:lsdException w:name="Dark List Accent 5" w:uiPriority="70"/>
+    <w:lsdException w:name="Colorful Shading Accent 5" w:uiPriority="71"/>
+    <w:lsdException w:name="Colorful List Accent 5" w:uiPriority="72"/>
+    <w:lsdException w:name="Colorful Grid Accent 5" w:uiPriority="73"/>
+    <w:lsdException w:name="Light Shading Accent 6" w:uiPriority="60"/>
+    <w:lsdException w:name="Light List Accent 6" w:uiPriority="61"/>
+    <w:lsdException w:name="Light Grid Accent 6" w:uiPriority="62"/>
+    <w:lsdException w:name="Medium Shading 1 Accent 6" w:uiPriority="63"/>
+    <w:lsdException w:name="Medium Shading 2 Accent 6" w:uiPriority="64"/>
+    <w:lsdException w:name="Medium List 1 Accent 6" w:uiPriority="65"/>
+    <w:lsdException w:name="Medium List 2 Accent 6" w:uiPriority="66"/>
+    <w:lsdException w:name="Medium Grid 1 Accent 6" w:uiPriority="67"/>
+    <w:lsdException w:name="Medium Grid 2 Accent 6" w:uiPriority="68"/>
+    <w:lsdException w:name="Medium Grid 3 Accent 6" w:uiPriority="69"/>
+    <w:lsdException w:name="Dark List Accent 6" w:uiPriority="70"/>
+    <w:lsdException w:name="Colorful Shading Accent 6" w:uiPriority="71"/>
+    <w:lsdException w:name="Colorful List Accent 6" w:uiPriority="72"/>
+    <w:lsdException w:name="Colorful Grid Accent 6" w:uiPriority="73"/>
+    <w:lsdException w:name="Subtle Emphasis" w:uiPriority="19" w:qFormat="1"/>
+    <w:lsdException w:name="Intense Emphasis" w:uiPriority="21" w:qFormat="1"/>
+    <w:lsdException w:name="Subtle Reference" w:uiPriority="31" w:qFormat="1"/>
+    <w:lsdException w:name="Intense Reference" w:uiPriority="32" w:qFormat="1"/>
+    <w:lsdException w:name="Book Title" w:uiPriority="33" w:qFormat="1"/>
+    <w:lsdException w:name="Bibliography" w:semiHidden="1" w:uiPriority="37" w:unhideWhenUsed="1"/>
+    <w:lsdException w:name="TOC Heading" w:semiHidden="1" w:uiPriority="39" w:unhideWhenUsed="1" w:qFormat="1"/>
+    <w:lsdException w:name="Plain Table 1" w:uiPriority="41"/>
+    <w:lsdException w:name="Plain Table 2" w:uiPriority="42"/>
+    <w:lsdException w:name="Plain Table 3" w:uiPriority="43"/>
+    <w:lsdException w:name="Plain Table 4" w:uiPriority="44"/>
+    <w:lsdException w:name="Plain Table 5" w:uiPriority="45"/>
+    <w:lsdException w:name="Grid Table Light" w:uiPriority="40"/>
+    <w:lsdException w:name="Grid Table 1 Light" w:uiPriority="46"/>
+    <w:lsdException w:name="Grid Table 2" w:uiPriority="47"/>
+    <w:lsdException w:name="Grid Table 3" w:uiPriority="48"/>
+    <w:lsdException w:name="Grid Table 4" w:uiPriority="49"/>
+    <w:lsdException w:name="Grid Table 5 Dark" w:uiPriority="50"/>
+    <w:lsdException w:name="Grid Table 6 Colorful" w:uiPriority="51"/>
+    <w:lsdException w:name="Grid Table 7 Colorful" w:uiPriority="52"/>
+    <w:lsdException w:name="Grid Table 1 Light Accent 1" w:uiPriority="46"/>
+    <w:lsdException w:name="Grid Table 2 Accent 1" w:uiPriority="47"/>
+    <w:lsdException w:name="Grid Table 3 Accent 1" w:uiPriority="48"/>
+    <w:lsdException w:name="Grid Table 4 Accent 1" w:uiPriority="49"/>
+    <w:lsdException w:name="Grid Table 5 Dark Accent 1" w:uiPriority="50"/>
+    <w:lsdException w:name="Grid Table 6 Colorful Accent 1" w:uiPriority="51"/>
+    <w:lsdException w:name="Grid Table 7 Colorful Accent 1" w:uiPriority="52"/>
+    <w:lsdException w:name="Grid Table 1 Light Accent 2" w:uiPriority="46"/>
+    <w:lsdException w:name="Grid Table 2 Accent 2" w:uiPriority="47"/>
+    <w:lsdException w:name="Grid Table 3 Accent 2" w:uiPriority="48"/>
+    <w:lsdException w:name="Grid Table 4 Accent 2" w:uiPriority="49"/>
+    <w:lsdException w:name="Grid Table 5 Dark Accent 2" w:uiPriority="50"/>
+    <w:lsdException w:name="Grid Table 6 Colorful Accent 2" w:uiPriority="51"/>
+    <w:lsdException w:name="Grid Table 7 Colorful Accent 2" w:uiPriority="52"/>
+    <w:lsdException w:name="Grid Table 1 Light Accent 3" w:uiPriority="46"/>
+    <w:lsdException w:name="Grid Table 2 Accent 3" w:uiPriority="47"/>
+    <w:lsdException w:name="Grid Table 3 Accent 3" w:uiPriority="48"/>
+    <w:lsdException w:name="Grid Table 4 Accent 3" w:uiPriority="49"/>
+    <w:lsdException w:name="Grid Table 5 Dark Accent 3" w:uiPriority="50"/>
+    <w:lsdException w:name="Grid Table 6 Colorful Accent 3" w:uiPriority="51"/>
+    <w:lsdException w:name="Grid Table 7 Colorful Accent 3" w:uiPriority="52"/>
+    <w:lsdException w:name="Grid Table 1 Light Accent 4" w:uiPriority="46"/>
+    <w:lsdException w:name="Grid Table 2 Accent 4" w:uiPriority="47"/>
+    <w:lsdException w:name="Grid Table 3 Accent 4" w:uiPriority="48"/>
+    <w:lsdException w:name="Grid Table 4 Accent 4" w:uiPriority="49"/>
+    <w:lsdException w:name="Grid Table 5 Dark Accent 4" w:uiPriority="50"/>
+    <w:lsdException w:name="Grid Table 6 Colorful Accent 4" w:uiPriority="51"/>
+    <w:lsdException w:name="Grid Table 7 Colorful Accent 4" w:uiPriority="52"/>
+    <w:lsdException w:name="Grid Table 1 Light Accent 5" w:uiPriority="46"/>
+    <w:lsdException w:name="Grid Table 2 Accent 5" w:uiPriority="47"/>
+    <w:lsdException w:name="Grid Table 3 Accent 5" w:uiPriority="48"/>
+    <w:lsdException w:name="Grid Table 4 Accent 5" w:uiPriority="49"/>
+    <w:lsdException w:name="Grid Table 5 Dark Accent 5" w:uiPriority="50"/>
+    <w:lsdException w:name="Grid Table 6 Colorful Accent 5" w:uiPriority="51"/>
+    <w:lsdException w:name="Grid Table 7 Colorful Accent 5" w:uiPriority="52"/>
+    <w:lsdException w:name="Grid Table 1 Light Accent 6" w:uiPriority="46"/>
+    <w:lsdException w:name="Grid Table 2 Accent 6" w:uiPriority="47"/>
+    <w:lsdException w:name="Grid Table 3 Accent 6" w:uiPriority="48"/>
+    <w:lsdException w:name="Grid Table 4 Accent 6" w:uiPriority="49"/>
+    <w:lsdException w:name="Grid Table 5 Dark Accent 6" w:uiPriority="50"/>
+    <w:lsdException w:name="Grid Table 6 Colorful Accent 6" w:uiPriority="51"/>
+    <w:lsdException w:name="Grid Table 7 Colorful Accent 6" w:uiPriority="52"/>
+    <w:lsdException w:name="List Table 1 Light" w:uiPriority="46"/>
+    <w:lsdException w:name="List Table 2" w:uiPriority="47"/>
+    <w:lsdException w:name="List Table 3" w:uiPriority="48"/>
+    <w:lsdException w:name="List Table 4" w:uiPriority="49"/>
+    <w:lsdException w:name="List Table 5 Dark" w:uiPriority="50"/>
+    <w:lsdException w:name="List Table 6 Colorful" w:uiPriority="51"/>
+    <w:lsdException w:name="List Table 7 Colorful" w:uiPriority="52"/>
+    <w:lsdException w:name="List Table 1 Light Accent 1" w:uiPriority="46"/>
+    <w:lsdException w:name="List Table 2 Accent 1" w:uiPriority="47"/>
+    <w:lsdException w:name="List Table 3 Accent 1" w:uiPriority="48"/>
+    <w:lsdException w:name="List Table 4 Accent 1" w:uiPriority="49"/>
+    <w:lsdException w:name="List Table 5 Dark Accent 1" w:uiPriority="50"/>
+    <w:lsdException w:name="List Table 6 Colorful Accent 1" w:uiPriority="51"/>
+    <w:lsdException w:name="List Table 7 Colorful Accent 1" w:uiPriority="52"/>
+    <w:lsdException w:name="List Table 1 Light Accent 2" w:uiPriority="46"/>
+    <w:lsdException w:name="List Table 2 Accent 2" w:uiPriority="47"/>
+    <w:lsdException w:name="List Table 3 Accent 2" w:uiPriority="48"/>
+    <w:lsdException w:name="List Table 4 Accent 2" w:uiPriority="49"/>
+    <w:lsdException w:name="List Table 5 Dark Accent 2" w:uiPriority="50"/>
+    <w:lsdException w:name="List Table 6 Colorful Accent 2" w:uiPriority="51"/>
+    <w:lsdException w:name="List Table 7 Colorful Accent 2" w:uiPriority="52"/>
+    <w:lsdException w:name="List Table 1 Light Accent 3" w:uiPriority="46"/>
+    <w:lsdException w:name="List Table 2 Accent 3" w:uiPriority="47"/>
+    <w:lsdException w:name="List Table 3 Accent 3" w:uiPriority="48"/>
+    <w:lsdException w:name="List Table 4 Accent 3" w:uiPriority="49"/>
+    <w:lsdException w:name="List Table 5 Dark Accent 3" w:uiPriority="50"/>
+    <w:lsdException w:name="List Table 6 Colorful Accent 3" w:uiPriority="51"/>
+    <w:lsdException w:name="List Table 7 Colorful Accent 3" w:uiPriority="52"/>
+    <w:lsdException w:name="List Table 1 Light Accent 4" w:uiPriority="46"/>
+    <w:lsdException w:name="List Table 2 Accent 4" w:uiPriority="47"/>
+    <w:lsdException w:name="List Table 3 Accent 4" w:uiPriority="48"/>
+    <w:lsdException w:name="List Table 4 Accent 4" w:uiPriority="49"/>
+    <w:lsdException w:name="List Table 5 Dark Accent 4" w:uiPriority="50"/>
+    <w:lsdException w:name="List Table 6 Colorful Accent 4" w:uiPriority="51"/>
+    <w:lsdException w:name="List Table 7 Colorful Accent 4" w:uiPriority="52"/>
+    <w:lsdException w:name="List Table 1 Light Accent 5" w:uiPriority="46"/>
+    <w:lsdException w:name="List Table 2 Accent 5" w:uiPriority="47"/>
+    <w:lsdException w:name="List Table 3 Accent 5" w:uiPriority="48"/>
+    <w:lsdException w:name="List Table 4 Accent 5" w:uiPriority="49"/>
+    <w:lsdException w:name="List Table 5 Dark Accent 5" w:uiPriority="50"/>
+    <w:lsdException w:name="List Table 6 Colorful Accent 5" w:uiPriority="51"/>
+    <w:lsdException w:name="List Table 7 Colorful Accent 5" w:uiPriority="52"/>
+    <w:lsdException w:name="List Table 1 Light Accent 6" w:uiPriority="46"/>
+    <w:lsdException w:name="List Table 2 Accent 6" w:uiPriority="47"/>
+    <w:lsdException w:name="List Table 3 Accent 6" w:uiPriority="48"/>
+    <w:lsdException w:name="List Table 4 Accent 6" w:uiPriority="49"/>
+    <w:lsdException w:name="List Table 5 Dark Accent 6" w:uiPriority="50"/>
+    <w:lsdException w:name="List Table 6 Colorful Accent 6" w:uiPriority="51"/>
+    <w:lsdException w:name="List Table 7 Colorful Accent 6" w:uiPriority="52"/>
+    <w:lsdException w:name="Mention" w:semiHidden="1" w:unhideWhenUsed="1"/>
+    <w:lsdException w:name="Smart Hyperlink" w:semiHidden="1" w:unhideWhenUsed="1"/>
   </w:latentStyles>
   <w:style w:type="paragraph" w:default="1" w:styleId="Normal">
     <w:name w:val="Normal"/>
@@ -4159,17 +4082,7 @@
           </a:p>
           <a:p>
             <a:pPr>
-              <a:defRPr sz="1600" b="1" i="0" u="none" strike="noStrike" kern="1200" cap="all" spc="120" normalizeH="0" baseline="0">
-                <a:solidFill>
-                  <a:schemeClr val="tx1">
-                    <a:lumMod val="65000"/>
-                    <a:lumOff val="35000"/>
-                  </a:schemeClr>
-                </a:solidFill>
-                <a:latin typeface="+mn-lt"/>
-                <a:ea typeface="+mn-ea"/>
-                <a:cs typeface="+mn-cs"/>
-              </a:defRPr>
+              <a:defRPr/>
             </a:pPr>
             <a:r>
               <a:rPr lang="en-US" sz="1400" b="1" i="0" u="none" strike="noStrike" cap="all" normalizeH="0" baseline="0">
@@ -4197,6 +4110,26 @@
         </a:ln>
         <a:effectLst/>
       </c:spPr>
+      <c:txPr>
+        <a:bodyPr rot="0" spcFirstLastPara="1" vertOverflow="ellipsis" vert="horz" wrap="square" anchor="ctr" anchorCtr="1"/>
+        <a:lstStyle/>
+        <a:p>
+          <a:pPr>
+            <a:defRPr sz="1600" b="1" i="0" u="none" strike="noStrike" kern="1200" cap="all" spc="120" normalizeH="0" baseline="0">
+              <a:solidFill>
+                <a:schemeClr val="tx1">
+                  <a:lumMod val="65000"/>
+                  <a:lumOff val="35000"/>
+                </a:schemeClr>
+              </a:solidFill>
+              <a:latin typeface="+mn-lt"/>
+              <a:ea typeface="+mn-ea"/>
+              <a:cs typeface="+mn-cs"/>
+            </a:defRPr>
+          </a:pPr>
+          <a:endParaRPr lang="en-US"/>
+        </a:p>
+      </c:txPr>
     </c:title>
     <c:autoTitleDeleted val="0"/>
     <c:plotArea>
@@ -4705,7 +4638,7 @@
         </c:ser>
         <c:ser>
           <c:idx val="1"/>
-          <c:order val="3"/>
+          <c:order val="4"/>
           <c:tx>
             <c:strRef>
               <c:f>'[STAR graphs.xlsx]Sheet2'!$A$7</c:f>
@@ -4881,8 +4814,8 @@
         </c:dLbls>
         <c:gapWidth val="444"/>
         <c:overlap val="-90"/>
-        <c:axId val="-2091124312"/>
-        <c:axId val="2138989800"/>
+        <c:axId val="-541557120"/>
+        <c:axId val="-543561872"/>
         <c:extLst xmlns:c16r2="http://schemas.microsoft.com/office/drawing/2015/06/chart">
           <c:ext xmlns:c15="http://schemas.microsoft.com/office/drawing/2012/chart" uri="{02D57815-91ED-43cb-92C2-25804820EDAC}">
             <c15:filteredBarSeries>
@@ -4891,7 +4824,7 @@
                 <c:order val="3"/>
                 <c:tx>
                   <c:strRef>
-                    <c:extLst>
+                    <c:extLst xmlns:c16r2="http://schemas.microsoft.com/office/drawing/2015/06/chart">
                       <c:ext uri="{02D57815-91ED-43cb-92C2-25804820EDAC}">
                         <c15:formulaRef>
                           <c15:sqref>'[STAR graphs.xlsx]Sheet2'!$A$6</c15:sqref>
@@ -4956,7 +4889,7 @@
                   <c:showPercent val="0"/>
                   <c:showBubbleSize val="0"/>
                   <c:showLeaderLines val="0"/>
-                  <c:extLst>
+                  <c:extLst xmlns:c16r2="http://schemas.microsoft.com/office/drawing/2015/06/chart">
                     <c:ext uri="{CE6537A1-D6FC-4f65-9D91-7224C49458BB}">
                       <c15:showLeaderLines val="1"/>
                       <c15:leaderLines>
@@ -4977,7 +4910,7 @@
                 </c:dLbls>
                 <c:cat>
                   <c:strRef>
-                    <c:extLst>
+                    <c:extLst xmlns:c16r2="http://schemas.microsoft.com/office/drawing/2015/06/chart">
                       <c:ext uri="{02D57815-91ED-43cb-92C2-25804820EDAC}">
                         <c15:formulaRef>
                           <c15:sqref>'[STAR graphs.xlsx]Sheet2'!$C$2:$L$2</c15:sqref>
@@ -5021,7 +4954,7 @@
                 </c:cat>
                 <c:val>
                   <c:numRef>
-                    <c:extLst>
+                    <c:extLst xmlns:c16r2="http://schemas.microsoft.com/office/drawing/2015/06/chart">
                       <c:ext uri="{02D57815-91ED-43cb-92C2-25804820EDAC}">
                         <c15:formulaRef>
                           <c15:sqref>'[STAR graphs.xlsx]Sheet2'!$C$6:$L$6</c15:sqref>
@@ -5032,39 +4965,39 @@
                       <c:formatCode>General</c:formatCode>
                       <c:ptCount val="10"/>
                       <c:pt idx="0">
-                        <c:v>93</c:v>
+                        <c:v>93.0</c:v>
                       </c:pt>
                       <c:pt idx="1">
-                        <c:v>94</c:v>
+                        <c:v>94.0</c:v>
                       </c:pt>
                       <c:pt idx="2">
-                        <c:v>96</c:v>
+                        <c:v>96.0</c:v>
                       </c:pt>
                       <c:pt idx="3">
-                        <c:v>81</c:v>
+                        <c:v>81.0</c:v>
                       </c:pt>
                       <c:pt idx="4">
-                        <c:v>81</c:v>
+                        <c:v>81.0</c:v>
                       </c:pt>
                       <c:pt idx="5">
-                        <c:v>75</c:v>
+                        <c:v>75.0</c:v>
                       </c:pt>
                       <c:pt idx="6">
-                        <c:v>81</c:v>
+                        <c:v>81.0</c:v>
                       </c:pt>
                       <c:pt idx="7">
-                        <c:v>78</c:v>
+                        <c:v>78.0</c:v>
                       </c:pt>
                       <c:pt idx="8">
-                        <c:v>73</c:v>
+                        <c:v>73.0</c:v>
                       </c:pt>
                       <c:pt idx="9">
-                        <c:v>92</c:v>
+                        <c:v>92.0</c:v>
                       </c:pt>
                     </c:numCache>
                   </c:numRef>
                 </c:val>
-                <c:extLst>
+                <c:extLst xmlns:c16r2="http://schemas.microsoft.com/office/drawing/2015/06/chart">
                   <c:ext xmlns:c16="http://schemas.microsoft.com/office/drawing/2014/chart" uri="{C3380CC4-5D6E-409C-BE32-E72D297353CC}">
                     <c16:uniqueId val="{00000004-926E-47F1-A335-1CE685068949}"/>
                   </c:ext>
@@ -5075,7 +5008,7 @@
         </c:extLst>
       </c:barChart>
       <c:catAx>
-        <c:axId val="-2091124312"/>
+        <c:axId val="-541557120"/>
         <c:scaling>
           <c:orientation val="minMax"/>
         </c:scaling>
@@ -5132,7 +5065,7 @@
             <a:endParaRPr lang="en-US"/>
           </a:p>
         </c:txPr>
-        <c:crossAx val="2138989800"/>
+        <c:crossAx val="-543561872"/>
         <c:crosses val="autoZero"/>
         <c:auto val="1"/>
         <c:lblAlgn val="ctr"/>
@@ -5140,7 +5073,7 @@
         <c:noMultiLvlLbl val="0"/>
       </c:catAx>
       <c:valAx>
-        <c:axId val="2138989800"/>
+        <c:axId val="-543561872"/>
         <c:scaling>
           <c:orientation val="minMax"/>
           <c:max val="100.0"/>
@@ -5185,7 +5118,7 @@
             <a:endParaRPr lang="en-US"/>
           </a:p>
         </c:txPr>
-        <c:crossAx val="-2091124312"/>
+        <c:crossAx val="-541557120"/>
         <c:crosses val="autoZero"/>
         <c:crossBetween val="between"/>
         <c:majorUnit val="20.0"/>
@@ -5207,7 +5140,7 @@
           <c:x val="0.257319480898221"/>
           <c:y val="0.222011113707146"/>
           <c:w val="0.47716243802858"/>
-          <c:h val="0.0473699113292337"/>
+          <c:h val="0.0937581857933762"/>
         </c:manualLayout>
       </c:layout>
       <c:overlay val="0"/>
@@ -5268,7 +5201,7 @@
       <a:endParaRPr lang="en-US"/>
     </a:p>
   </c:txPr>
-  <c:externalData r:id="rId1">
+  <c:externalData r:id="rId3">
     <c:autoUpdate val="0"/>
   </c:externalData>
 </c:chartSpace>

</xml_diff>

<commit_message>
fix STAR test gender issue
</commit_message>
<xml_diff>
--- a/app/assets/STAR_testing/STAR_template.docx
+++ b/app/assets/STAR_testing/STAR_template.docx
@@ -11,8 +11,6 @@
           <w:szCs w:val="20"/>
         </w:rPr>
       </w:pPr>
-      <w:bookmarkStart w:id="0" w:name="_GoBack"/>
-      <w:bookmarkEnd w:id="0"/>
       <w:r>
         <w:rPr>
           <w:rFonts w:asciiTheme="majorHAnsi" w:hAnsiTheme="majorHAnsi"/>
@@ -2089,7 +2087,37 @@
           <w:sz w:val="20"/>
           <w:szCs w:val="20"/>
         </w:rPr>
-        <w:t>is increasingly able to select books that interest him, to monitor</w:t>
+        <w:t xml:space="preserve">is increasingly able to select books that interest </w:t>
+      </w:r>
+      <w:bookmarkStart w:id="0" w:name="_GoBack"/>
+      <w:bookmarkEnd w:id="0"/>
+      <w:proofErr w:type="spellStart"/>
+      <w:r>
+        <w:rPr>
+          <w:rFonts w:asciiTheme="majorHAnsi" w:eastAsia="Times New Roman" w:hAnsiTheme="majorHAnsi" w:cs="Times New Roman"/>
+          <w:sz w:val="20"/>
+          <w:szCs w:val="20"/>
+          <w:highlight w:val="yellow"/>
+        </w:rPr>
+        <w:t>him</w:t>
+      </w:r>
+      <w:r>
+        <w:rPr>
+          <w:rFonts w:asciiTheme="majorHAnsi" w:eastAsia="Times New Roman" w:hAnsiTheme="majorHAnsi" w:cs="Times New Roman"/>
+          <w:sz w:val="20"/>
+          <w:szCs w:val="20"/>
+          <w:highlight w:val="yellow"/>
+        </w:rPr>
+        <w:t>_her</w:t>
+      </w:r>
+      <w:proofErr w:type="spellEnd"/>
+      <w:r>
+        <w:rPr>
+          <w:rFonts w:asciiTheme="majorHAnsi" w:eastAsia="Times New Roman" w:hAnsiTheme="majorHAnsi" w:cs="Times New Roman"/>
+          <w:sz w:val="20"/>
+          <w:szCs w:val="20"/>
+        </w:rPr>
+        <w:t>, to monitor</w:t>
       </w:r>
       <w:r>
         <w:rPr>
@@ -3211,7 +3239,7 @@
                         </a:ln>
                         <a:extLst>
                           <a:ext uri="{91240B29-F687-4f45-9708-019B960494DF}">
-                            <a14:hiddenLine xmlns:a14="http://schemas.microsoft.com/office/drawing/2010/main" xmlns:w="http://schemas.openxmlformats.org/wordprocessingml/2006/main" xmlns:w10="urn:schemas-microsoft-com:office:word" xmlns:v="urn:schemas-microsoft-com:vml" xmlns:o="urn:schemas-microsoft-com:office:office" xmlns="" w="9525">
+                            <a14:hiddenLine xmlns="" xmlns:o="urn:schemas-microsoft-com:office:office" xmlns:v="urn:schemas-microsoft-com:vml" xmlns:w10="urn:schemas-microsoft-com:office:word" xmlns:w="http://schemas.openxmlformats.org/wordprocessingml/2006/main" xmlns:a14="http://schemas.microsoft.com/office/drawing/2010/main" w="9525">
                               <a:solidFill>
                                 <a:srgbClr val="000000"/>
                               </a:solidFill>
@@ -3305,7 +3333,7 @@
                           </a:ln>
                           <a:extLst>
                             <a:ext uri="{909E8E84-426E-40dd-AFC4-6F175D3DCCD1}">
-                              <a14:hiddenFill xmlns:a14="http://schemas.microsoft.com/office/drawing/2010/main" xmlns:w="http://schemas.openxmlformats.org/wordprocessingml/2006/main" xmlns:w10="urn:schemas-microsoft-com:office:word" xmlns:v="urn:schemas-microsoft-com:vml" xmlns:o="urn:schemas-microsoft-com:office:office" xmlns="">
+                              <a14:hiddenFill xmlns="" xmlns:o="urn:schemas-microsoft-com:office:office" xmlns:v="urn:schemas-microsoft-com:vml" xmlns:w10="urn:schemas-microsoft-com:office:word" xmlns:w="http://schemas.openxmlformats.org/wordprocessingml/2006/main" xmlns:a14="http://schemas.microsoft.com/office/drawing/2010/main">
                                 <a:noFill/>
                               </a14:hiddenFill>
                             </a:ext>
@@ -3337,7 +3365,7 @@
                           </a:ln>
                           <a:extLst>
                             <a:ext uri="{909E8E84-426E-40dd-AFC4-6F175D3DCCD1}">
-                              <a14:hiddenFill xmlns:a14="http://schemas.microsoft.com/office/drawing/2010/main" xmlns:w="http://schemas.openxmlformats.org/wordprocessingml/2006/main" xmlns:w10="urn:schemas-microsoft-com:office:word" xmlns:v="urn:schemas-microsoft-com:vml" xmlns:o="urn:schemas-microsoft-com:office:office" xmlns="">
+                              <a14:hiddenFill xmlns="" xmlns:o="urn:schemas-microsoft-com:office:office" xmlns:v="urn:schemas-microsoft-com:vml" xmlns:w10="urn:schemas-microsoft-com:office:word" xmlns:w="http://schemas.openxmlformats.org/wordprocessingml/2006/main" xmlns:a14="http://schemas.microsoft.com/office/drawing/2010/main">
                                 <a:noFill/>
                               </a14:hiddenFill>
                             </a:ext>
@@ -3358,7 +3386,7 @@
             </wp:anchor>
           </w:drawing>
         </mc:Choice>
-        <mc:Fallback xmlns:cx="http://schemas.microsoft.com/office/drawing/2014/chartex" xmlns:cx1="http://schemas.microsoft.com/office/drawing/2015/9/8/chartex" xmlns:cx2="http://schemas.microsoft.com/office/drawing/2015/10/21/chartex" xmlns:w16se="http://schemas.microsoft.com/office/word/2015/wordml/symex">
+        <mc:Fallback xmlns:w16se="http://schemas.microsoft.com/office/word/2015/wordml/symex" xmlns:cx2="http://schemas.microsoft.com/office/drawing/2015/10/21/chartex" xmlns:cx1="http://schemas.microsoft.com/office/drawing/2015/9/8/chartex" xmlns:cx="http://schemas.microsoft.com/office/drawing/2014/chartex">
           <w:pict>
             <v:group w14:anchorId="74C12973" id="Group 4" o:spid="_x0000_s1026" style="position:absolute;margin-left:66pt;margin-top:-18.5pt;width:399pt;height:32.5pt;z-index:251678208" coordorigin="3501,945" coordsize="7380,1230" o:gfxdata="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">
               <v:shapetype id="_x0000_t202" coordsize="21600,21600" o:spt="202" path="m,l,21600r21600,l21600,xe">
@@ -4814,8 +4842,8 @@
         </c:dLbls>
         <c:gapWidth val="444"/>
         <c:overlap val="-90"/>
-        <c:axId val="-541557120"/>
-        <c:axId val="-543561872"/>
+        <c:axId val="-480795392"/>
+        <c:axId val="-480793072"/>
         <c:extLst xmlns:c16r2="http://schemas.microsoft.com/office/drawing/2015/06/chart">
           <c:ext xmlns:c15="http://schemas.microsoft.com/office/drawing/2012/chart" uri="{02D57815-91ED-43cb-92C2-25804820EDAC}">
             <c15:filteredBarSeries>
@@ -5008,7 +5036,7 @@
         </c:extLst>
       </c:barChart>
       <c:catAx>
-        <c:axId val="-541557120"/>
+        <c:axId val="-480795392"/>
         <c:scaling>
           <c:orientation val="minMax"/>
         </c:scaling>
@@ -5065,7 +5093,7 @@
             <a:endParaRPr lang="en-US"/>
           </a:p>
         </c:txPr>
-        <c:crossAx val="-543561872"/>
+        <c:crossAx val="-480793072"/>
         <c:crosses val="autoZero"/>
         <c:auto val="1"/>
         <c:lblAlgn val="ctr"/>
@@ -5073,7 +5101,7 @@
         <c:noMultiLvlLbl val="0"/>
       </c:catAx>
       <c:valAx>
-        <c:axId val="-543561872"/>
+        <c:axId val="-480793072"/>
         <c:scaling>
           <c:orientation val="minMax"/>
           <c:max val="100.0"/>
@@ -5118,7 +5146,7 @@
             <a:endParaRPr lang="en-US"/>
           </a:p>
         </c:txPr>
-        <c:crossAx val="-541557120"/>
+        <c:crossAx val="-480795392"/>
         <c:crosses val="autoZero"/>
         <c:crossBetween val="between"/>
         <c:majorUnit val="20.0"/>

</xml_diff>

<commit_message>
add STAR test report new stage
</commit_message>
<xml_diff>
--- a/app/assets/STAR_testing/STAR_template.docx
+++ b/app/assets/STAR_testing/STAR_template.docx
@@ -220,6 +220,8 @@
         </w:rPr>
         <w:t>v_reader</w:t>
       </w:r>
+      <w:bookmarkStart w:id="0" w:name="_GoBack"/>
+      <w:bookmarkEnd w:id="0"/>
       <w:proofErr w:type="spellEnd"/>
     </w:p>
     <w:p>
@@ -496,7 +498,63 @@
           <w:sz w:val="20"/>
           <w:szCs w:val="20"/>
         </w:rPr>
-        <w:t xml:space="preserve">initial assessment. Scaled Scores relate to three developmental stages: Emergent Reader (300-674), Transitional Reader (675-774), and </w:t>
+        <w:t xml:space="preserve">initial assessment. Scaled Scores relate to </w:t>
+      </w:r>
+      <w:r>
+        <w:rPr>
+          <w:rFonts w:asciiTheme="majorHAnsi" w:hAnsiTheme="majorHAnsi"/>
+          <w:sz w:val="20"/>
+          <w:szCs w:val="20"/>
+        </w:rPr>
+        <w:t>four</w:t>
+      </w:r>
+      <w:r>
+        <w:rPr>
+          <w:rFonts w:asciiTheme="majorHAnsi" w:hAnsiTheme="majorHAnsi"/>
+          <w:sz w:val="20"/>
+          <w:szCs w:val="20"/>
+        </w:rPr>
+        <w:t xml:space="preserve"> developmental stages:</w:t>
+      </w:r>
+      <w:r>
+        <w:rPr>
+          <w:rFonts w:asciiTheme="majorHAnsi" w:hAnsiTheme="majorHAnsi"/>
+          <w:sz w:val="20"/>
+          <w:szCs w:val="20"/>
+        </w:rPr>
+        <w:t xml:space="preserve"> Early Emergent Reader (300-487</w:t>
+      </w:r>
+      <w:r>
+        <w:rPr>
+          <w:rFonts w:asciiTheme="majorHAnsi" w:hAnsiTheme="majorHAnsi"/>
+          <w:sz w:val="20"/>
+          <w:szCs w:val="20"/>
+        </w:rPr>
+        <w:t>),</w:t>
+      </w:r>
+      <w:r>
+        <w:rPr>
+          <w:rFonts w:asciiTheme="majorHAnsi" w:hAnsiTheme="majorHAnsi"/>
+          <w:sz w:val="20"/>
+          <w:szCs w:val="20"/>
+        </w:rPr>
+        <w:t xml:space="preserve"> Late Emergent Reader (488-674</w:t>
+      </w:r>
+      <w:r>
+        <w:rPr>
+          <w:rFonts w:asciiTheme="majorHAnsi" w:hAnsiTheme="majorHAnsi"/>
+          <w:sz w:val="20"/>
+          <w:szCs w:val="20"/>
+        </w:rPr>
+        <w:t xml:space="preserve">), </w:t>
+      </w:r>
+      <w:r>
+        <w:rPr>
+          <w:rFonts w:asciiTheme="majorHAnsi" w:hAnsiTheme="majorHAnsi"/>
+          <w:sz w:val="20"/>
+          <w:szCs w:val="20"/>
+        </w:rPr>
+        <w:t xml:space="preserve">Transitional Reader (675-774), and </w:t>
       </w:r>
       <w:r>
         <w:rPr>
@@ -1298,7 +1356,15 @@
           <w:sz w:val="20"/>
           <w:szCs w:val="20"/>
         </w:rPr>
-        <w:t xml:space="preserve">At the late </w:t>
+        <w:t>Children a</w:t>
+      </w:r>
+      <w:r>
+        <w:rPr>
+          <w:rFonts w:asciiTheme="majorHAnsi" w:eastAsia="Times New Roman" w:hAnsiTheme="majorHAnsi" w:cs="Times New Roman"/>
+          <w:sz w:val="20"/>
+          <w:szCs w:val="20"/>
+        </w:rPr>
+        <w:t xml:space="preserve">t the </w:t>
       </w:r>
       <w:r>
         <w:rPr>
@@ -1307,15 +1373,15 @@
           <w:sz w:val="20"/>
           <w:szCs w:val="20"/>
         </w:rPr>
-        <w:t>Emergent Reader stage</w:t>
-      </w:r>
-      <w:r>
-        <w:rPr>
-          <w:rFonts w:asciiTheme="majorHAnsi" w:eastAsia="Times New Roman" w:hAnsiTheme="majorHAnsi" w:cs="Times New Roman"/>
-          <w:sz w:val="20"/>
-          <w:szCs w:val="20"/>
-        </w:rPr>
-        <w:t xml:space="preserve">, children can rapidly identify the letters of the alphabet and can match most of the letters to their sounds. They are beginning to “read” picture books and familiar words around their home. Through repeated reading of favorite books with an adult, children at this stage are building their vocabularies, listening skills, and understandings of print. </w:t>
+        <w:t>Early Emergent Reader stage</w:t>
+      </w:r>
+      <w:r>
+        <w:rPr>
+          <w:rFonts w:asciiTheme="majorHAnsi" w:eastAsia="Times New Roman" w:hAnsiTheme="majorHAnsi" w:cs="Times New Roman"/>
+          <w:sz w:val="20"/>
+          <w:szCs w:val="20"/>
+        </w:rPr>
+        <w:t xml:space="preserve"> are beginning to understand that text has meaning. They are learning that reading involves printed words and sentences and that print flows from left to right and from top to bottom of the page. They are also beginning to identify colors, shapes, numbers and letters. </w:t>
       </w:r>
       <w:proofErr w:type="spellStart"/>
       <w:r>
@@ -1325,7 +1391,16 @@
           <w:szCs w:val="20"/>
           <w:highlight w:val="yellow"/>
         </w:rPr>
-        <w:t>Emergent_R</w:t>
+        <w:t>Early</w:t>
+      </w:r>
+      <w:r>
+        <w:rPr>
+          <w:rFonts w:asciiTheme="majorHAnsi" w:eastAsia="Times New Roman" w:hAnsiTheme="majorHAnsi" w:cs="Times New Roman"/>
+          <w:sz w:val="20"/>
+          <w:szCs w:val="20"/>
+          <w:highlight w:val="yellow"/>
+        </w:rPr>
+        <w:t>_Emergent_R</w:t>
       </w:r>
       <w:r>
         <w:rPr>
@@ -1373,6 +1448,14 @@
           <w:szCs w:val="20"/>
         </w:rPr>
       </w:pPr>
+      <w:r>
+        <w:rPr>
+          <w:rFonts w:asciiTheme="majorHAnsi" w:eastAsia="Times New Roman" w:hAnsiTheme="majorHAnsi" w:cs="Times New Roman"/>
+          <w:sz w:val="20"/>
+          <w:szCs w:val="20"/>
+        </w:rPr>
+        <w:t xml:space="preserve">At this stage, </w:t>
+      </w:r>
       <w:proofErr w:type="spellStart"/>
       <w:r>
         <w:rPr>
@@ -1399,24 +1482,24 @@
           <w:sz w:val="20"/>
           <w:szCs w:val="20"/>
         </w:rPr>
-        <w:t xml:space="preserve"> recognizes some printe</w:t>
-      </w:r>
-      <w:r>
-        <w:rPr>
-          <w:rFonts w:asciiTheme="majorHAnsi" w:eastAsia="Times New Roman" w:hAnsiTheme="majorHAnsi" w:cs="Times New Roman"/>
-          <w:sz w:val="20"/>
-          <w:szCs w:val="20"/>
-        </w:rPr>
-        <w:t>d words and can write</w:t>
-      </w:r>
-      <w:r>
-        <w:rPr>
-          <w:rFonts w:asciiTheme="majorHAnsi" w:eastAsia="Times New Roman" w:hAnsiTheme="majorHAnsi" w:cs="Times New Roman"/>
-          <w:sz w:val="20"/>
-          <w:szCs w:val="20"/>
-        </w:rPr>
         <w:t xml:space="preserve"> </w:t>
       </w:r>
+      <w:r>
+        <w:rPr>
+          <w:rFonts w:asciiTheme="majorHAnsi" w:eastAsia="Times New Roman" w:hAnsiTheme="majorHAnsi" w:cs="Times New Roman"/>
+          <w:sz w:val="20"/>
+          <w:szCs w:val="20"/>
+        </w:rPr>
+        <w:t>knows that spoken speech can be represented by letters and that</w:t>
+      </w:r>
+      <w:r>
+        <w:rPr>
+          <w:rFonts w:asciiTheme="majorHAnsi" w:eastAsia="Times New Roman" w:hAnsiTheme="majorHAnsi" w:cs="Times New Roman"/>
+          <w:sz w:val="20"/>
+          <w:szCs w:val="20"/>
+        </w:rPr>
+        <w:t xml:space="preserve"> letters have specific shapes. </w:t>
+      </w:r>
       <w:proofErr w:type="spellStart"/>
       <w:r>
         <w:rPr>
@@ -1425,7 +1508,16 @@
           <w:szCs w:val="20"/>
           <w:highlight w:val="yellow"/>
         </w:rPr>
-        <w:t>his_her</w:t>
+        <w:t>He</w:t>
+      </w:r>
+      <w:r>
+        <w:rPr>
+          <w:rFonts w:asciiTheme="majorHAnsi" w:eastAsia="Times New Roman" w:hAnsiTheme="majorHAnsi" w:cs="Times New Roman"/>
+          <w:sz w:val="20"/>
+          <w:szCs w:val="20"/>
+          <w:highlight w:val="yellow"/>
+        </w:rPr>
+        <w:t>_She</w:t>
       </w:r>
       <w:proofErr w:type="spellEnd"/>
       <w:r>
@@ -1434,23 +1526,7 @@
           <w:sz w:val="20"/>
           <w:szCs w:val="20"/>
         </w:rPr>
-        <w:t xml:space="preserve"> </w:t>
-      </w:r>
-      <w:r>
-        <w:rPr>
-          <w:rFonts w:asciiTheme="majorHAnsi" w:eastAsia="Times New Roman" w:hAnsiTheme="majorHAnsi" w:cs="Times New Roman"/>
-          <w:sz w:val="20"/>
-          <w:szCs w:val="20"/>
-        </w:rPr>
-        <w:t>name.</w:t>
-      </w:r>
-      <w:r>
-        <w:rPr>
-          <w:rFonts w:asciiTheme="majorHAnsi" w:eastAsia="Times New Roman" w:hAnsiTheme="majorHAnsi" w:cs="Times New Roman"/>
-          <w:sz w:val="20"/>
-          <w:szCs w:val="20"/>
-        </w:rPr>
-        <w:t xml:space="preserve"> </w:t>
+        <w:t xml:space="preserve"> is likely to be able to identify the letters and to see the differences between them. </w:t>
       </w:r>
       <w:proofErr w:type="spellStart"/>
       <w:r>
@@ -1460,7 +1536,16 @@
           <w:szCs w:val="20"/>
           <w:highlight w:val="yellow"/>
         </w:rPr>
-        <w:t>he_she</w:t>
+        <w:t>Child_</w:t>
+      </w:r>
+      <w:r>
+        <w:rPr>
+          <w:rFonts w:asciiTheme="majorHAnsi" w:eastAsia="Times New Roman" w:hAnsiTheme="majorHAnsi" w:cs="Times New Roman"/>
+          <w:sz w:val="20"/>
+          <w:szCs w:val="20"/>
+          <w:highlight w:val="yellow"/>
+        </w:rPr>
+        <w:t>name</w:t>
       </w:r>
       <w:proofErr w:type="spellEnd"/>
       <w:r>
@@ -1469,15 +1554,7 @@
           <w:sz w:val="20"/>
           <w:szCs w:val="20"/>
         </w:rPr>
-        <w:t xml:space="preserve"> </w:t>
-      </w:r>
-      <w:r>
-        <w:rPr>
-          <w:rFonts w:asciiTheme="majorHAnsi" w:eastAsia="Times New Roman" w:hAnsiTheme="majorHAnsi" w:cs="Times New Roman"/>
-          <w:sz w:val="20"/>
-          <w:szCs w:val="20"/>
-        </w:rPr>
-        <w:t xml:space="preserve">is likely learning to separate spoken words into smaller parts, such as m - and - at for “mat” and then to blend the sounds together to say the words. </w:t>
+        <w:t xml:space="preserve"> is also beginning to recognize rhyming sounds. </w:t>
       </w:r>
       <w:proofErr w:type="spellStart"/>
       <w:r>
@@ -1487,114 +1564,16 @@
           <w:szCs w:val="20"/>
           <w:highlight w:val="yellow"/>
         </w:rPr>
-        <w:t>Child_</w:t>
-      </w:r>
-      <w:r>
-        <w:rPr>
-          <w:rFonts w:asciiTheme="majorHAnsi" w:eastAsia="Times New Roman" w:hAnsiTheme="majorHAnsi" w:cs="Times New Roman"/>
-          <w:sz w:val="20"/>
-          <w:szCs w:val="20"/>
-          <w:highlight w:val="yellow"/>
-        </w:rPr>
-        <w:t>name</w:t>
-      </w:r>
-      <w:proofErr w:type="spellEnd"/>
-      <w:r>
-        <w:rPr>
-          <w:rFonts w:asciiTheme="majorHAnsi" w:eastAsia="Times New Roman" w:hAnsiTheme="majorHAnsi" w:cs="Times New Roman"/>
-          <w:sz w:val="20"/>
-          <w:szCs w:val="20"/>
-        </w:rPr>
-        <w:t xml:space="preserve"> </w:t>
-      </w:r>
-      <w:r>
-        <w:rPr>
-          <w:rFonts w:asciiTheme="majorHAnsi" w:eastAsia="Times New Roman" w:hAnsiTheme="majorHAnsi" w:cs="Times New Roman"/>
-          <w:sz w:val="20"/>
-          <w:szCs w:val="20"/>
-        </w:rPr>
-        <w:t>is probably also beginning to sound out simple printed words. With</w:t>
-      </w:r>
-      <w:r>
-        <w:rPr>
-          <w:rFonts w:asciiTheme="majorHAnsi" w:eastAsia="Times New Roman" w:hAnsiTheme="majorHAnsi" w:cs="Times New Roman"/>
-          <w:sz w:val="20"/>
-          <w:szCs w:val="20"/>
-        </w:rPr>
-        <w:t xml:space="preserve"> </w:t>
-      </w:r>
-      <w:proofErr w:type="spellStart"/>
-      <w:r>
-        <w:rPr>
-          <w:rFonts w:asciiTheme="majorHAnsi" w:eastAsia="Times New Roman" w:hAnsiTheme="majorHAnsi" w:cs="Times New Roman"/>
-          <w:sz w:val="20"/>
-          <w:szCs w:val="20"/>
-          <w:highlight w:val="yellow"/>
-        </w:rPr>
-        <w:t>his_her</w:t>
-      </w:r>
-      <w:proofErr w:type="spellEnd"/>
-      <w:r>
-        <w:rPr>
-          <w:rFonts w:asciiTheme="majorHAnsi" w:eastAsia="Times New Roman" w:hAnsiTheme="majorHAnsi" w:cs="Times New Roman"/>
-          <w:sz w:val="20"/>
-          <w:szCs w:val="20"/>
-        </w:rPr>
-        <w:t xml:space="preserve"> </w:t>
-      </w:r>
-      <w:r>
-        <w:rPr>
-          <w:rFonts w:asciiTheme="majorHAnsi" w:eastAsia="Times New Roman" w:hAnsiTheme="majorHAnsi" w:cs="Times New Roman"/>
-          <w:sz w:val="20"/>
-          <w:szCs w:val="20"/>
-        </w:rPr>
-        <w:t xml:space="preserve">growing knowledge of letter sounds and word structure, </w:t>
-      </w:r>
-      <w:proofErr w:type="spellStart"/>
-      <w:r>
-        <w:rPr>
-          <w:rFonts w:asciiTheme="majorHAnsi" w:eastAsia="Times New Roman" w:hAnsiTheme="majorHAnsi" w:cs="Times New Roman"/>
-          <w:sz w:val="20"/>
-          <w:szCs w:val="20"/>
-          <w:highlight w:val="yellow"/>
-        </w:rPr>
-        <w:t>Child_</w:t>
-      </w:r>
-      <w:r>
-        <w:rPr>
-          <w:rFonts w:asciiTheme="majorHAnsi" w:eastAsia="Times New Roman" w:hAnsiTheme="majorHAnsi" w:cs="Times New Roman"/>
-          <w:sz w:val="20"/>
-          <w:szCs w:val="20"/>
-          <w:highlight w:val="yellow"/>
-        </w:rPr>
-        <w:t>name</w:t>
-      </w:r>
-      <w:proofErr w:type="spellEnd"/>
-      <w:r>
-        <w:rPr>
-          <w:rFonts w:asciiTheme="majorHAnsi" w:eastAsia="Times New Roman" w:hAnsiTheme="majorHAnsi" w:cs="Times New Roman"/>
-          <w:sz w:val="20"/>
-          <w:szCs w:val="20"/>
-        </w:rPr>
-        <w:t xml:space="preserve"> </w:t>
-      </w:r>
-      <w:r>
-        <w:rPr>
-          <w:rFonts w:asciiTheme="majorHAnsi" w:eastAsia="Times New Roman" w:hAnsiTheme="majorHAnsi" w:cs="Times New Roman"/>
-          <w:sz w:val="20"/>
-          <w:szCs w:val="20"/>
-        </w:rPr>
-        <w:t xml:space="preserve">is starting to get meaning from text. </w:t>
-      </w:r>
-      <w:proofErr w:type="spellStart"/>
-      <w:r>
-        <w:rPr>
-          <w:rFonts w:asciiTheme="majorHAnsi" w:eastAsia="Times New Roman" w:hAnsiTheme="majorHAnsi" w:cs="Times New Roman"/>
-          <w:sz w:val="20"/>
-          <w:szCs w:val="20"/>
-          <w:highlight w:val="yellow"/>
-        </w:rPr>
-        <w:t>Emergent_R</w:t>
+        <w:t>Early</w:t>
+      </w:r>
+      <w:r>
+        <w:rPr>
+          <w:rFonts w:asciiTheme="majorHAnsi" w:eastAsia="Times New Roman" w:hAnsiTheme="majorHAnsi" w:cs="Times New Roman"/>
+          <w:sz w:val="20"/>
+          <w:szCs w:val="20"/>
+          <w:highlight w:val="yellow"/>
+        </w:rPr>
+        <w:t>_Emergent_R</w:t>
       </w:r>
       <w:r>
         <w:rPr>
@@ -1648,7 +1627,15 @@
           <w:sz w:val="20"/>
           <w:szCs w:val="20"/>
         </w:rPr>
-        <w:t xml:space="preserve">You can help develop your child's early literacy skills by reading engaging, predictable books to and with your child. To encourage </w:t>
+        <w:t xml:space="preserve">You can help develop your child's early literacy skills by reading </w:t>
+      </w:r>
+      <w:r>
+        <w:rPr>
+          <w:rFonts w:asciiTheme="majorHAnsi" w:eastAsia="Times New Roman" w:hAnsiTheme="majorHAnsi" w:cs="Times New Roman"/>
+          <w:sz w:val="20"/>
+          <w:szCs w:val="20"/>
+        </w:rPr>
+        <w:t xml:space="preserve">storybooks aloud to </w:t>
       </w:r>
       <w:proofErr w:type="spellStart"/>
       <w:r>
@@ -1676,16 +1663,82 @@
           <w:sz w:val="20"/>
           <w:szCs w:val="20"/>
         </w:rPr>
+        <w:t xml:space="preserve"> at home. Even if </w:t>
+      </w:r>
+      <w:proofErr w:type="spellStart"/>
+      <w:r>
+        <w:rPr>
+          <w:rFonts w:asciiTheme="majorHAnsi" w:eastAsia="Times New Roman" w:hAnsiTheme="majorHAnsi" w:cs="Times New Roman"/>
+          <w:sz w:val="20"/>
+          <w:szCs w:val="20"/>
+          <w:highlight w:val="yellow"/>
+        </w:rPr>
+        <w:t>Child_</w:t>
+      </w:r>
+      <w:r>
+        <w:rPr>
+          <w:rFonts w:asciiTheme="majorHAnsi" w:eastAsia="Times New Roman" w:hAnsiTheme="majorHAnsi" w:cs="Times New Roman"/>
+          <w:sz w:val="20"/>
+          <w:szCs w:val="20"/>
+          <w:highlight w:val="yellow"/>
+        </w:rPr>
+        <w:t>name</w:t>
+      </w:r>
+      <w:proofErr w:type="spellEnd"/>
+      <w:r>
+        <w:rPr>
+          <w:rFonts w:asciiTheme="majorHAnsi" w:eastAsia="Times New Roman" w:hAnsiTheme="majorHAnsi" w:cs="Times New Roman"/>
+          <w:sz w:val="20"/>
+          <w:szCs w:val="20"/>
+        </w:rPr>
+        <w:t xml:space="preserve"> chooses that book again and again, go right on and read it. </w:t>
+      </w:r>
+      <w:proofErr w:type="gramStart"/>
+      <w:r>
+        <w:rPr>
+          <w:rFonts w:asciiTheme="majorHAnsi" w:eastAsia="Times New Roman" w:hAnsiTheme="majorHAnsi" w:cs="Times New Roman"/>
+          <w:sz w:val="20"/>
+          <w:szCs w:val="20"/>
+        </w:rPr>
+        <w:t>Also</w:t>
+      </w:r>
+      <w:proofErr w:type="gramEnd"/>
+      <w:r>
+        <w:rPr>
+          <w:rFonts w:asciiTheme="majorHAnsi" w:eastAsia="Times New Roman" w:hAnsiTheme="majorHAnsi" w:cs="Times New Roman"/>
+          <w:sz w:val="20"/>
+          <w:szCs w:val="20"/>
+        </w:rPr>
+        <w:t xml:space="preserve"> talk with</w:t>
+      </w:r>
+      <w:r>
+        <w:rPr>
+          <w:rFonts w:asciiTheme="majorHAnsi" w:eastAsia="Times New Roman" w:hAnsiTheme="majorHAnsi" w:cs="Times New Roman"/>
+          <w:sz w:val="20"/>
+          <w:szCs w:val="20"/>
+        </w:rPr>
         <w:t xml:space="preserve"> </w:t>
       </w:r>
-      <w:r>
-        <w:rPr>
-          <w:rFonts w:asciiTheme="majorHAnsi" w:eastAsia="Times New Roman" w:hAnsiTheme="majorHAnsi" w:cs="Times New Roman"/>
-          <w:sz w:val="20"/>
-          <w:szCs w:val="20"/>
-        </w:rPr>
-        <w:t>to voice</w:t>
-      </w:r>
+      <w:proofErr w:type="spellStart"/>
+      <w:r>
+        <w:rPr>
+          <w:rFonts w:asciiTheme="majorHAnsi" w:eastAsia="Times New Roman" w:hAnsiTheme="majorHAnsi" w:cs="Times New Roman"/>
+          <w:sz w:val="20"/>
+          <w:szCs w:val="20"/>
+          <w:highlight w:val="yellow"/>
+        </w:rPr>
+        <w:t>Child_</w:t>
+      </w:r>
+      <w:r>
+        <w:rPr>
+          <w:rFonts w:asciiTheme="majorHAnsi" w:eastAsia="Times New Roman" w:hAnsiTheme="majorHAnsi" w:cs="Times New Roman"/>
+          <w:sz w:val="20"/>
+          <w:szCs w:val="20"/>
+          <w:highlight w:val="yellow"/>
+        </w:rPr>
+        <w:t>name</w:t>
+      </w:r>
+      <w:proofErr w:type="spellEnd"/>
       <w:r>
         <w:rPr>
           <w:rFonts w:asciiTheme="majorHAnsi" w:eastAsia="Times New Roman" w:hAnsiTheme="majorHAnsi" w:cs="Times New Roman"/>
@@ -1694,6 +1747,14 @@
         </w:rPr>
         <w:t xml:space="preserve"> </w:t>
       </w:r>
+      <w:r>
+        <w:rPr>
+          <w:rFonts w:asciiTheme="majorHAnsi" w:eastAsia="Times New Roman" w:hAnsiTheme="majorHAnsi" w:cs="Times New Roman"/>
+          <w:sz w:val="20"/>
+          <w:szCs w:val="20"/>
+        </w:rPr>
+        <w:t xml:space="preserve">about what you have read. Through listening and talking about stories, </w:t>
+      </w:r>
       <w:proofErr w:type="spellStart"/>
       <w:r>
         <w:rPr>
@@ -1702,7 +1763,16 @@
           <w:szCs w:val="20"/>
           <w:highlight w:val="yellow"/>
         </w:rPr>
-        <w:t>his_her</w:t>
+        <w:t>Child_</w:t>
+      </w:r>
+      <w:r>
+        <w:rPr>
+          <w:rFonts w:asciiTheme="majorHAnsi" w:eastAsia="Times New Roman" w:hAnsiTheme="majorHAnsi" w:cs="Times New Roman"/>
+          <w:sz w:val="20"/>
+          <w:szCs w:val="20"/>
+          <w:highlight w:val="yellow"/>
+        </w:rPr>
+        <w:t>name</w:t>
       </w:r>
       <w:proofErr w:type="spellEnd"/>
       <w:r>
@@ -1711,15 +1781,7 @@
           <w:sz w:val="20"/>
           <w:szCs w:val="20"/>
         </w:rPr>
-        <w:t xml:space="preserve"> </w:t>
-      </w:r>
-      <w:r>
-        <w:rPr>
-          <w:rFonts w:asciiTheme="majorHAnsi" w:eastAsia="Times New Roman" w:hAnsiTheme="majorHAnsi" w:cs="Times New Roman"/>
-          <w:sz w:val="20"/>
-          <w:szCs w:val="20"/>
-        </w:rPr>
-        <w:t xml:space="preserve">own ideas, talk with </w:t>
+        <w:t xml:space="preserve"> will learn to relate spoken words with printed words on the page. </w:t>
       </w:r>
       <w:proofErr w:type="spellStart"/>
       <w:r>
@@ -1729,87 +1791,16 @@
           <w:szCs w:val="20"/>
           <w:highlight w:val="yellow"/>
         </w:rPr>
-        <w:t>Child_</w:t>
-      </w:r>
-      <w:r>
-        <w:rPr>
-          <w:rFonts w:asciiTheme="majorHAnsi" w:eastAsia="Times New Roman" w:hAnsiTheme="majorHAnsi" w:cs="Times New Roman"/>
-          <w:sz w:val="20"/>
-          <w:szCs w:val="20"/>
-          <w:highlight w:val="yellow"/>
-        </w:rPr>
-        <w:t>name</w:t>
-      </w:r>
-      <w:proofErr w:type="spellEnd"/>
-      <w:r>
-        <w:rPr>
-          <w:rFonts w:asciiTheme="majorHAnsi" w:eastAsia="Times New Roman" w:hAnsiTheme="majorHAnsi" w:cs="Times New Roman"/>
-          <w:sz w:val="20"/>
-          <w:szCs w:val="20"/>
-        </w:rPr>
-        <w:t xml:space="preserve"> </w:t>
-      </w:r>
-      <w:r>
-        <w:rPr>
-          <w:rFonts w:asciiTheme="majorHAnsi" w:eastAsia="Times New Roman" w:hAnsiTheme="majorHAnsi" w:cs="Times New Roman"/>
-          <w:sz w:val="20"/>
-          <w:szCs w:val="20"/>
-        </w:rPr>
-        <w:t xml:space="preserve">about what you've read, seen, heard, or done together. </w:t>
-      </w:r>
-      <w:proofErr w:type="spellStart"/>
-      <w:r>
-        <w:rPr>
-          <w:rFonts w:asciiTheme="majorHAnsi" w:eastAsia="Times New Roman" w:hAnsiTheme="majorHAnsi" w:cs="Times New Roman"/>
-          <w:sz w:val="20"/>
-          <w:szCs w:val="20"/>
-          <w:highlight w:val="yellow"/>
-        </w:rPr>
-        <w:t>Child_</w:t>
-      </w:r>
-      <w:r>
-        <w:rPr>
-          <w:rFonts w:asciiTheme="majorHAnsi" w:eastAsia="Times New Roman" w:hAnsiTheme="majorHAnsi" w:cs="Times New Roman"/>
-          <w:sz w:val="20"/>
-          <w:szCs w:val="20"/>
-          <w:highlight w:val="yellow"/>
-        </w:rPr>
-        <w:t>name</w:t>
-      </w:r>
-      <w:proofErr w:type="spellEnd"/>
-      <w:r>
-        <w:rPr>
-          <w:rFonts w:asciiTheme="majorHAnsi" w:eastAsia="Times New Roman" w:hAnsiTheme="majorHAnsi" w:cs="Times New Roman"/>
-          <w:sz w:val="20"/>
-          <w:szCs w:val="20"/>
-        </w:rPr>
-        <w:t xml:space="preserve"> </w:t>
-      </w:r>
-      <w:r>
-        <w:rPr>
-          <w:rFonts w:asciiTheme="majorHAnsi" w:eastAsia="Times New Roman" w:hAnsiTheme="majorHAnsi" w:cs="Times New Roman"/>
-          <w:sz w:val="20"/>
-          <w:szCs w:val="20"/>
-        </w:rPr>
-        <w:t>would also benefit from games that build an awareness of sounds and letters, such as rhyming games or games that involve sorting words by first letter, last letter, or sound.</w:t>
-      </w:r>
-      <w:r>
-        <w:rPr>
-          <w:rFonts w:asciiTheme="majorHAnsi" w:eastAsia="Times New Roman" w:hAnsiTheme="majorHAnsi" w:cs="Times New Roman"/>
-          <w:sz w:val="20"/>
-          <w:szCs w:val="20"/>
-        </w:rPr>
-        <w:t xml:space="preserve"> </w:t>
-      </w:r>
-      <w:proofErr w:type="spellStart"/>
-      <w:r>
-        <w:rPr>
-          <w:rFonts w:asciiTheme="majorHAnsi" w:eastAsia="Times New Roman" w:hAnsiTheme="majorHAnsi" w:cs="Times New Roman"/>
-          <w:sz w:val="20"/>
-          <w:szCs w:val="20"/>
-          <w:highlight w:val="yellow"/>
-        </w:rPr>
-        <w:t>Emergent_R</w:t>
+        <w:t>Early</w:t>
+      </w:r>
+      <w:r>
+        <w:rPr>
+          <w:rFonts w:asciiTheme="majorHAnsi" w:eastAsia="Times New Roman" w:hAnsiTheme="majorHAnsi" w:cs="Times New Roman"/>
+          <w:sz w:val="20"/>
+          <w:szCs w:val="20"/>
+          <w:highlight w:val="yellow"/>
+        </w:rPr>
+        <w:t>_Emergent_R</w:t>
       </w:r>
       <w:r>
         <w:rPr>
@@ -1843,9 +1834,9 @@
     <w:p>
       <w:pPr>
         <w:rPr>
-          <w:rFonts w:asciiTheme="majorHAnsi" w:eastAsia="Times New Roman" w:hAnsiTheme="majorHAnsi" w:cs="Times New Roman"/>
-          <w:sz w:val="20"/>
-          <w:szCs w:val="20"/>
+          <w:rFonts w:asciiTheme="majorHAnsi" w:hAnsiTheme="majorHAnsi"/>
+          <w:sz w:val="10"/>
+          <w:szCs w:val="10"/>
         </w:rPr>
       </w:pPr>
     </w:p>
@@ -1863,25 +1854,59 @@
           <w:sz w:val="20"/>
           <w:szCs w:val="20"/>
         </w:rPr>
+        <w:t xml:space="preserve">At the </w:t>
+      </w:r>
+      <w:r>
+        <w:rPr>
+          <w:rFonts w:asciiTheme="majorHAnsi" w:eastAsia="Times New Roman" w:hAnsiTheme="majorHAnsi" w:cs="Times New Roman"/>
+          <w:b/>
+          <w:sz w:val="20"/>
+          <w:szCs w:val="20"/>
+        </w:rPr>
+        <w:t>L</w:t>
+      </w:r>
+      <w:r>
+        <w:rPr>
+          <w:rFonts w:asciiTheme="majorHAnsi" w:eastAsia="Times New Roman" w:hAnsiTheme="majorHAnsi" w:cs="Times New Roman"/>
+          <w:b/>
+          <w:sz w:val="20"/>
+          <w:szCs w:val="20"/>
+        </w:rPr>
+        <w:t>ate</w:t>
+      </w:r>
+      <w:r>
+        <w:rPr>
+          <w:rFonts w:asciiTheme="majorHAnsi" w:eastAsia="Times New Roman" w:hAnsiTheme="majorHAnsi" w:cs="Times New Roman"/>
+          <w:sz w:val="20"/>
+          <w:szCs w:val="20"/>
+        </w:rPr>
+        <w:t xml:space="preserve"> </w:t>
+      </w:r>
+      <w:r>
+        <w:rPr>
+          <w:rFonts w:asciiTheme="majorHAnsi" w:eastAsia="Times New Roman" w:hAnsiTheme="majorHAnsi" w:cs="Times New Roman"/>
+          <w:b/>
+          <w:sz w:val="20"/>
+          <w:szCs w:val="20"/>
+        </w:rPr>
+        <w:t>Emergent Reader stage</w:t>
+      </w:r>
+      <w:r>
+        <w:rPr>
+          <w:rFonts w:asciiTheme="majorHAnsi" w:eastAsia="Times New Roman" w:hAnsiTheme="majorHAnsi" w:cs="Times New Roman"/>
+          <w:sz w:val="20"/>
+          <w:szCs w:val="20"/>
+        </w:rPr>
+        <w:t xml:space="preserve">, children can rapidly identify the letters of the alphabet and can match most of the letters to their sounds. They are beginning to “read” picture books and familiar words around their home. Through repeated reading of </w:t>
+      </w:r>
+      <w:r>
+        <w:rPr>
+          <w:rFonts w:asciiTheme="majorHAnsi" w:eastAsia="Times New Roman" w:hAnsiTheme="majorHAnsi" w:cs="Times New Roman"/>
+          <w:sz w:val="20"/>
+          <w:szCs w:val="20"/>
+        </w:rPr>
         <w:lastRenderedPageBreak/>
-        <w:t xml:space="preserve">Children at the </w:t>
-      </w:r>
-      <w:r>
-        <w:rPr>
-          <w:rFonts w:asciiTheme="majorHAnsi" w:eastAsia="Times New Roman" w:hAnsiTheme="majorHAnsi" w:cs="Times New Roman"/>
-          <w:b/>
-          <w:sz w:val="20"/>
-          <w:szCs w:val="20"/>
-        </w:rPr>
-        <w:t>Probable Reader stage</w:t>
-      </w:r>
-      <w:r>
-        <w:rPr>
-          <w:rFonts w:asciiTheme="majorHAnsi" w:eastAsia="Times New Roman" w:hAnsiTheme="majorHAnsi" w:cs="Times New Roman"/>
-          <w:sz w:val="20"/>
-          <w:szCs w:val="20"/>
-        </w:rPr>
-        <w:t xml:space="preserve"> are becoming proficient at recognizing many words, both in and out of context. They spend less time identifying and sounding out words and more time understanding what they have read. They can blend sounds and word parts to read words and sentences more quickly, smoothly, and independently. </w:t>
+        <w:t xml:space="preserve">favorite books with an adult, children at this stage are building their vocabularies, listening skills, and understandings of print. </w:t>
       </w:r>
       <w:proofErr w:type="spellStart"/>
       <w:r>
@@ -1891,16 +1916,16 @@
           <w:szCs w:val="20"/>
           <w:highlight w:val="yellow"/>
         </w:rPr>
-        <w:t>Probable_</w:t>
-      </w:r>
-      <w:r>
-        <w:rPr>
-          <w:rFonts w:asciiTheme="majorHAnsi" w:eastAsia="Times New Roman" w:hAnsiTheme="majorHAnsi" w:cs="Times New Roman"/>
-          <w:sz w:val="20"/>
-          <w:szCs w:val="20"/>
-          <w:highlight w:val="yellow"/>
-        </w:rPr>
-        <w:t>R</w:t>
+        <w:t>Late_E</w:t>
+      </w:r>
+      <w:r>
+        <w:rPr>
+          <w:rFonts w:asciiTheme="majorHAnsi" w:eastAsia="Times New Roman" w:hAnsiTheme="majorHAnsi" w:cs="Times New Roman"/>
+          <w:sz w:val="20"/>
+          <w:szCs w:val="20"/>
+          <w:highlight w:val="yellow"/>
+        </w:rPr>
+        <w:t>mergent_R</w:t>
       </w:r>
       <w:r>
         <w:rPr>
@@ -1935,8 +1960,8 @@
       <w:pPr>
         <w:rPr>
           <w:rFonts w:asciiTheme="majorHAnsi" w:eastAsia="Times New Roman" w:hAnsiTheme="majorHAnsi" w:cs="Times New Roman"/>
-          <w:sz w:val="10"/>
-          <w:szCs w:val="10"/>
+          <w:sz w:val="20"/>
+          <w:szCs w:val="20"/>
         </w:rPr>
       </w:pPr>
     </w:p>
@@ -1974,8 +1999,609 @@
           <w:sz w:val="20"/>
           <w:szCs w:val="20"/>
         </w:rPr>
+        <w:t xml:space="preserve"> recognizes some printe</w:t>
+      </w:r>
+      <w:r>
+        <w:rPr>
+          <w:rFonts w:asciiTheme="majorHAnsi" w:eastAsia="Times New Roman" w:hAnsiTheme="majorHAnsi" w:cs="Times New Roman"/>
+          <w:sz w:val="20"/>
+          <w:szCs w:val="20"/>
+        </w:rPr>
+        <w:t>d words and can write</w:t>
+      </w:r>
+      <w:r>
+        <w:rPr>
+          <w:rFonts w:asciiTheme="majorHAnsi" w:eastAsia="Times New Roman" w:hAnsiTheme="majorHAnsi" w:cs="Times New Roman"/>
+          <w:sz w:val="20"/>
+          <w:szCs w:val="20"/>
+        </w:rPr>
         <w:t xml:space="preserve"> </w:t>
       </w:r>
+      <w:proofErr w:type="spellStart"/>
+      <w:r>
+        <w:rPr>
+          <w:rFonts w:asciiTheme="majorHAnsi" w:eastAsia="Times New Roman" w:hAnsiTheme="majorHAnsi" w:cs="Times New Roman"/>
+          <w:sz w:val="20"/>
+          <w:szCs w:val="20"/>
+          <w:highlight w:val="yellow"/>
+        </w:rPr>
+        <w:t>his_her</w:t>
+      </w:r>
+      <w:proofErr w:type="spellEnd"/>
+      <w:r>
+        <w:rPr>
+          <w:rFonts w:asciiTheme="majorHAnsi" w:eastAsia="Times New Roman" w:hAnsiTheme="majorHAnsi" w:cs="Times New Roman"/>
+          <w:sz w:val="20"/>
+          <w:szCs w:val="20"/>
+        </w:rPr>
+        <w:t xml:space="preserve"> </w:t>
+      </w:r>
+      <w:r>
+        <w:rPr>
+          <w:rFonts w:asciiTheme="majorHAnsi" w:eastAsia="Times New Roman" w:hAnsiTheme="majorHAnsi" w:cs="Times New Roman"/>
+          <w:sz w:val="20"/>
+          <w:szCs w:val="20"/>
+        </w:rPr>
+        <w:t>name.</w:t>
+      </w:r>
+      <w:r>
+        <w:rPr>
+          <w:rFonts w:asciiTheme="majorHAnsi" w:eastAsia="Times New Roman" w:hAnsiTheme="majorHAnsi" w:cs="Times New Roman"/>
+          <w:sz w:val="20"/>
+          <w:szCs w:val="20"/>
+        </w:rPr>
+        <w:t xml:space="preserve"> </w:t>
+      </w:r>
+      <w:proofErr w:type="spellStart"/>
+      <w:r>
+        <w:rPr>
+          <w:rFonts w:asciiTheme="majorHAnsi" w:eastAsia="Times New Roman" w:hAnsiTheme="majorHAnsi" w:cs="Times New Roman"/>
+          <w:sz w:val="20"/>
+          <w:szCs w:val="20"/>
+          <w:highlight w:val="yellow"/>
+        </w:rPr>
+        <w:t>he_she</w:t>
+      </w:r>
+      <w:proofErr w:type="spellEnd"/>
+      <w:r>
+        <w:rPr>
+          <w:rFonts w:asciiTheme="majorHAnsi" w:eastAsia="Times New Roman" w:hAnsiTheme="majorHAnsi" w:cs="Times New Roman"/>
+          <w:sz w:val="20"/>
+          <w:szCs w:val="20"/>
+        </w:rPr>
+        <w:t xml:space="preserve"> </w:t>
+      </w:r>
+      <w:r>
+        <w:rPr>
+          <w:rFonts w:asciiTheme="majorHAnsi" w:eastAsia="Times New Roman" w:hAnsiTheme="majorHAnsi" w:cs="Times New Roman"/>
+          <w:sz w:val="20"/>
+          <w:szCs w:val="20"/>
+        </w:rPr>
+        <w:t xml:space="preserve">is likely learning to separate spoken words into smaller parts, such as m - and - at for “mat” and then to blend the sounds together to say the words. </w:t>
+      </w:r>
+      <w:proofErr w:type="spellStart"/>
+      <w:r>
+        <w:rPr>
+          <w:rFonts w:asciiTheme="majorHAnsi" w:eastAsia="Times New Roman" w:hAnsiTheme="majorHAnsi" w:cs="Times New Roman"/>
+          <w:sz w:val="20"/>
+          <w:szCs w:val="20"/>
+          <w:highlight w:val="yellow"/>
+        </w:rPr>
+        <w:t>Child_</w:t>
+      </w:r>
+      <w:r>
+        <w:rPr>
+          <w:rFonts w:asciiTheme="majorHAnsi" w:eastAsia="Times New Roman" w:hAnsiTheme="majorHAnsi" w:cs="Times New Roman"/>
+          <w:sz w:val="20"/>
+          <w:szCs w:val="20"/>
+          <w:highlight w:val="yellow"/>
+        </w:rPr>
+        <w:t>name</w:t>
+      </w:r>
+      <w:proofErr w:type="spellEnd"/>
+      <w:r>
+        <w:rPr>
+          <w:rFonts w:asciiTheme="majorHAnsi" w:eastAsia="Times New Roman" w:hAnsiTheme="majorHAnsi" w:cs="Times New Roman"/>
+          <w:sz w:val="20"/>
+          <w:szCs w:val="20"/>
+        </w:rPr>
+        <w:t xml:space="preserve"> </w:t>
+      </w:r>
+      <w:r>
+        <w:rPr>
+          <w:rFonts w:asciiTheme="majorHAnsi" w:eastAsia="Times New Roman" w:hAnsiTheme="majorHAnsi" w:cs="Times New Roman"/>
+          <w:sz w:val="20"/>
+          <w:szCs w:val="20"/>
+        </w:rPr>
+        <w:t>is probably also beginning to sound out simple printed words. With</w:t>
+      </w:r>
+      <w:r>
+        <w:rPr>
+          <w:rFonts w:asciiTheme="majorHAnsi" w:eastAsia="Times New Roman" w:hAnsiTheme="majorHAnsi" w:cs="Times New Roman"/>
+          <w:sz w:val="20"/>
+          <w:szCs w:val="20"/>
+        </w:rPr>
+        <w:t xml:space="preserve"> </w:t>
+      </w:r>
+      <w:proofErr w:type="spellStart"/>
+      <w:r>
+        <w:rPr>
+          <w:rFonts w:asciiTheme="majorHAnsi" w:eastAsia="Times New Roman" w:hAnsiTheme="majorHAnsi" w:cs="Times New Roman"/>
+          <w:sz w:val="20"/>
+          <w:szCs w:val="20"/>
+          <w:highlight w:val="yellow"/>
+        </w:rPr>
+        <w:t>his_her</w:t>
+      </w:r>
+      <w:proofErr w:type="spellEnd"/>
+      <w:r>
+        <w:rPr>
+          <w:rFonts w:asciiTheme="majorHAnsi" w:eastAsia="Times New Roman" w:hAnsiTheme="majorHAnsi" w:cs="Times New Roman"/>
+          <w:sz w:val="20"/>
+          <w:szCs w:val="20"/>
+        </w:rPr>
+        <w:t xml:space="preserve"> </w:t>
+      </w:r>
+      <w:r>
+        <w:rPr>
+          <w:rFonts w:asciiTheme="majorHAnsi" w:eastAsia="Times New Roman" w:hAnsiTheme="majorHAnsi" w:cs="Times New Roman"/>
+          <w:sz w:val="20"/>
+          <w:szCs w:val="20"/>
+        </w:rPr>
+        <w:t xml:space="preserve">growing knowledge of letter sounds and word structure, </w:t>
+      </w:r>
+      <w:proofErr w:type="spellStart"/>
+      <w:r>
+        <w:rPr>
+          <w:rFonts w:asciiTheme="majorHAnsi" w:eastAsia="Times New Roman" w:hAnsiTheme="majorHAnsi" w:cs="Times New Roman"/>
+          <w:sz w:val="20"/>
+          <w:szCs w:val="20"/>
+          <w:highlight w:val="yellow"/>
+        </w:rPr>
+        <w:t>Child_</w:t>
+      </w:r>
+      <w:r>
+        <w:rPr>
+          <w:rFonts w:asciiTheme="majorHAnsi" w:eastAsia="Times New Roman" w:hAnsiTheme="majorHAnsi" w:cs="Times New Roman"/>
+          <w:sz w:val="20"/>
+          <w:szCs w:val="20"/>
+          <w:highlight w:val="yellow"/>
+        </w:rPr>
+        <w:t>name</w:t>
+      </w:r>
+      <w:proofErr w:type="spellEnd"/>
+      <w:r>
+        <w:rPr>
+          <w:rFonts w:asciiTheme="majorHAnsi" w:eastAsia="Times New Roman" w:hAnsiTheme="majorHAnsi" w:cs="Times New Roman"/>
+          <w:sz w:val="20"/>
+          <w:szCs w:val="20"/>
+        </w:rPr>
+        <w:t xml:space="preserve"> </w:t>
+      </w:r>
+      <w:r>
+        <w:rPr>
+          <w:rFonts w:asciiTheme="majorHAnsi" w:eastAsia="Times New Roman" w:hAnsiTheme="majorHAnsi" w:cs="Times New Roman"/>
+          <w:sz w:val="20"/>
+          <w:szCs w:val="20"/>
+        </w:rPr>
+        <w:t xml:space="preserve">is starting to get meaning from text. </w:t>
+      </w:r>
+      <w:proofErr w:type="spellStart"/>
+      <w:r>
+        <w:rPr>
+          <w:rFonts w:asciiTheme="majorHAnsi" w:eastAsia="Times New Roman" w:hAnsiTheme="majorHAnsi" w:cs="Times New Roman"/>
+          <w:sz w:val="20"/>
+          <w:szCs w:val="20"/>
+          <w:highlight w:val="yellow"/>
+        </w:rPr>
+        <w:t>L</w:t>
+      </w:r>
+      <w:r>
+        <w:rPr>
+          <w:rFonts w:asciiTheme="majorHAnsi" w:eastAsia="Times New Roman" w:hAnsiTheme="majorHAnsi" w:cs="Times New Roman"/>
+          <w:sz w:val="20"/>
+          <w:szCs w:val="20"/>
+          <w:highlight w:val="yellow"/>
+        </w:rPr>
+        <w:t>ate_E</w:t>
+      </w:r>
+      <w:r>
+        <w:rPr>
+          <w:rFonts w:asciiTheme="majorHAnsi" w:eastAsia="Times New Roman" w:hAnsiTheme="majorHAnsi" w:cs="Times New Roman"/>
+          <w:sz w:val="20"/>
+          <w:szCs w:val="20"/>
+          <w:highlight w:val="yellow"/>
+        </w:rPr>
+        <w:t>mergent_R</w:t>
+      </w:r>
+      <w:r>
+        <w:rPr>
+          <w:rFonts w:asciiTheme="majorHAnsi" w:eastAsia="Times New Roman" w:hAnsiTheme="majorHAnsi" w:cs="Times New Roman"/>
+          <w:sz w:val="20"/>
+          <w:szCs w:val="20"/>
+          <w:highlight w:val="yellow"/>
+        </w:rPr>
+        <w:t>eader</w:t>
+      </w:r>
+      <w:r>
+        <w:rPr>
+          <w:rFonts w:asciiTheme="majorHAnsi" w:eastAsia="Times New Roman" w:hAnsiTheme="majorHAnsi" w:cs="Times New Roman"/>
+          <w:sz w:val="20"/>
+          <w:szCs w:val="20"/>
+          <w:highlight w:val="yellow"/>
+        </w:rPr>
+        <w:t>_Stage</w:t>
+      </w:r>
+      <w:r>
+        <w:rPr>
+          <w:rFonts w:asciiTheme="majorHAnsi" w:eastAsia="Times New Roman" w:hAnsiTheme="majorHAnsi" w:cs="Times New Roman"/>
+          <w:sz w:val="20"/>
+          <w:szCs w:val="20"/>
+          <w:highlight w:val="yellow"/>
+        </w:rPr>
+        <w:t>_p</w:t>
+      </w:r>
+      <w:proofErr w:type="spellEnd"/>
+    </w:p>
+    <w:p>
+      <w:pPr>
+        <w:rPr>
+          <w:rFonts w:asciiTheme="majorHAnsi" w:eastAsia="Times New Roman" w:hAnsiTheme="majorHAnsi" w:cs="Times New Roman"/>
+          <w:sz w:val="20"/>
+          <w:szCs w:val="20"/>
+        </w:rPr>
+      </w:pPr>
+    </w:p>
+    <w:p>
+      <w:pPr>
+        <w:rPr>
+          <w:rFonts w:asciiTheme="majorHAnsi" w:eastAsia="Times New Roman" w:hAnsiTheme="majorHAnsi" w:cs="Times New Roman"/>
+          <w:sz w:val="20"/>
+          <w:szCs w:val="20"/>
+        </w:rPr>
+      </w:pPr>
+      <w:r>
+        <w:rPr>
+          <w:rFonts w:asciiTheme="majorHAnsi" w:eastAsia="Times New Roman" w:hAnsiTheme="majorHAnsi" w:cs="Times New Roman"/>
+          <w:sz w:val="20"/>
+          <w:szCs w:val="20"/>
+        </w:rPr>
+        <w:t xml:space="preserve">You can help develop your child's early literacy skills by reading engaging, predictable books to and with your child. To encourage </w:t>
+      </w:r>
+      <w:proofErr w:type="spellStart"/>
+      <w:r>
+        <w:rPr>
+          <w:rFonts w:asciiTheme="majorHAnsi" w:eastAsia="Times New Roman" w:hAnsiTheme="majorHAnsi" w:cs="Times New Roman"/>
+          <w:sz w:val="20"/>
+          <w:szCs w:val="20"/>
+          <w:highlight w:val="yellow"/>
+        </w:rPr>
+        <w:t>Child_</w:t>
+      </w:r>
+      <w:r>
+        <w:rPr>
+          <w:rFonts w:asciiTheme="majorHAnsi" w:eastAsia="Times New Roman" w:hAnsiTheme="majorHAnsi" w:cs="Times New Roman"/>
+          <w:sz w:val="20"/>
+          <w:szCs w:val="20"/>
+          <w:highlight w:val="yellow"/>
+        </w:rPr>
+        <w:t>name</w:t>
+      </w:r>
+      <w:proofErr w:type="spellEnd"/>
+      <w:r>
+        <w:rPr>
+          <w:rFonts w:asciiTheme="majorHAnsi" w:eastAsia="Times New Roman" w:hAnsiTheme="majorHAnsi" w:cs="Times New Roman"/>
+          <w:sz w:val="20"/>
+          <w:szCs w:val="20"/>
+        </w:rPr>
+        <w:t xml:space="preserve"> </w:t>
+      </w:r>
+      <w:r>
+        <w:rPr>
+          <w:rFonts w:asciiTheme="majorHAnsi" w:eastAsia="Times New Roman" w:hAnsiTheme="majorHAnsi" w:cs="Times New Roman"/>
+          <w:sz w:val="20"/>
+          <w:szCs w:val="20"/>
+        </w:rPr>
+        <w:t>to voice</w:t>
+      </w:r>
+      <w:r>
+        <w:rPr>
+          <w:rFonts w:asciiTheme="majorHAnsi" w:eastAsia="Times New Roman" w:hAnsiTheme="majorHAnsi" w:cs="Times New Roman"/>
+          <w:sz w:val="20"/>
+          <w:szCs w:val="20"/>
+        </w:rPr>
+        <w:t xml:space="preserve"> </w:t>
+      </w:r>
+      <w:proofErr w:type="spellStart"/>
+      <w:r>
+        <w:rPr>
+          <w:rFonts w:asciiTheme="majorHAnsi" w:eastAsia="Times New Roman" w:hAnsiTheme="majorHAnsi" w:cs="Times New Roman"/>
+          <w:sz w:val="20"/>
+          <w:szCs w:val="20"/>
+          <w:highlight w:val="yellow"/>
+        </w:rPr>
+        <w:t>his_her</w:t>
+      </w:r>
+      <w:proofErr w:type="spellEnd"/>
+      <w:r>
+        <w:rPr>
+          <w:rFonts w:asciiTheme="majorHAnsi" w:eastAsia="Times New Roman" w:hAnsiTheme="majorHAnsi" w:cs="Times New Roman"/>
+          <w:sz w:val="20"/>
+          <w:szCs w:val="20"/>
+        </w:rPr>
+        <w:t xml:space="preserve"> </w:t>
+      </w:r>
+      <w:r>
+        <w:rPr>
+          <w:rFonts w:asciiTheme="majorHAnsi" w:eastAsia="Times New Roman" w:hAnsiTheme="majorHAnsi" w:cs="Times New Roman"/>
+          <w:sz w:val="20"/>
+          <w:szCs w:val="20"/>
+        </w:rPr>
+        <w:t xml:space="preserve">own ideas, talk with </w:t>
+      </w:r>
+      <w:proofErr w:type="spellStart"/>
+      <w:r>
+        <w:rPr>
+          <w:rFonts w:asciiTheme="majorHAnsi" w:eastAsia="Times New Roman" w:hAnsiTheme="majorHAnsi" w:cs="Times New Roman"/>
+          <w:sz w:val="20"/>
+          <w:szCs w:val="20"/>
+          <w:highlight w:val="yellow"/>
+        </w:rPr>
+        <w:t>Child_</w:t>
+      </w:r>
+      <w:r>
+        <w:rPr>
+          <w:rFonts w:asciiTheme="majorHAnsi" w:eastAsia="Times New Roman" w:hAnsiTheme="majorHAnsi" w:cs="Times New Roman"/>
+          <w:sz w:val="20"/>
+          <w:szCs w:val="20"/>
+          <w:highlight w:val="yellow"/>
+        </w:rPr>
+        <w:t>name</w:t>
+      </w:r>
+      <w:proofErr w:type="spellEnd"/>
+      <w:r>
+        <w:rPr>
+          <w:rFonts w:asciiTheme="majorHAnsi" w:eastAsia="Times New Roman" w:hAnsiTheme="majorHAnsi" w:cs="Times New Roman"/>
+          <w:sz w:val="20"/>
+          <w:szCs w:val="20"/>
+        </w:rPr>
+        <w:t xml:space="preserve"> </w:t>
+      </w:r>
+      <w:r>
+        <w:rPr>
+          <w:rFonts w:asciiTheme="majorHAnsi" w:eastAsia="Times New Roman" w:hAnsiTheme="majorHAnsi" w:cs="Times New Roman"/>
+          <w:sz w:val="20"/>
+          <w:szCs w:val="20"/>
+        </w:rPr>
+        <w:t xml:space="preserve">about what you've read, seen, heard, or done together. </w:t>
+      </w:r>
+      <w:proofErr w:type="spellStart"/>
+      <w:r>
+        <w:rPr>
+          <w:rFonts w:asciiTheme="majorHAnsi" w:eastAsia="Times New Roman" w:hAnsiTheme="majorHAnsi" w:cs="Times New Roman"/>
+          <w:sz w:val="20"/>
+          <w:szCs w:val="20"/>
+          <w:highlight w:val="yellow"/>
+        </w:rPr>
+        <w:t>Child_</w:t>
+      </w:r>
+      <w:r>
+        <w:rPr>
+          <w:rFonts w:asciiTheme="majorHAnsi" w:eastAsia="Times New Roman" w:hAnsiTheme="majorHAnsi" w:cs="Times New Roman"/>
+          <w:sz w:val="20"/>
+          <w:szCs w:val="20"/>
+          <w:highlight w:val="yellow"/>
+        </w:rPr>
+        <w:t>name</w:t>
+      </w:r>
+      <w:proofErr w:type="spellEnd"/>
+      <w:r>
+        <w:rPr>
+          <w:rFonts w:asciiTheme="majorHAnsi" w:eastAsia="Times New Roman" w:hAnsiTheme="majorHAnsi" w:cs="Times New Roman"/>
+          <w:sz w:val="20"/>
+          <w:szCs w:val="20"/>
+        </w:rPr>
+        <w:t xml:space="preserve"> </w:t>
+      </w:r>
+      <w:r>
+        <w:rPr>
+          <w:rFonts w:asciiTheme="majorHAnsi" w:eastAsia="Times New Roman" w:hAnsiTheme="majorHAnsi" w:cs="Times New Roman"/>
+          <w:sz w:val="20"/>
+          <w:szCs w:val="20"/>
+        </w:rPr>
+        <w:t>would also benefit from games that build an awareness of sounds and letters, such as rhyming games or games that involve sorting words by first letter, last letter, or sound.</w:t>
+      </w:r>
+      <w:r>
+        <w:rPr>
+          <w:rFonts w:asciiTheme="majorHAnsi" w:eastAsia="Times New Roman" w:hAnsiTheme="majorHAnsi" w:cs="Times New Roman"/>
+          <w:sz w:val="20"/>
+          <w:szCs w:val="20"/>
+        </w:rPr>
+        <w:t xml:space="preserve"> </w:t>
+      </w:r>
+      <w:proofErr w:type="spellStart"/>
+      <w:r>
+        <w:rPr>
+          <w:rFonts w:asciiTheme="majorHAnsi" w:eastAsia="Times New Roman" w:hAnsiTheme="majorHAnsi" w:cs="Times New Roman"/>
+          <w:sz w:val="20"/>
+          <w:szCs w:val="20"/>
+          <w:highlight w:val="yellow"/>
+        </w:rPr>
+        <w:t>Late_E</w:t>
+      </w:r>
+      <w:r>
+        <w:rPr>
+          <w:rFonts w:asciiTheme="majorHAnsi" w:eastAsia="Times New Roman" w:hAnsiTheme="majorHAnsi" w:cs="Times New Roman"/>
+          <w:sz w:val="20"/>
+          <w:szCs w:val="20"/>
+          <w:highlight w:val="yellow"/>
+        </w:rPr>
+        <w:t>mergent_R</w:t>
+      </w:r>
+      <w:r>
+        <w:rPr>
+          <w:rFonts w:asciiTheme="majorHAnsi" w:eastAsia="Times New Roman" w:hAnsiTheme="majorHAnsi" w:cs="Times New Roman"/>
+          <w:sz w:val="20"/>
+          <w:szCs w:val="20"/>
+          <w:highlight w:val="yellow"/>
+        </w:rPr>
+        <w:t>eader</w:t>
+      </w:r>
+      <w:r>
+        <w:rPr>
+          <w:rFonts w:asciiTheme="majorHAnsi" w:eastAsia="Times New Roman" w:hAnsiTheme="majorHAnsi" w:cs="Times New Roman"/>
+          <w:sz w:val="20"/>
+          <w:szCs w:val="20"/>
+          <w:highlight w:val="yellow"/>
+        </w:rPr>
+        <w:t>_Stage</w:t>
+      </w:r>
+      <w:r>
+        <w:rPr>
+          <w:rFonts w:asciiTheme="majorHAnsi" w:eastAsia="Times New Roman" w:hAnsiTheme="majorHAnsi" w:cs="Times New Roman"/>
+          <w:sz w:val="20"/>
+          <w:szCs w:val="20"/>
+          <w:highlight w:val="yellow"/>
+        </w:rPr>
+        <w:t>_p</w:t>
+      </w:r>
+      <w:proofErr w:type="spellEnd"/>
+    </w:p>
+    <w:p>
+      <w:pPr>
+        <w:rPr>
+          <w:rFonts w:asciiTheme="majorHAnsi" w:eastAsia="Times New Roman" w:hAnsiTheme="majorHAnsi" w:cs="Times New Roman"/>
+          <w:sz w:val="20"/>
+          <w:szCs w:val="20"/>
+        </w:rPr>
+      </w:pPr>
+    </w:p>
+    <w:p>
+      <w:pPr>
+        <w:rPr>
+          <w:rFonts w:asciiTheme="majorHAnsi" w:eastAsia="Times New Roman" w:hAnsiTheme="majorHAnsi" w:cs="Times New Roman"/>
+          <w:sz w:val="20"/>
+          <w:szCs w:val="20"/>
+        </w:rPr>
+      </w:pPr>
+      <w:r>
+        <w:rPr>
+          <w:rFonts w:asciiTheme="majorHAnsi" w:eastAsia="Times New Roman" w:hAnsiTheme="majorHAnsi" w:cs="Times New Roman"/>
+          <w:sz w:val="20"/>
+          <w:szCs w:val="20"/>
+        </w:rPr>
+        <w:t xml:space="preserve">Children at the </w:t>
+      </w:r>
+      <w:r>
+        <w:rPr>
+          <w:rFonts w:asciiTheme="majorHAnsi" w:eastAsia="Times New Roman" w:hAnsiTheme="majorHAnsi" w:cs="Times New Roman"/>
+          <w:b/>
+          <w:sz w:val="20"/>
+          <w:szCs w:val="20"/>
+        </w:rPr>
+        <w:t>Probable Reader stage</w:t>
+      </w:r>
+      <w:r>
+        <w:rPr>
+          <w:rFonts w:asciiTheme="majorHAnsi" w:eastAsia="Times New Roman" w:hAnsiTheme="majorHAnsi" w:cs="Times New Roman"/>
+          <w:sz w:val="20"/>
+          <w:szCs w:val="20"/>
+        </w:rPr>
+        <w:t xml:space="preserve"> are becoming proficient at recognizing many words, both in and out of context. They spend less time identifying and sounding out words and more time understanding what they have read. They can blend sounds and word parts to read words and sentences more quickly, smoothly, and independently. </w:t>
+      </w:r>
+      <w:proofErr w:type="spellStart"/>
+      <w:r>
+        <w:rPr>
+          <w:rFonts w:asciiTheme="majorHAnsi" w:eastAsia="Times New Roman" w:hAnsiTheme="majorHAnsi" w:cs="Times New Roman"/>
+          <w:sz w:val="20"/>
+          <w:szCs w:val="20"/>
+          <w:highlight w:val="yellow"/>
+        </w:rPr>
+        <w:t>Probable_</w:t>
+      </w:r>
+      <w:r>
+        <w:rPr>
+          <w:rFonts w:asciiTheme="majorHAnsi" w:eastAsia="Times New Roman" w:hAnsiTheme="majorHAnsi" w:cs="Times New Roman"/>
+          <w:sz w:val="20"/>
+          <w:szCs w:val="20"/>
+          <w:highlight w:val="yellow"/>
+        </w:rPr>
+        <w:t>R</w:t>
+      </w:r>
+      <w:r>
+        <w:rPr>
+          <w:rFonts w:asciiTheme="majorHAnsi" w:eastAsia="Times New Roman" w:hAnsiTheme="majorHAnsi" w:cs="Times New Roman"/>
+          <w:sz w:val="20"/>
+          <w:szCs w:val="20"/>
+          <w:highlight w:val="yellow"/>
+        </w:rPr>
+        <w:t>eader</w:t>
+      </w:r>
+      <w:r>
+        <w:rPr>
+          <w:rFonts w:asciiTheme="majorHAnsi" w:eastAsia="Times New Roman" w:hAnsiTheme="majorHAnsi" w:cs="Times New Roman"/>
+          <w:sz w:val="20"/>
+          <w:szCs w:val="20"/>
+          <w:highlight w:val="yellow"/>
+        </w:rPr>
+        <w:t>_Stage</w:t>
+      </w:r>
+      <w:r>
+        <w:rPr>
+          <w:rFonts w:asciiTheme="majorHAnsi" w:eastAsia="Times New Roman" w:hAnsiTheme="majorHAnsi" w:cs="Times New Roman"/>
+          <w:sz w:val="20"/>
+          <w:szCs w:val="20"/>
+          <w:highlight w:val="yellow"/>
+        </w:rPr>
+        <w:t>_p</w:t>
+      </w:r>
+      <w:proofErr w:type="spellEnd"/>
+    </w:p>
+    <w:p>
+      <w:pPr>
+        <w:rPr>
+          <w:rFonts w:asciiTheme="majorHAnsi" w:eastAsia="Times New Roman" w:hAnsiTheme="majorHAnsi" w:cs="Times New Roman"/>
+          <w:sz w:val="10"/>
+          <w:szCs w:val="10"/>
+        </w:rPr>
+      </w:pPr>
+    </w:p>
+    <w:p>
+      <w:pPr>
+        <w:rPr>
+          <w:rFonts w:asciiTheme="majorHAnsi" w:eastAsia="Times New Roman" w:hAnsiTheme="majorHAnsi" w:cs="Times New Roman"/>
+          <w:sz w:val="20"/>
+          <w:szCs w:val="20"/>
+        </w:rPr>
+      </w:pPr>
+      <w:proofErr w:type="spellStart"/>
+      <w:r>
+        <w:rPr>
+          <w:rFonts w:asciiTheme="majorHAnsi" w:eastAsia="Times New Roman" w:hAnsiTheme="majorHAnsi" w:cs="Times New Roman"/>
+          <w:sz w:val="20"/>
+          <w:szCs w:val="20"/>
+          <w:highlight w:val="yellow"/>
+        </w:rPr>
+        <w:t>Child_</w:t>
+      </w:r>
+      <w:r>
+        <w:rPr>
+          <w:rFonts w:asciiTheme="majorHAnsi" w:eastAsia="Times New Roman" w:hAnsiTheme="majorHAnsi" w:cs="Times New Roman"/>
+          <w:sz w:val="20"/>
+          <w:szCs w:val="20"/>
+          <w:highlight w:val="yellow"/>
+        </w:rPr>
+        <w:t>name</w:t>
+      </w:r>
+      <w:proofErr w:type="spellEnd"/>
+      <w:r>
+        <w:rPr>
+          <w:rFonts w:asciiTheme="majorHAnsi" w:eastAsia="Times New Roman" w:hAnsiTheme="majorHAnsi" w:cs="Times New Roman"/>
+          <w:sz w:val="20"/>
+          <w:szCs w:val="20"/>
+        </w:rPr>
+        <w:t xml:space="preserve"> </w:t>
+      </w:r>
       <w:r>
         <w:rPr>
           <w:rFonts w:asciiTheme="majorHAnsi" w:eastAsia="Times New Roman" w:hAnsiTheme="majorHAnsi" w:cs="Times New Roman"/>
@@ -2089,8 +2715,6 @@
         </w:rPr>
         <w:t xml:space="preserve">is increasingly able to select books that interest </w:t>
       </w:r>
-      <w:bookmarkStart w:id="0" w:name="_GoBack"/>
-      <w:bookmarkEnd w:id="0"/>
       <w:proofErr w:type="spellStart"/>
       <w:r>
         <w:rPr>
@@ -3239,7 +3863,7 @@
                         </a:ln>
                         <a:extLst>
                           <a:ext uri="{91240B29-F687-4f45-9708-019B960494DF}">
-                            <a14:hiddenLine xmlns="" xmlns:o="urn:schemas-microsoft-com:office:office" xmlns:v="urn:schemas-microsoft-com:vml" xmlns:w10="urn:schemas-microsoft-com:office:word" xmlns:w="http://schemas.openxmlformats.org/wordprocessingml/2006/main" xmlns:a14="http://schemas.microsoft.com/office/drawing/2010/main" w="9525">
+                            <a14:hiddenLine xmlns:a14="http://schemas.microsoft.com/office/drawing/2010/main" xmlns:w="http://schemas.openxmlformats.org/wordprocessingml/2006/main" xmlns:w10="urn:schemas-microsoft-com:office:word" xmlns:v="urn:schemas-microsoft-com:vml" xmlns:o="urn:schemas-microsoft-com:office:office" xmlns="" w="9525">
                               <a:solidFill>
                                 <a:srgbClr val="000000"/>
                               </a:solidFill>
@@ -3333,7 +3957,7 @@
                           </a:ln>
                           <a:extLst>
                             <a:ext uri="{909E8E84-426E-40dd-AFC4-6F175D3DCCD1}">
-                              <a14:hiddenFill xmlns="" xmlns:o="urn:schemas-microsoft-com:office:office" xmlns:v="urn:schemas-microsoft-com:vml" xmlns:w10="urn:schemas-microsoft-com:office:word" xmlns:w="http://schemas.openxmlformats.org/wordprocessingml/2006/main" xmlns:a14="http://schemas.microsoft.com/office/drawing/2010/main">
+                              <a14:hiddenFill xmlns:a14="http://schemas.microsoft.com/office/drawing/2010/main" xmlns:w="http://schemas.openxmlformats.org/wordprocessingml/2006/main" xmlns:w10="urn:schemas-microsoft-com:office:word" xmlns:v="urn:schemas-microsoft-com:vml" xmlns:o="urn:schemas-microsoft-com:office:office" xmlns="">
                                 <a:noFill/>
                               </a14:hiddenFill>
                             </a:ext>
@@ -3365,7 +3989,7 @@
                           </a:ln>
                           <a:extLst>
                             <a:ext uri="{909E8E84-426E-40dd-AFC4-6F175D3DCCD1}">
-                              <a14:hiddenFill xmlns="" xmlns:o="urn:schemas-microsoft-com:office:office" xmlns:v="urn:schemas-microsoft-com:vml" xmlns:w10="urn:schemas-microsoft-com:office:word" xmlns:w="http://schemas.openxmlformats.org/wordprocessingml/2006/main" xmlns:a14="http://schemas.microsoft.com/office/drawing/2010/main">
+                              <a14:hiddenFill xmlns:a14="http://schemas.microsoft.com/office/drawing/2010/main" xmlns:w="http://schemas.openxmlformats.org/wordprocessingml/2006/main" xmlns:w10="urn:schemas-microsoft-com:office:word" xmlns:v="urn:schemas-microsoft-com:vml" xmlns:o="urn:schemas-microsoft-com:office:office" xmlns="">
                                 <a:noFill/>
                               </a14:hiddenFill>
                             </a:ext>
@@ -3386,14 +4010,14 @@
             </wp:anchor>
           </w:drawing>
         </mc:Choice>
-        <mc:Fallback xmlns:w16se="http://schemas.microsoft.com/office/word/2015/wordml/symex" xmlns:cx2="http://schemas.microsoft.com/office/drawing/2015/10/21/chartex" xmlns:cx1="http://schemas.microsoft.com/office/drawing/2015/9/8/chartex" xmlns:cx="http://schemas.microsoft.com/office/drawing/2014/chartex">
+        <mc:Fallback>
           <w:pict>
-            <v:group w14:anchorId="74C12973" id="Group 4" o:spid="_x0000_s1026" style="position:absolute;margin-left:66pt;margin-top:-18.5pt;width:399pt;height:32.5pt;z-index:251678208" coordorigin="3501,945" coordsize="7380,1230" o:gfxdata="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">
-              <v:shapetype id="_x0000_t202" coordsize="21600,21600" o:spt="202" path="m,l,21600r21600,l21600,xe">
+            <v:group w14:anchorId="74C12973" id="Group 4" o:spid="_x0000_s1026" style="position:absolute;margin-left:66pt;margin-top:-18.45pt;width:399pt;height:32.5pt;z-index:251678208" coordorigin="3501,945" coordsize="7380,1230" o:gfxdata="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">
+              <v:shapetype id="_x0000_t202" coordsize="21600,21600" o:spt="202" path="m0,0l0,21600,21600,21600,21600,0xe">
                 <v:stroke joinstyle="miter"/>
                 <v:path gradientshapeok="t" o:connecttype="rect"/>
               </v:shapetype>
-              <v:shape id="Text Box 2" o:spid="_x0000_s1027" type="#_x0000_t202" style="position:absolute;left:3573;top:1020;width:7128;height:1097;visibility:visible;mso-wrap-style:square;v-text-anchor:top" o:gfxdata="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" stroked="f">
+              <v:shape id="Text Box 2" o:spid="_x0000_s1027" type="#_x0000_t202" style="position:absolute;left:3573;top:1020;width:7128;height:1097;visibility:visible;mso-wrap-style:square;v-text-anchor:top" o:gfxdata="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" stroked="f">
                 <v:textbox>
                   <w:txbxContent>
                     <w:p>
@@ -3437,11 +4061,11 @@
                   </w:txbxContent>
                 </v:textbox>
               </v:shape>
-              <v:group id="Group 3" o:spid="_x0000_s1028" style="position:absolute;left:3501;top:945;width:7380;height:1230" coordorigin="3501,945" coordsize="7380,1230" o:gfxdata="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">
-                <v:line id="Line 4" o:spid="_x0000_s1029" style="position:absolute;visibility:visible;mso-wrap-style:square" from="3501,2175" to="10881,2175" o:connectortype="straight" o:gfxdata="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" strokecolor="maroon" strokeweight="4pt">
+              <v:group id="Group 3" o:spid="_x0000_s1028" style="position:absolute;left:3501;top:945;width:7380;height:1230" coordorigin="3501,945" coordsize="7380,1230" o:gfxdata="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">
+                <v:line id="Line 4" o:spid="_x0000_s1029" style="position:absolute;visibility:visible;mso-wrap-style:square" from="3501,2175" to="10881,2175" o:connectortype="straight" o:gfxdata="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" strokecolor="maroon" strokeweight="4pt">
                   <v:stroke linestyle="thinThick"/>
                 </v:line>
-                <v:line id="Line 5" o:spid="_x0000_s1030" style="position:absolute;visibility:visible;mso-wrap-style:square" from="3501,945" to="10881,945" o:connectortype="straight" o:gfxdata="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" strokecolor="maroon" strokeweight="4pt">
+                <v:line id="Line 5" o:spid="_x0000_s1030" style="position:absolute;visibility:visible;mso-wrap-style:square" from="3501,945" to="10881,945" o:connectortype="straight" o:gfxdata="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" strokecolor="maroon" strokeweight="4pt">
                   <v:stroke linestyle="thickThin"/>
                 </v:line>
               </v:group>
@@ -4842,8 +5466,8 @@
         </c:dLbls>
         <c:gapWidth val="444"/>
         <c:overlap val="-90"/>
-        <c:axId val="-480795392"/>
-        <c:axId val="-480793072"/>
+        <c:axId val="-538093456"/>
+        <c:axId val="-538091408"/>
         <c:extLst xmlns:c16r2="http://schemas.microsoft.com/office/drawing/2015/06/chart">
           <c:ext xmlns:c15="http://schemas.microsoft.com/office/drawing/2012/chart" uri="{02D57815-91ED-43cb-92C2-25804820EDAC}">
             <c15:filteredBarSeries>
@@ -5036,7 +5660,7 @@
         </c:extLst>
       </c:barChart>
       <c:catAx>
-        <c:axId val="-480795392"/>
+        <c:axId val="-538093456"/>
         <c:scaling>
           <c:orientation val="minMax"/>
         </c:scaling>
@@ -5093,7 +5717,7 @@
             <a:endParaRPr lang="en-US"/>
           </a:p>
         </c:txPr>
-        <c:crossAx val="-480793072"/>
+        <c:crossAx val="-538091408"/>
         <c:crosses val="autoZero"/>
         <c:auto val="1"/>
         <c:lblAlgn val="ctr"/>
@@ -5101,7 +5725,7 @@
         <c:noMultiLvlLbl val="0"/>
       </c:catAx>
       <c:valAx>
-        <c:axId val="-480793072"/>
+        <c:axId val="-538091408"/>
         <c:scaling>
           <c:orientation val="minMax"/>
           <c:max val="100.0"/>
@@ -5146,7 +5770,7 @@
             <a:endParaRPr lang="en-US"/>
           </a:p>
         </c:txPr>
-        <c:crossAx val="-480795392"/>
+        <c:crossAx val="-538093456"/>
         <c:crosses val="autoZero"/>
         <c:crossBetween val="between"/>
         <c:majorUnit val="20.0"/>

</xml_diff>

<commit_message>
update STAR test score classification
</commit_message>
<xml_diff>
--- a/app/assets/STAR_testing/STAR_template.docx
+++ b/app/assets/STAR_testing/STAR_template.docx
@@ -1,6 +1,6 @@
 
 <file path=word/document.xml><?xml version="1.0" encoding="utf-8"?>
-<w:document xmlns:wpc="http://schemas.microsoft.com/office/word/2010/wordprocessingCanvas" xmlns:mo="http://schemas.microsoft.com/office/mac/office/2008/main" xmlns:mc="http://schemas.openxmlformats.org/markup-compatibility/2006" xmlns:mv="urn:schemas-microsoft-com:mac:vml" xmlns:o="urn:schemas-microsoft-com:office:office" xmlns:r="http://schemas.openxmlformats.org/officeDocument/2006/relationships" xmlns:m="http://schemas.openxmlformats.org/officeDocument/2006/math" xmlns:v="urn:schemas-microsoft-com:vml" xmlns:wp14="http://schemas.microsoft.com/office/word/2010/wordprocessingDrawing" xmlns:wp="http://schemas.openxmlformats.org/drawingml/2006/wordprocessingDrawing" xmlns:w10="urn:schemas-microsoft-com:office:word" xmlns:w="http://schemas.openxmlformats.org/wordprocessingml/2006/main" xmlns:w14="http://schemas.microsoft.com/office/word/2010/wordml" xmlns:w15="http://schemas.microsoft.com/office/word/2012/wordml" xmlns:wpg="http://schemas.microsoft.com/office/word/2010/wordprocessingGroup" xmlns:wpi="http://schemas.microsoft.com/office/word/2010/wordprocessingInk" xmlns:wne="http://schemas.microsoft.com/office/word/2006/wordml" xmlns:wps="http://schemas.microsoft.com/office/word/2010/wordprocessingShape" mc:Ignorable="w14 w15 wp14">
+<w:document xmlns:wpc="http://schemas.microsoft.com/office/word/2010/wordprocessingCanvas" xmlns:cx="http://schemas.microsoft.com/office/drawing/2014/chartex" xmlns:cx1="http://schemas.microsoft.com/office/drawing/2015/9/8/chartex" xmlns:cx2="http://schemas.microsoft.com/office/drawing/2015/10/21/chartex" xmlns:cx3="http://schemas.microsoft.com/office/drawing/2016/5/9/chartex" xmlns:cx4="http://schemas.microsoft.com/office/drawing/2016/5/10/chartex" xmlns:cx5="http://schemas.microsoft.com/office/drawing/2016/5/11/chartex" xmlns:cx6="http://schemas.microsoft.com/office/drawing/2016/5/12/chartex" xmlns:cx7="http://schemas.microsoft.com/office/drawing/2016/5/13/chartex" xmlns:cx8="http://schemas.microsoft.com/office/drawing/2016/5/14/chartex" xmlns:mc="http://schemas.openxmlformats.org/markup-compatibility/2006" xmlns:aink="http://schemas.microsoft.com/office/drawing/2016/ink" xmlns:am3d="http://schemas.microsoft.com/office/drawing/2017/model3d" xmlns:o="urn:schemas-microsoft-com:office:office" xmlns:oel="http://schemas.microsoft.com/office/2019/extlst" xmlns:r="http://schemas.openxmlformats.org/officeDocument/2006/relationships" xmlns:m="http://schemas.openxmlformats.org/officeDocument/2006/math" xmlns:v="urn:schemas-microsoft-com:vml" xmlns:wp14="http://schemas.microsoft.com/office/word/2010/wordprocessingDrawing" xmlns:wp="http://schemas.openxmlformats.org/drawingml/2006/wordprocessingDrawing" xmlns:w10="urn:schemas-microsoft-com:office:word" xmlns:w="http://schemas.openxmlformats.org/wordprocessingml/2006/main" xmlns:w14="http://schemas.microsoft.com/office/word/2010/wordml" xmlns:w15="http://schemas.microsoft.com/office/word/2012/wordml" xmlns:w16cex="http://schemas.microsoft.com/office/word/2018/wordml/cex" xmlns:w16cid="http://schemas.microsoft.com/office/word/2016/wordml/cid" xmlns:w16="http://schemas.microsoft.com/office/word/2018/wordml" xmlns:w16sdtdh="http://schemas.microsoft.com/office/word/2020/wordml/sdtdatahash" xmlns:w16se="http://schemas.microsoft.com/office/word/2015/wordml/symex" xmlns:wpg="http://schemas.microsoft.com/office/word/2010/wordprocessingGroup" xmlns:wpi="http://schemas.microsoft.com/office/word/2010/wordprocessingInk" xmlns:wne="http://schemas.microsoft.com/office/word/2006/wordml" xmlns:wps="http://schemas.microsoft.com/office/word/2010/wordprocessingShape" mc:Ignorable="w14 w15 w16se w16cid w16 w16cex w16sdtdh wp14">
   <w:body>
     <w:p>
       <w:pPr>
@@ -385,8 +385,6 @@
         </w:rPr>
         <w:t xml:space="preserve">. This is </w:t>
       </w:r>
-      <w:bookmarkStart w:id="0" w:name="_GoBack"/>
-      <w:bookmarkEnd w:id="0"/>
       <w:proofErr w:type="spellStart"/>
       <w:r>
         <w:rPr>
@@ -538,7 +536,31 @@
           <w:sz w:val="20"/>
           <w:szCs w:val="20"/>
         </w:rPr>
-        <w:t xml:space="preserve"> Early Emergent Reader (300-487</w:t>
+        <w:t xml:space="preserve"> Early Emergent Reader (</w:t>
+      </w:r>
+      <w:r>
+        <w:rPr>
+          <w:rFonts w:asciiTheme="majorHAnsi" w:hAnsiTheme="majorHAnsi"/>
+          <w:sz w:val="20"/>
+          <w:szCs w:val="20"/>
+        </w:rPr>
+        <w:t>2</w:t>
+      </w:r>
+      <w:r>
+        <w:rPr>
+          <w:rFonts w:asciiTheme="majorHAnsi" w:hAnsiTheme="majorHAnsi"/>
+          <w:sz w:val="20"/>
+          <w:szCs w:val="20"/>
+        </w:rPr>
+        <w:t>00-</w:t>
+      </w:r>
+      <w:r>
+        <w:rPr>
+          <w:rFonts w:asciiTheme="majorHAnsi" w:hAnsiTheme="majorHAnsi"/>
+          <w:sz w:val="20"/>
+          <w:szCs w:val="20"/>
+        </w:rPr>
+        <w:t>682</w:t>
       </w:r>
       <w:r>
         <w:rPr>
@@ -554,7 +576,31 @@
           <w:sz w:val="20"/>
           <w:szCs w:val="20"/>
         </w:rPr>
-        <w:t xml:space="preserve"> Late Emergent Reader (488-674</w:t>
+        <w:t xml:space="preserve"> Late Emergent Reader (</w:t>
+      </w:r>
+      <w:r>
+        <w:rPr>
+          <w:rFonts w:asciiTheme="majorHAnsi" w:hAnsiTheme="majorHAnsi"/>
+          <w:sz w:val="20"/>
+          <w:szCs w:val="20"/>
+        </w:rPr>
+        <w:t>683</w:t>
+      </w:r>
+      <w:r>
+        <w:rPr>
+          <w:rFonts w:asciiTheme="majorHAnsi" w:hAnsiTheme="majorHAnsi"/>
+          <w:sz w:val="20"/>
+          <w:szCs w:val="20"/>
+        </w:rPr>
+        <w:t>-</w:t>
+      </w:r>
+      <w:r>
+        <w:rPr>
+          <w:rFonts w:asciiTheme="majorHAnsi" w:hAnsiTheme="majorHAnsi"/>
+          <w:sz w:val="20"/>
+          <w:szCs w:val="20"/>
+        </w:rPr>
+        <w:t>785</w:t>
       </w:r>
       <w:r>
         <w:rPr>
@@ -570,15 +616,79 @@
           <w:sz w:val="20"/>
           <w:szCs w:val="20"/>
         </w:rPr>
-        <w:t xml:space="preserve">Transitional Reader (675-774), and </w:t>
-      </w:r>
-      <w:r>
-        <w:rPr>
-          <w:rFonts w:asciiTheme="majorHAnsi" w:hAnsiTheme="majorHAnsi"/>
-          <w:sz w:val="20"/>
-          <w:szCs w:val="20"/>
-        </w:rPr>
-        <w:t>Probable Reader (775-900).</w:t>
+        <w:t>Transitional Reader (</w:t>
+      </w:r>
+      <w:r>
+        <w:rPr>
+          <w:rFonts w:asciiTheme="majorHAnsi" w:hAnsiTheme="majorHAnsi"/>
+          <w:sz w:val="20"/>
+          <w:szCs w:val="20"/>
+        </w:rPr>
+        <w:t>785</w:t>
+      </w:r>
+      <w:r>
+        <w:rPr>
+          <w:rFonts w:asciiTheme="majorHAnsi" w:hAnsiTheme="majorHAnsi"/>
+          <w:sz w:val="20"/>
+          <w:szCs w:val="20"/>
+        </w:rPr>
+        <w:t>-</w:t>
+      </w:r>
+      <w:r>
+        <w:rPr>
+          <w:rFonts w:asciiTheme="majorHAnsi" w:hAnsiTheme="majorHAnsi"/>
+          <w:sz w:val="20"/>
+          <w:szCs w:val="20"/>
+        </w:rPr>
+        <w:t>851</w:t>
+      </w:r>
+      <w:r>
+        <w:rPr>
+          <w:rFonts w:asciiTheme="majorHAnsi" w:hAnsiTheme="majorHAnsi"/>
+          <w:sz w:val="20"/>
+          <w:szCs w:val="20"/>
+        </w:rPr>
+        <w:t xml:space="preserve">), and </w:t>
+      </w:r>
+      <w:r>
+        <w:rPr>
+          <w:rFonts w:asciiTheme="majorHAnsi" w:hAnsiTheme="majorHAnsi"/>
+          <w:sz w:val="20"/>
+          <w:szCs w:val="20"/>
+        </w:rPr>
+        <w:t>Probable Reader (</w:t>
+      </w:r>
+      <w:r>
+        <w:rPr>
+          <w:rFonts w:asciiTheme="majorHAnsi" w:hAnsiTheme="majorHAnsi"/>
+          <w:sz w:val="20"/>
+          <w:szCs w:val="20"/>
+        </w:rPr>
+        <w:t>852</w:t>
+      </w:r>
+      <w:r>
+        <w:rPr>
+          <w:rFonts w:asciiTheme="majorHAnsi" w:hAnsiTheme="majorHAnsi"/>
+          <w:sz w:val="20"/>
+          <w:szCs w:val="20"/>
+        </w:rPr>
+        <w:t>-</w:t>
+      </w:r>
+      <w:r>
+        <w:rPr>
+          <w:rFonts w:asciiTheme="majorHAnsi" w:hAnsiTheme="majorHAnsi"/>
+          <w:sz w:val="20"/>
+          <w:szCs w:val="20"/>
+        </w:rPr>
+        <w:t>11</w:t>
+      </w:r>
+      <w:r>
+        <w:rPr>
+          <w:rFonts w:asciiTheme="majorHAnsi" w:hAnsiTheme="majorHAnsi"/>
+          <w:sz w:val="20"/>
+          <w:szCs w:val="20"/>
+        </w:rPr>
+        <w:t>00).</w:t>
       </w:r>
       <w:r>
         <w:rPr>
@@ -1672,25 +1782,7 @@
           <w:sz w:val="20"/>
           <w:szCs w:val="20"/>
         </w:rPr>
-        <w:t xml:space="preserve"> chooses that book again and again, go right on and read it. </w:t>
-      </w:r>
-      <w:proofErr w:type="gramStart"/>
-      <w:r>
-        <w:rPr>
-          <w:rFonts w:asciiTheme="majorHAnsi" w:eastAsia="Times New Roman" w:hAnsiTheme="majorHAnsi" w:cs="Times New Roman"/>
-          <w:sz w:val="20"/>
-          <w:szCs w:val="20"/>
-        </w:rPr>
-        <w:t>Also</w:t>
-      </w:r>
-      <w:proofErr w:type="gramEnd"/>
-      <w:r>
-        <w:rPr>
-          <w:rFonts w:asciiTheme="majorHAnsi" w:eastAsia="Times New Roman" w:hAnsiTheme="majorHAnsi" w:cs="Times New Roman"/>
-          <w:sz w:val="20"/>
-          <w:szCs w:val="20"/>
-        </w:rPr>
-        <w:t xml:space="preserve"> talk with</w:t>
+        <w:t xml:space="preserve"> chooses that book again and again, go right on and read it. Also talk with</w:t>
       </w:r>
       <w:r>
         <w:rPr>
@@ -2049,25 +2141,7 @@
           <w:sz w:val="20"/>
           <w:szCs w:val="20"/>
         </w:rPr>
-        <w:t xml:space="preserve">is likely learning to separate spoken words into smaller parts, such as m - and - at </w:t>
-      </w:r>
-      <w:proofErr w:type="spellStart"/>
-      <w:r>
-        <w:rPr>
-          <w:rFonts w:asciiTheme="majorHAnsi" w:eastAsia="Times New Roman" w:hAnsiTheme="majorHAnsi" w:cs="Times New Roman"/>
-          <w:sz w:val="20"/>
-          <w:szCs w:val="20"/>
-        </w:rPr>
-        <w:t>for “mat</w:t>
-      </w:r>
-      <w:proofErr w:type="spellEnd"/>
-      <w:r>
-        <w:rPr>
-          <w:rFonts w:asciiTheme="majorHAnsi" w:eastAsia="Times New Roman" w:hAnsiTheme="majorHAnsi" w:cs="Times New Roman"/>
-          <w:sz w:val="20"/>
-          <w:szCs w:val="20"/>
-        </w:rPr>
-        <w:t xml:space="preserve">” and then to blend the sounds together to say the words. </w:t>
+        <w:t xml:space="preserve">is likely learning to separate spoken words into smaller parts, such as m - and - at for “mat” and then to blend the sounds together to say the words. </w:t>
       </w:r>
       <w:proofErr w:type="spellStart"/>
       <w:r>
@@ -3767,7 +3841,7 @@
 </file>
 
 <file path=word/endnotes.xml><?xml version="1.0" encoding="utf-8"?>
-<w:endnotes xmlns:wpc="http://schemas.microsoft.com/office/word/2010/wordprocessingCanvas" xmlns:mo="http://schemas.microsoft.com/office/mac/office/2008/main" xmlns:mc="http://schemas.openxmlformats.org/markup-compatibility/2006" xmlns:mv="urn:schemas-microsoft-com:mac:vml" xmlns:o="urn:schemas-microsoft-com:office:office" xmlns:r="http://schemas.openxmlformats.org/officeDocument/2006/relationships" xmlns:m="http://schemas.openxmlformats.org/officeDocument/2006/math" xmlns:v="urn:schemas-microsoft-com:vml" xmlns:wp14="http://schemas.microsoft.com/office/word/2010/wordprocessingDrawing" xmlns:wp="http://schemas.openxmlformats.org/drawingml/2006/wordprocessingDrawing" xmlns:w10="urn:schemas-microsoft-com:office:word" xmlns:w="http://schemas.openxmlformats.org/wordprocessingml/2006/main" xmlns:w14="http://schemas.microsoft.com/office/word/2010/wordml" xmlns:w15="http://schemas.microsoft.com/office/word/2012/wordml" xmlns:wpg="http://schemas.microsoft.com/office/word/2010/wordprocessingGroup" xmlns:wpi="http://schemas.microsoft.com/office/word/2010/wordprocessingInk" xmlns:wne="http://schemas.microsoft.com/office/word/2006/wordml" xmlns:wps="http://schemas.microsoft.com/office/word/2010/wordprocessingShape" mc:Ignorable="w14 w15 wp14">
+<w:endnotes xmlns:wpc="http://schemas.microsoft.com/office/word/2010/wordprocessingCanvas" xmlns:cx="http://schemas.microsoft.com/office/drawing/2014/chartex" xmlns:cx1="http://schemas.microsoft.com/office/drawing/2015/9/8/chartex" xmlns:cx2="http://schemas.microsoft.com/office/drawing/2015/10/21/chartex" xmlns:cx3="http://schemas.microsoft.com/office/drawing/2016/5/9/chartex" xmlns:cx4="http://schemas.microsoft.com/office/drawing/2016/5/10/chartex" xmlns:cx5="http://schemas.microsoft.com/office/drawing/2016/5/11/chartex" xmlns:cx6="http://schemas.microsoft.com/office/drawing/2016/5/12/chartex" xmlns:cx7="http://schemas.microsoft.com/office/drawing/2016/5/13/chartex" xmlns:cx8="http://schemas.microsoft.com/office/drawing/2016/5/14/chartex" xmlns:mc="http://schemas.openxmlformats.org/markup-compatibility/2006" xmlns:aink="http://schemas.microsoft.com/office/drawing/2016/ink" xmlns:am3d="http://schemas.microsoft.com/office/drawing/2017/model3d" xmlns:o="urn:schemas-microsoft-com:office:office" xmlns:oel="http://schemas.microsoft.com/office/2019/extlst" xmlns:r="http://schemas.openxmlformats.org/officeDocument/2006/relationships" xmlns:m="http://schemas.openxmlformats.org/officeDocument/2006/math" xmlns:v="urn:schemas-microsoft-com:vml" xmlns:wp14="http://schemas.microsoft.com/office/word/2010/wordprocessingDrawing" xmlns:wp="http://schemas.openxmlformats.org/drawingml/2006/wordprocessingDrawing" xmlns:w10="urn:schemas-microsoft-com:office:word" xmlns:w="http://schemas.openxmlformats.org/wordprocessingml/2006/main" xmlns:w14="http://schemas.microsoft.com/office/word/2010/wordml" xmlns:w15="http://schemas.microsoft.com/office/word/2012/wordml" xmlns:w16cex="http://schemas.microsoft.com/office/word/2018/wordml/cex" xmlns:w16cid="http://schemas.microsoft.com/office/word/2016/wordml/cid" xmlns:w16="http://schemas.microsoft.com/office/word/2018/wordml" xmlns:w16sdtdh="http://schemas.microsoft.com/office/word/2020/wordml/sdtdatahash" xmlns:w16se="http://schemas.microsoft.com/office/word/2015/wordml/symex" xmlns:wpg="http://schemas.microsoft.com/office/word/2010/wordprocessingGroup" xmlns:wpi="http://schemas.microsoft.com/office/word/2010/wordprocessingInk" xmlns:wne="http://schemas.microsoft.com/office/word/2006/wordml" xmlns:wps="http://schemas.microsoft.com/office/word/2010/wordprocessingShape" mc:Ignorable="w14 w15 w16se w16cid w16 w16cex w16sdtdh wp14">
   <w:endnote w:type="separator" w:id="-1">
     <w:p>
       <w:r>
@@ -3786,7 +3860,7 @@
 </file>
 
 <file path=word/footnotes.xml><?xml version="1.0" encoding="utf-8"?>
-<w:footnotes xmlns:wpc="http://schemas.microsoft.com/office/word/2010/wordprocessingCanvas" xmlns:mo="http://schemas.microsoft.com/office/mac/office/2008/main" xmlns:mc="http://schemas.openxmlformats.org/markup-compatibility/2006" xmlns:mv="urn:schemas-microsoft-com:mac:vml" xmlns:o="urn:schemas-microsoft-com:office:office" xmlns:r="http://schemas.openxmlformats.org/officeDocument/2006/relationships" xmlns:m="http://schemas.openxmlformats.org/officeDocument/2006/math" xmlns:v="urn:schemas-microsoft-com:vml" xmlns:wp14="http://schemas.microsoft.com/office/word/2010/wordprocessingDrawing" xmlns:wp="http://schemas.openxmlformats.org/drawingml/2006/wordprocessingDrawing" xmlns:w10="urn:schemas-microsoft-com:office:word" xmlns:w="http://schemas.openxmlformats.org/wordprocessingml/2006/main" xmlns:w14="http://schemas.microsoft.com/office/word/2010/wordml" xmlns:w15="http://schemas.microsoft.com/office/word/2012/wordml" xmlns:wpg="http://schemas.microsoft.com/office/word/2010/wordprocessingGroup" xmlns:wpi="http://schemas.microsoft.com/office/word/2010/wordprocessingInk" xmlns:wne="http://schemas.microsoft.com/office/word/2006/wordml" xmlns:wps="http://schemas.microsoft.com/office/word/2010/wordprocessingShape" mc:Ignorable="w14 w15 wp14">
+<w:footnotes xmlns:wpc="http://schemas.microsoft.com/office/word/2010/wordprocessingCanvas" xmlns:cx="http://schemas.microsoft.com/office/drawing/2014/chartex" xmlns:cx1="http://schemas.microsoft.com/office/drawing/2015/9/8/chartex" xmlns:cx2="http://schemas.microsoft.com/office/drawing/2015/10/21/chartex" xmlns:cx3="http://schemas.microsoft.com/office/drawing/2016/5/9/chartex" xmlns:cx4="http://schemas.microsoft.com/office/drawing/2016/5/10/chartex" xmlns:cx5="http://schemas.microsoft.com/office/drawing/2016/5/11/chartex" xmlns:cx6="http://schemas.microsoft.com/office/drawing/2016/5/12/chartex" xmlns:cx7="http://schemas.microsoft.com/office/drawing/2016/5/13/chartex" xmlns:cx8="http://schemas.microsoft.com/office/drawing/2016/5/14/chartex" xmlns:mc="http://schemas.openxmlformats.org/markup-compatibility/2006" xmlns:aink="http://schemas.microsoft.com/office/drawing/2016/ink" xmlns:am3d="http://schemas.microsoft.com/office/drawing/2017/model3d" xmlns:o="urn:schemas-microsoft-com:office:office" xmlns:oel="http://schemas.microsoft.com/office/2019/extlst" xmlns:r="http://schemas.openxmlformats.org/officeDocument/2006/relationships" xmlns:m="http://schemas.openxmlformats.org/officeDocument/2006/math" xmlns:v="urn:schemas-microsoft-com:vml" xmlns:wp14="http://schemas.microsoft.com/office/word/2010/wordprocessingDrawing" xmlns:wp="http://schemas.openxmlformats.org/drawingml/2006/wordprocessingDrawing" xmlns:w10="urn:schemas-microsoft-com:office:word" xmlns:w="http://schemas.openxmlformats.org/wordprocessingml/2006/main" xmlns:w14="http://schemas.microsoft.com/office/word/2010/wordml" xmlns:w15="http://schemas.microsoft.com/office/word/2012/wordml" xmlns:w16cex="http://schemas.microsoft.com/office/word/2018/wordml/cex" xmlns:w16cid="http://schemas.microsoft.com/office/word/2016/wordml/cid" xmlns:w16="http://schemas.microsoft.com/office/word/2018/wordml" xmlns:w16sdtdh="http://schemas.microsoft.com/office/word/2020/wordml/sdtdatahash" xmlns:w16se="http://schemas.microsoft.com/office/word/2015/wordml/symex" xmlns:wpg="http://schemas.microsoft.com/office/word/2010/wordprocessingGroup" xmlns:wpi="http://schemas.microsoft.com/office/word/2010/wordprocessingInk" xmlns:wne="http://schemas.microsoft.com/office/word/2006/wordml" xmlns:wps="http://schemas.microsoft.com/office/word/2010/wordprocessingShape" mc:Ignorable="w14 w15 w16se w16cid w16 w16cex w16sdtdh wp14">
   <w:footnote w:type="separator" w:id="-1">
     <w:p>
       <w:r>
@@ -3805,7 +3879,7 @@
 </file>
 
 <file path=word/header1.xml><?xml version="1.0" encoding="utf-8"?>
-<w:hdr xmlns:wpc="http://schemas.microsoft.com/office/word/2010/wordprocessingCanvas" xmlns:mo="http://schemas.microsoft.com/office/mac/office/2008/main" xmlns:mc="http://schemas.openxmlformats.org/markup-compatibility/2006" xmlns:mv="urn:schemas-microsoft-com:mac:vml" xmlns:o="urn:schemas-microsoft-com:office:office" xmlns:r="http://schemas.openxmlformats.org/officeDocument/2006/relationships" xmlns:m="http://schemas.openxmlformats.org/officeDocument/2006/math" xmlns:v="urn:schemas-microsoft-com:vml" xmlns:wp14="http://schemas.microsoft.com/office/word/2010/wordprocessingDrawing" xmlns:wp="http://schemas.openxmlformats.org/drawingml/2006/wordprocessingDrawing" xmlns:w10="urn:schemas-microsoft-com:office:word" xmlns:w="http://schemas.openxmlformats.org/wordprocessingml/2006/main" xmlns:w14="http://schemas.microsoft.com/office/word/2010/wordml" xmlns:w15="http://schemas.microsoft.com/office/word/2012/wordml" xmlns:wpg="http://schemas.microsoft.com/office/word/2010/wordprocessingGroup" xmlns:wpi="http://schemas.microsoft.com/office/word/2010/wordprocessingInk" xmlns:wne="http://schemas.microsoft.com/office/word/2006/wordml" xmlns:wps="http://schemas.microsoft.com/office/word/2010/wordprocessingShape" mc:Ignorable="w14 w15 wp14">
+<w:hdr xmlns:wpc="http://schemas.microsoft.com/office/word/2010/wordprocessingCanvas" xmlns:cx="http://schemas.microsoft.com/office/drawing/2014/chartex" xmlns:cx1="http://schemas.microsoft.com/office/drawing/2015/9/8/chartex" xmlns:cx2="http://schemas.microsoft.com/office/drawing/2015/10/21/chartex" xmlns:cx3="http://schemas.microsoft.com/office/drawing/2016/5/9/chartex" xmlns:cx4="http://schemas.microsoft.com/office/drawing/2016/5/10/chartex" xmlns:cx5="http://schemas.microsoft.com/office/drawing/2016/5/11/chartex" xmlns:cx6="http://schemas.microsoft.com/office/drawing/2016/5/12/chartex" xmlns:cx7="http://schemas.microsoft.com/office/drawing/2016/5/13/chartex" xmlns:cx8="http://schemas.microsoft.com/office/drawing/2016/5/14/chartex" xmlns:mc="http://schemas.openxmlformats.org/markup-compatibility/2006" xmlns:aink="http://schemas.microsoft.com/office/drawing/2016/ink" xmlns:am3d="http://schemas.microsoft.com/office/drawing/2017/model3d" xmlns:o="urn:schemas-microsoft-com:office:office" xmlns:oel="http://schemas.microsoft.com/office/2019/extlst" xmlns:r="http://schemas.openxmlformats.org/officeDocument/2006/relationships" xmlns:m="http://schemas.openxmlformats.org/officeDocument/2006/math" xmlns:v="urn:schemas-microsoft-com:vml" xmlns:wp14="http://schemas.microsoft.com/office/word/2010/wordprocessingDrawing" xmlns:wp="http://schemas.openxmlformats.org/drawingml/2006/wordprocessingDrawing" xmlns:w10="urn:schemas-microsoft-com:office:word" xmlns:w="http://schemas.openxmlformats.org/wordprocessingml/2006/main" xmlns:w14="http://schemas.microsoft.com/office/word/2010/wordml" xmlns:w15="http://schemas.microsoft.com/office/word/2012/wordml" xmlns:w16cex="http://schemas.microsoft.com/office/word/2018/wordml/cex" xmlns:w16cid="http://schemas.microsoft.com/office/word/2016/wordml/cid" xmlns:w16="http://schemas.microsoft.com/office/word/2018/wordml" xmlns:w16sdtdh="http://schemas.microsoft.com/office/word/2020/wordml/sdtdatahash" xmlns:w16se="http://schemas.microsoft.com/office/word/2015/wordml/symex" xmlns:wpg="http://schemas.microsoft.com/office/word/2010/wordprocessingGroup" xmlns:wpi="http://schemas.microsoft.com/office/word/2010/wordprocessingInk" xmlns:wne="http://schemas.microsoft.com/office/word/2006/wordml" xmlns:wps="http://schemas.microsoft.com/office/word/2010/wordprocessingShape" mc:Ignorable="w14 w15 w16se w16cid w16 w16cex w16sdtdh wp14">
   <w:p>
     <w:pPr>
       <w:pStyle w:val="Header"/>
@@ -3873,7 +3947,7 @@
                         </a:ln>
                         <a:extLst>
                           <a:ext uri="{91240B29-F687-4f45-9708-019B960494DF}">
-                            <a14:hiddenLine xmlns:a14="http://schemas.microsoft.com/office/drawing/2010/main" xmlns:w="http://schemas.openxmlformats.org/wordprocessingml/2006/main" xmlns:w10="urn:schemas-microsoft-com:office:word" xmlns:v="urn:schemas-microsoft-com:vml" xmlns:o="urn:schemas-microsoft-com:office:office" xmlns="" w="9525">
+                            <a14:hiddenLine xmlns="" xmlns:o="urn:schemas-microsoft-com:office:office" xmlns:v="urn:schemas-microsoft-com:vml" xmlns:w10="urn:schemas-microsoft-com:office:word" xmlns:w="http://schemas.openxmlformats.org/wordprocessingml/2006/main" xmlns:a14="http://schemas.microsoft.com/office/drawing/2010/main" xmlns:mv="urn:schemas-microsoft-com:mac:vml" xmlns:mo="http://schemas.microsoft.com/office/mac/office/2008/main" w="9525">
                               <a:solidFill>
                                 <a:srgbClr val="000000"/>
                               </a:solidFill>
@@ -3967,7 +4041,7 @@
                           </a:ln>
                           <a:extLst>
                             <a:ext uri="{909E8E84-426E-40dd-AFC4-6F175D3DCCD1}">
-                              <a14:hiddenFill xmlns:a14="http://schemas.microsoft.com/office/drawing/2010/main" xmlns:w="http://schemas.openxmlformats.org/wordprocessingml/2006/main" xmlns:w10="urn:schemas-microsoft-com:office:word" xmlns:v="urn:schemas-microsoft-com:vml" xmlns:o="urn:schemas-microsoft-com:office:office" xmlns="">
+                              <a14:hiddenFill xmlns="" xmlns:o="urn:schemas-microsoft-com:office:office" xmlns:v="urn:schemas-microsoft-com:vml" xmlns:w10="urn:schemas-microsoft-com:office:word" xmlns:w="http://schemas.openxmlformats.org/wordprocessingml/2006/main" xmlns:a14="http://schemas.microsoft.com/office/drawing/2010/main" xmlns:mv="urn:schemas-microsoft-com:mac:vml" xmlns:mo="http://schemas.microsoft.com/office/mac/office/2008/main">
                                 <a:noFill/>
                               </a14:hiddenFill>
                             </a:ext>
@@ -3999,7 +4073,7 @@
                           </a:ln>
                           <a:extLst>
                             <a:ext uri="{909E8E84-426E-40dd-AFC4-6F175D3DCCD1}">
-                              <a14:hiddenFill xmlns:a14="http://schemas.microsoft.com/office/drawing/2010/main" xmlns:w="http://schemas.openxmlformats.org/wordprocessingml/2006/main" xmlns:w10="urn:schemas-microsoft-com:office:word" xmlns:v="urn:schemas-microsoft-com:vml" xmlns:o="urn:schemas-microsoft-com:office:office" xmlns="">
+                              <a14:hiddenFill xmlns="" xmlns:o="urn:schemas-microsoft-com:office:office" xmlns:v="urn:schemas-microsoft-com:vml" xmlns:w10="urn:schemas-microsoft-com:office:word" xmlns:w="http://schemas.openxmlformats.org/wordprocessingml/2006/main" xmlns:a14="http://schemas.microsoft.com/office/drawing/2010/main" xmlns:mv="urn:schemas-microsoft-com:mac:vml" xmlns:mo="http://schemas.microsoft.com/office/mac/office/2008/main">
                                 <a:noFill/>
                               </a14:hiddenFill>
                             </a:ext>
@@ -4020,7 +4094,7 @@
             </wp:anchor>
           </w:drawing>
         </mc:Choice>
-        <mc:Fallback>
+        <mc:Fallback xmlns:mv="urn:schemas-microsoft-com:mac:vml" xmlns:mo="http://schemas.microsoft.com/office/mac/office/2008/main">
           <w:pict>
             <v:group w14:anchorId="74C12973" id="Group 4" o:spid="_x0000_s1026" style="position:absolute;margin-left:66pt;margin-top:-18.45pt;width:399pt;height:32.5pt;z-index:251678208" coordorigin="3501,945" coordsize="7380,1230" o:gfxdata="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">
               <v:shapetype id="_x0000_t202" coordsize="21600,21600" o:spt="202" path="m0,0l0,21600,21600,21600,21600,0xe">
@@ -4210,7 +4284,7 @@
 </file>
 
 <file path=word/styles.xml><?xml version="1.0" encoding="utf-8"?>
-<w:styles xmlns:mc="http://schemas.openxmlformats.org/markup-compatibility/2006" xmlns:r="http://schemas.openxmlformats.org/officeDocument/2006/relationships" xmlns:w="http://schemas.openxmlformats.org/wordprocessingml/2006/main" xmlns:w14="http://schemas.microsoft.com/office/word/2010/wordml" xmlns:w15="http://schemas.microsoft.com/office/word/2012/wordml" mc:Ignorable="w14 w15">
+<w:styles xmlns:mc="http://schemas.openxmlformats.org/markup-compatibility/2006" xmlns:r="http://schemas.openxmlformats.org/officeDocument/2006/relationships" xmlns:w="http://schemas.openxmlformats.org/wordprocessingml/2006/main" xmlns:w14="http://schemas.microsoft.com/office/word/2010/wordml" xmlns:w15="http://schemas.microsoft.com/office/word/2012/wordml" xmlns:w16cex="http://schemas.microsoft.com/office/word/2018/wordml/cex" xmlns:w16cid="http://schemas.microsoft.com/office/word/2016/wordml/cid" xmlns:w16="http://schemas.microsoft.com/office/word/2018/wordml" xmlns:w16sdtdh="http://schemas.microsoft.com/office/word/2020/wordml/sdtdatahash" xmlns:w16se="http://schemas.microsoft.com/office/word/2015/wordml/symex" mc:Ignorable="w14 w15 w16se w16cid w16 w16cex w16sdtdh">
   <w:docDefaults>
     <w:rPrDefault>
       <w:rPr>
@@ -4222,7 +4296,7 @@
     </w:rPrDefault>
     <w:pPrDefault/>
   </w:docDefaults>
-  <w:latentStyles w:defLockedState="0" w:defUIPriority="99" w:defSemiHidden="0" w:defUnhideWhenUsed="0" w:defQFormat="0" w:count="382">
+  <w:latentStyles w:defLockedState="0" w:defUIPriority="99" w:defSemiHidden="0" w:defUnhideWhenUsed="0" w:defQFormat="0" w:count="376">
     <w:lsdException w:name="Normal" w:uiPriority="0" w:qFormat="1"/>
     <w:lsdException w:name="heading 1" w:uiPriority="9" w:qFormat="1"/>
     <w:lsdException w:name="heading 2" w:semiHidden="1" w:uiPriority="9" w:unhideWhenUsed="1" w:qFormat="1"/>
@@ -4701,7 +4775,7 @@
 </file>
 
 <file path=word/charts/chart1.xml><?xml version="1.0" encoding="utf-8"?>
-<c:chartSpace xmlns:c="http://schemas.openxmlformats.org/drawingml/2006/chart" xmlns:a="http://schemas.openxmlformats.org/drawingml/2006/main" xmlns:r="http://schemas.openxmlformats.org/officeDocument/2006/relationships">
+<c:chartSpace xmlns:c="http://schemas.openxmlformats.org/drawingml/2006/chart" xmlns:a="http://schemas.openxmlformats.org/drawingml/2006/main" xmlns:r="http://schemas.openxmlformats.org/officeDocument/2006/relationships" xmlns:c16r2="http://schemas.microsoft.com/office/drawing/2015/06/chart">
   <c:date1904 val="0"/>
   <c:lang val="en-US"/>
   <c:roundedCorners val="0"/>
@@ -4744,7 +4818,17 @@
           </a:p>
           <a:p>
             <a:pPr>
-              <a:defRPr/>
+              <a:defRPr sz="1600" b="1" i="0" u="none" strike="noStrike" kern="1200" cap="all" spc="120" normalizeH="0" baseline="0">
+                <a:solidFill>
+                  <a:schemeClr val="tx1">
+                    <a:lumMod val="65000"/>
+                    <a:lumOff val="35000"/>
+                  </a:schemeClr>
+                </a:solidFill>
+                <a:latin typeface="+mn-lt"/>
+                <a:ea typeface="+mn-ea"/>
+                <a:cs typeface="+mn-cs"/>
+              </a:defRPr>
             </a:pPr>
             <a:r>
               <a:rPr lang="en-US" sz="1400" b="1" i="0" u="none" strike="noStrike" cap="all" normalizeH="0" baseline="0">
@@ -4760,8 +4844,8 @@
         <c:manualLayout>
           <c:xMode val="edge"/>
           <c:yMode val="edge"/>
-          <c:x val="0.194431029454651"/>
-          <c:y val="0.0122303769844615"/>
+          <c:x val="0.19443102945465099"/>
+          <c:y val="1.22303769844615E-2"/>
         </c:manualLayout>
       </c:layout>
       <c:overlay val="0"/>
@@ -4864,7 +4948,7 @@
             <c:showPercent val="0"/>
             <c:showBubbleSize val="0"/>
             <c:showLeaderLines val="0"/>
-            <c:extLst xmlns:c16r2="http://schemas.microsoft.com/office/drawing/2015/06/chart">
+            <c:extLst>
               <c:ext xmlns:c15="http://schemas.microsoft.com/office/drawing/2012/chart" uri="{CE6537A1-D6FC-4f65-9D91-7224C49458BB}">
                 <c15:showLeaderLines val="1"/>
                 <c15:leaderLines>
@@ -4928,39 +5012,39 @@
                 <c:formatCode>General</c:formatCode>
                 <c:ptCount val="10"/>
                 <c:pt idx="0">
-                  <c:v>94.0</c:v>
+                  <c:v>94</c:v>
                 </c:pt>
                 <c:pt idx="1">
-                  <c:v>95.0</c:v>
+                  <c:v>95</c:v>
                 </c:pt>
                 <c:pt idx="2">
-                  <c:v>97.0</c:v>
+                  <c:v>97</c:v>
                 </c:pt>
                 <c:pt idx="3">
-                  <c:v>84.0</c:v>
+                  <c:v>84</c:v>
                 </c:pt>
                 <c:pt idx="4">
-                  <c:v>84.0</c:v>
+                  <c:v>84</c:v>
                 </c:pt>
                 <c:pt idx="5">
-                  <c:v>79.0</c:v>
+                  <c:v>79</c:v>
                 </c:pt>
                 <c:pt idx="6">
-                  <c:v>84.0</c:v>
+                  <c:v>84</c:v>
                 </c:pt>
                 <c:pt idx="7">
-                  <c:v>82.0</c:v>
+                  <c:v>82</c:v>
                 </c:pt>
                 <c:pt idx="8">
-                  <c:v>78.0</c:v>
+                  <c:v>78</c:v>
                 </c:pt>
                 <c:pt idx="9">
-                  <c:v>94.0</c:v>
+                  <c:v>94</c:v>
                 </c:pt>
               </c:numCache>
             </c:numRef>
           </c:val>
-          <c:extLst xmlns:c16r2="http://schemas.microsoft.com/office/drawing/2015/06/chart">
+          <c:extLst>
             <c:ext xmlns:c16="http://schemas.microsoft.com/office/drawing/2014/chart" uri="{C3380CC4-5D6E-409C-BE32-E72D297353CC}">
               <c16:uniqueId val="{00000000-926E-47F1-A335-1CE685068949}"/>
             </c:ext>
@@ -5030,7 +5114,7 @@
             <c:showPercent val="0"/>
             <c:showBubbleSize val="0"/>
             <c:showLeaderLines val="0"/>
-            <c:extLst xmlns:c16r2="http://schemas.microsoft.com/office/drawing/2015/06/chart">
+            <c:extLst>
               <c:ext xmlns:c15="http://schemas.microsoft.com/office/drawing/2012/chart" uri="{CE6537A1-D6FC-4f65-9D91-7224C49458BB}">
                 <c15:showLeaderLines val="1"/>
                 <c15:leaderLines>
@@ -5094,39 +5178,39 @@
                 <c:formatCode>General</c:formatCode>
                 <c:ptCount val="10"/>
                 <c:pt idx="0">
-                  <c:v>81.0</c:v>
+                  <c:v>81</c:v>
                 </c:pt>
                 <c:pt idx="1">
-                  <c:v>82.0</c:v>
+                  <c:v>82</c:v>
                 </c:pt>
                 <c:pt idx="2">
-                  <c:v>88.0</c:v>
+                  <c:v>88</c:v>
                 </c:pt>
                 <c:pt idx="3">
-                  <c:v>60.0</c:v>
+                  <c:v>60</c:v>
                 </c:pt>
                 <c:pt idx="4">
-                  <c:v>58.0</c:v>
+                  <c:v>58</c:v>
                 </c:pt>
                 <c:pt idx="5">
-                  <c:v>50.0</c:v>
+                  <c:v>50</c:v>
                 </c:pt>
                 <c:pt idx="6">
-                  <c:v>60.0</c:v>
+                  <c:v>60</c:v>
                 </c:pt>
                 <c:pt idx="7">
-                  <c:v>53.0</c:v>
+                  <c:v>53</c:v>
                 </c:pt>
                 <c:pt idx="8">
-                  <c:v>49.0</c:v>
+                  <c:v>49</c:v>
                 </c:pt>
                 <c:pt idx="9">
-                  <c:v>79.0</c:v>
+                  <c:v>79</c:v>
                 </c:pt>
               </c:numCache>
             </c:numRef>
           </c:val>
-          <c:extLst xmlns:c16r2="http://schemas.microsoft.com/office/drawing/2015/06/chart">
+          <c:extLst>
             <c:ext xmlns:c16="http://schemas.microsoft.com/office/drawing/2014/chart" uri="{C3380CC4-5D6E-409C-BE32-E72D297353CC}">
               <c16:uniqueId val="{00000001-926E-47F1-A335-1CE685068949}"/>
             </c:ext>
@@ -5196,7 +5280,7 @@
             <c:showPercent val="0"/>
             <c:showBubbleSize val="0"/>
             <c:showLeaderLines val="0"/>
-            <c:extLst xmlns:c16r2="http://schemas.microsoft.com/office/drawing/2015/06/chart">
+            <c:extLst>
               <c:ext xmlns:c15="http://schemas.microsoft.com/office/drawing/2012/chart" uri="{CE6537A1-D6FC-4f65-9D91-7224C49458BB}">
                 <c15:showLeaderLines val="1"/>
                 <c15:leaderLines>
@@ -5260,39 +5344,39 @@
                 <c:formatCode>General</c:formatCode>
                 <c:ptCount val="10"/>
                 <c:pt idx="0">
-                  <c:v>75.0</c:v>
+                  <c:v>75</c:v>
                 </c:pt>
                 <c:pt idx="1">
-                  <c:v>77.0</c:v>
+                  <c:v>77</c:v>
                 </c:pt>
                 <c:pt idx="2">
-                  <c:v>84.0</c:v>
+                  <c:v>84</c:v>
                 </c:pt>
                 <c:pt idx="3">
-                  <c:v>52.0</c:v>
+                  <c:v>52</c:v>
                 </c:pt>
                 <c:pt idx="4">
-                  <c:v>50.0</c:v>
+                  <c:v>50</c:v>
                 </c:pt>
                 <c:pt idx="5">
-                  <c:v>42.0</c:v>
+                  <c:v>42</c:v>
                 </c:pt>
                 <c:pt idx="6">
-                  <c:v>53.0</c:v>
+                  <c:v>53</c:v>
                 </c:pt>
                 <c:pt idx="7">
-                  <c:v>45.0</c:v>
+                  <c:v>45</c:v>
                 </c:pt>
                 <c:pt idx="8">
-                  <c:v>41.0</c:v>
+                  <c:v>41</c:v>
                 </c:pt>
                 <c:pt idx="9">
-                  <c:v>73.0</c:v>
+                  <c:v>73</c:v>
                 </c:pt>
               </c:numCache>
             </c:numRef>
           </c:val>
-          <c:extLst xmlns:c16r2="http://schemas.microsoft.com/office/drawing/2015/06/chart">
+          <c:extLst>
             <c:ext xmlns:c16="http://schemas.microsoft.com/office/drawing/2014/chart" uri="{C3380CC4-5D6E-409C-BE32-E72D297353CC}">
               <c16:uniqueId val="{00000002-926E-47F1-A335-1CE685068949}"/>
             </c:ext>
@@ -5362,7 +5446,7 @@
             <c:showPercent val="0"/>
             <c:showBubbleSize val="0"/>
             <c:showLeaderLines val="0"/>
-            <c:extLst xmlns:c16r2="http://schemas.microsoft.com/office/drawing/2015/06/chart" xmlns:c15="http://schemas.microsoft.com/office/drawing/2012/chart">
+            <c:extLst xmlns:c15="http://schemas.microsoft.com/office/drawing/2012/chart">
               <c:ext xmlns:c15="http://schemas.microsoft.com/office/drawing/2012/chart" uri="{CE6537A1-D6FC-4f65-9D91-7224C49458BB}">
                 <c15:showLeaderLines val="1"/>
                 <c15:leaderLines>
@@ -5417,7 +5501,7 @@
                   <c:v>EN</c:v>
                 </c:pt>
               </c:strCache>
-              <c:extLst xmlns:c16r2="http://schemas.microsoft.com/office/drawing/2015/06/chart" xmlns:c15="http://schemas.microsoft.com/office/drawing/2012/chart"/>
+              <c:extLst xmlns:c15="http://schemas.microsoft.com/office/drawing/2012/chart"/>
             </c:strRef>
           </c:cat>
           <c:val>
@@ -5427,39 +5511,39 @@
                 <c:formatCode>General</c:formatCode>
                 <c:ptCount val="10"/>
                 <c:pt idx="0">
-                  <c:v>94.0</c:v>
+                  <c:v>94</c:v>
                 </c:pt>
                 <c:pt idx="1">
-                  <c:v>95.0</c:v>
+                  <c:v>95</c:v>
                 </c:pt>
                 <c:pt idx="2">
-                  <c:v>97.0</c:v>
+                  <c:v>97</c:v>
                 </c:pt>
                 <c:pt idx="3">
-                  <c:v>84.0</c:v>
+                  <c:v>84</c:v>
                 </c:pt>
                 <c:pt idx="4">
-                  <c:v>84.0</c:v>
+                  <c:v>84</c:v>
                 </c:pt>
                 <c:pt idx="5">
-                  <c:v>79.0</c:v>
+                  <c:v>79</c:v>
                 </c:pt>
                 <c:pt idx="6">
-                  <c:v>84.0</c:v>
+                  <c:v>84</c:v>
                 </c:pt>
                 <c:pt idx="7">
-                  <c:v>82.0</c:v>
+                  <c:v>82</c:v>
                 </c:pt>
                 <c:pt idx="8">
-                  <c:v>78.0</c:v>
+                  <c:v>78</c:v>
                 </c:pt>
                 <c:pt idx="9">
-                  <c:v>94.0</c:v>
+                  <c:v>94</c:v>
                 </c:pt>
               </c:numCache>
             </c:numRef>
           </c:val>
-          <c:extLst xmlns:c16r2="http://schemas.microsoft.com/office/drawing/2015/06/chart" xmlns:c15="http://schemas.microsoft.com/office/drawing/2012/chart">
+          <c:extLst xmlns:c15="http://schemas.microsoft.com/office/drawing/2012/chart">
             <c:ext xmlns:c16="http://schemas.microsoft.com/office/drawing/2014/chart" uri="{C3380CC4-5D6E-409C-BE32-E72D297353CC}">
               <c16:uniqueId val="{00000003-926E-47F1-A335-1CE685068949}"/>
             </c:ext>
@@ -5478,7 +5562,7 @@
         <c:overlap val="-90"/>
         <c:axId val="1795778000"/>
         <c:axId val="1795780320"/>
-        <c:extLst xmlns:c16r2="http://schemas.microsoft.com/office/drawing/2015/06/chart">
+        <c:extLst>
           <c:ext xmlns:c15="http://schemas.microsoft.com/office/drawing/2012/chart" uri="{02D57815-91ED-43cb-92C2-25804820EDAC}">
             <c15:filteredBarSeries>
               <c15:ser>
@@ -5486,7 +5570,7 @@
                 <c:order val="3"/>
                 <c:tx>
                   <c:strRef>
-                    <c:extLst xmlns:c16r2="http://schemas.microsoft.com/office/drawing/2015/06/chart">
+                    <c:extLst>
                       <c:ext uri="{02D57815-91ED-43cb-92C2-25804820EDAC}">
                         <c15:formulaRef>
                           <c15:sqref>'[STAR graphs.xlsx]Sheet2'!$A$6</c15:sqref>
@@ -5551,7 +5635,7 @@
                   <c:showPercent val="0"/>
                   <c:showBubbleSize val="0"/>
                   <c:showLeaderLines val="0"/>
-                  <c:extLst xmlns:c16r2="http://schemas.microsoft.com/office/drawing/2015/06/chart">
+                  <c:extLst>
                     <c:ext uri="{CE6537A1-D6FC-4f65-9D91-7224C49458BB}">
                       <c15:showLeaderLines val="1"/>
                       <c15:leaderLines>
@@ -5572,7 +5656,7 @@
                 </c:dLbls>
                 <c:cat>
                   <c:strRef>
-                    <c:extLst xmlns:c16r2="http://schemas.microsoft.com/office/drawing/2015/06/chart">
+                    <c:extLst>
                       <c:ext uri="{02D57815-91ED-43cb-92C2-25804820EDAC}">
                         <c15:formulaRef>
                           <c15:sqref>'[STAR graphs.xlsx]Sheet2'!$C$2:$L$2</c15:sqref>
@@ -5616,7 +5700,7 @@
                 </c:cat>
                 <c:val>
                   <c:numRef>
-                    <c:extLst xmlns:c16r2="http://schemas.microsoft.com/office/drawing/2015/06/chart">
+                    <c:extLst>
                       <c:ext uri="{02D57815-91ED-43cb-92C2-25804820EDAC}">
                         <c15:formulaRef>
                           <c15:sqref>'[STAR graphs.xlsx]Sheet2'!$C$6:$L$6</c15:sqref>
@@ -5627,39 +5711,39 @@
                       <c:formatCode>General</c:formatCode>
                       <c:ptCount val="10"/>
                       <c:pt idx="0">
-                        <c:v>93.0</c:v>
+                        <c:v>93</c:v>
                       </c:pt>
                       <c:pt idx="1">
-                        <c:v>94.0</c:v>
+                        <c:v>94</c:v>
                       </c:pt>
                       <c:pt idx="2">
-                        <c:v>96.0</c:v>
+                        <c:v>96</c:v>
                       </c:pt>
                       <c:pt idx="3">
-                        <c:v>81.0</c:v>
+                        <c:v>81</c:v>
                       </c:pt>
                       <c:pt idx="4">
-                        <c:v>81.0</c:v>
+                        <c:v>81</c:v>
                       </c:pt>
                       <c:pt idx="5">
-                        <c:v>75.0</c:v>
+                        <c:v>75</c:v>
                       </c:pt>
                       <c:pt idx="6">
-                        <c:v>81.0</c:v>
+                        <c:v>81</c:v>
                       </c:pt>
                       <c:pt idx="7">
-                        <c:v>78.0</c:v>
+                        <c:v>78</c:v>
                       </c:pt>
                       <c:pt idx="8">
-                        <c:v>73.0</c:v>
+                        <c:v>73</c:v>
                       </c:pt>
                       <c:pt idx="9">
-                        <c:v>92.0</c:v>
+                        <c:v>92</c:v>
                       </c:pt>
                     </c:numCache>
                   </c:numRef>
                 </c:val>
-                <c:extLst xmlns:c16r2="http://schemas.microsoft.com/office/drawing/2015/06/chart">
+                <c:extLst>
                   <c:ext xmlns:c16="http://schemas.microsoft.com/office/drawing/2014/chart" uri="{C3380CC4-5D6E-409C-BE32-E72D297353CC}">
                     <c16:uniqueId val="{00000004-926E-47F1-A335-1CE685068949}"/>
                   </c:ext>
@@ -5738,8 +5822,8 @@
         <c:axId val="1795780320"/>
         <c:scaling>
           <c:orientation val="minMax"/>
-          <c:max val="100.0"/>
-          <c:min val="0.0"/>
+          <c:max val="100"/>
+          <c:min val="0"/>
         </c:scaling>
         <c:delete val="0"/>
         <c:axPos val="l"/>
@@ -5783,7 +5867,7 @@
         <c:crossAx val="1795778000"/>
         <c:crosses val="autoZero"/>
         <c:crossBetween val="between"/>
-        <c:majorUnit val="20.0"/>
+        <c:majorUnit val="20"/>
       </c:valAx>
       <c:spPr>
         <a:noFill/>
@@ -5799,10 +5883,10 @@
         <c:manualLayout>
           <c:xMode val="edge"/>
           <c:yMode val="edge"/>
-          <c:x val="0.257319480898221"/>
-          <c:y val="0.222011113707146"/>
-          <c:w val="0.47716243802858"/>
-          <c:h val="0.0937581857933762"/>
+          <c:x val="0.25731948089822099"/>
+          <c:y val="0.22201111370714599"/>
+          <c:w val="0.47716243802857999"/>
+          <c:h val="9.3758185793376206E-2"/>
         </c:manualLayout>
       </c:layout>
       <c:overlay val="0"/>

</xml_diff>

<commit_message>
rollback STAR template changes
</commit_message>
<xml_diff>
--- a/app/assets/STAR_testing/STAR_template.docx
+++ b/app/assets/STAR_testing/STAR_template.docx
@@ -1,6 +1,6 @@
 
 <file path=word/document.xml><?xml version="1.0" encoding="utf-8"?>
-<w:document xmlns:wpc="http://schemas.microsoft.com/office/word/2010/wordprocessingCanvas" xmlns:cx="http://schemas.microsoft.com/office/drawing/2014/chartex" xmlns:cx1="http://schemas.microsoft.com/office/drawing/2015/9/8/chartex" xmlns:cx2="http://schemas.microsoft.com/office/drawing/2015/10/21/chartex" xmlns:cx3="http://schemas.microsoft.com/office/drawing/2016/5/9/chartex" xmlns:cx4="http://schemas.microsoft.com/office/drawing/2016/5/10/chartex" xmlns:cx5="http://schemas.microsoft.com/office/drawing/2016/5/11/chartex" xmlns:cx6="http://schemas.microsoft.com/office/drawing/2016/5/12/chartex" xmlns:cx7="http://schemas.microsoft.com/office/drawing/2016/5/13/chartex" xmlns:cx8="http://schemas.microsoft.com/office/drawing/2016/5/14/chartex" xmlns:mc="http://schemas.openxmlformats.org/markup-compatibility/2006" xmlns:aink="http://schemas.microsoft.com/office/drawing/2016/ink" xmlns:am3d="http://schemas.microsoft.com/office/drawing/2017/model3d" xmlns:o="urn:schemas-microsoft-com:office:office" xmlns:oel="http://schemas.microsoft.com/office/2019/extlst" xmlns:r="http://schemas.openxmlformats.org/officeDocument/2006/relationships" xmlns:m="http://schemas.openxmlformats.org/officeDocument/2006/math" xmlns:v="urn:schemas-microsoft-com:vml" xmlns:wp14="http://schemas.microsoft.com/office/word/2010/wordprocessingDrawing" xmlns:wp="http://schemas.openxmlformats.org/drawingml/2006/wordprocessingDrawing" xmlns:w10="urn:schemas-microsoft-com:office:word" xmlns:w="http://schemas.openxmlformats.org/wordprocessingml/2006/main" xmlns:w14="http://schemas.microsoft.com/office/word/2010/wordml" xmlns:w15="http://schemas.microsoft.com/office/word/2012/wordml" xmlns:w16cex="http://schemas.microsoft.com/office/word/2018/wordml/cex" xmlns:w16cid="http://schemas.microsoft.com/office/word/2016/wordml/cid" xmlns:w16="http://schemas.microsoft.com/office/word/2018/wordml" xmlns:w16sdtdh="http://schemas.microsoft.com/office/word/2020/wordml/sdtdatahash" xmlns:w16se="http://schemas.microsoft.com/office/word/2015/wordml/symex" xmlns:wpg="http://schemas.microsoft.com/office/word/2010/wordprocessingGroup" xmlns:wpi="http://schemas.microsoft.com/office/word/2010/wordprocessingInk" xmlns:wne="http://schemas.microsoft.com/office/word/2006/wordml" xmlns:wps="http://schemas.microsoft.com/office/word/2010/wordprocessingShape" mc:Ignorable="w14 w15 w16se w16cid w16 w16cex w16sdtdh wp14">
+<w:document xmlns:wpc="http://schemas.microsoft.com/office/word/2010/wordprocessingCanvas" xmlns:mo="http://schemas.microsoft.com/office/mac/office/2008/main" xmlns:mc="http://schemas.openxmlformats.org/markup-compatibility/2006" xmlns:mv="urn:schemas-microsoft-com:mac:vml" xmlns:o="urn:schemas-microsoft-com:office:office" xmlns:r="http://schemas.openxmlformats.org/officeDocument/2006/relationships" xmlns:m="http://schemas.openxmlformats.org/officeDocument/2006/math" xmlns:v="urn:schemas-microsoft-com:vml" xmlns:wp14="http://schemas.microsoft.com/office/word/2010/wordprocessingDrawing" xmlns:wp="http://schemas.openxmlformats.org/drawingml/2006/wordprocessingDrawing" xmlns:w10="urn:schemas-microsoft-com:office:word" xmlns:w="http://schemas.openxmlformats.org/wordprocessingml/2006/main" xmlns:w14="http://schemas.microsoft.com/office/word/2010/wordml" xmlns:w15="http://schemas.microsoft.com/office/word/2012/wordml" xmlns:wpg="http://schemas.microsoft.com/office/word/2010/wordprocessingGroup" xmlns:wpi="http://schemas.microsoft.com/office/word/2010/wordprocessingInk" xmlns:wne="http://schemas.microsoft.com/office/word/2006/wordml" xmlns:wps="http://schemas.microsoft.com/office/word/2010/wordprocessingShape" mc:Ignorable="w14 w15 wp14">
   <w:body>
     <w:p>
       <w:pPr>
@@ -385,6 +385,8 @@
         </w:rPr>
         <w:t xml:space="preserve">. This is </w:t>
       </w:r>
+      <w:bookmarkStart w:id="0" w:name="_GoBack"/>
+      <w:bookmarkEnd w:id="0"/>
       <w:proofErr w:type="spellStart"/>
       <w:r>
         <w:rPr>
@@ -536,31 +538,7 @@
           <w:sz w:val="20"/>
           <w:szCs w:val="20"/>
         </w:rPr>
-        <w:t xml:space="preserve"> Early Emergent Reader (</w:t>
-      </w:r>
-      <w:r>
-        <w:rPr>
-          <w:rFonts w:asciiTheme="majorHAnsi" w:hAnsiTheme="majorHAnsi"/>
-          <w:sz w:val="20"/>
-          <w:szCs w:val="20"/>
-        </w:rPr>
-        <w:t>2</w:t>
-      </w:r>
-      <w:r>
-        <w:rPr>
-          <w:rFonts w:asciiTheme="majorHAnsi" w:hAnsiTheme="majorHAnsi"/>
-          <w:sz w:val="20"/>
-          <w:szCs w:val="20"/>
-        </w:rPr>
-        <w:t>00-</w:t>
-      </w:r>
-      <w:r>
-        <w:rPr>
-          <w:rFonts w:asciiTheme="majorHAnsi" w:hAnsiTheme="majorHAnsi"/>
-          <w:sz w:val="20"/>
-          <w:szCs w:val="20"/>
-        </w:rPr>
-        <w:t>682</w:t>
+        <w:t xml:space="preserve"> Early Emergent Reader (300-487</w:t>
       </w:r>
       <w:r>
         <w:rPr>
@@ -576,31 +554,7 @@
           <w:sz w:val="20"/>
           <w:szCs w:val="20"/>
         </w:rPr>
-        <w:t xml:space="preserve"> Late Emergent Reader (</w:t>
-      </w:r>
-      <w:r>
-        <w:rPr>
-          <w:rFonts w:asciiTheme="majorHAnsi" w:hAnsiTheme="majorHAnsi"/>
-          <w:sz w:val="20"/>
-          <w:szCs w:val="20"/>
-        </w:rPr>
-        <w:t>683</w:t>
-      </w:r>
-      <w:r>
-        <w:rPr>
-          <w:rFonts w:asciiTheme="majorHAnsi" w:hAnsiTheme="majorHAnsi"/>
-          <w:sz w:val="20"/>
-          <w:szCs w:val="20"/>
-        </w:rPr>
-        <w:t>-</w:t>
-      </w:r>
-      <w:r>
-        <w:rPr>
-          <w:rFonts w:asciiTheme="majorHAnsi" w:hAnsiTheme="majorHAnsi"/>
-          <w:sz w:val="20"/>
-          <w:szCs w:val="20"/>
-        </w:rPr>
-        <w:t>785</w:t>
+        <w:t xml:space="preserve"> Late Emergent Reader (488-674</w:t>
       </w:r>
       <w:r>
         <w:rPr>
@@ -616,79 +570,15 @@
           <w:sz w:val="20"/>
           <w:szCs w:val="20"/>
         </w:rPr>
-        <w:t>Transitional Reader (</w:t>
-      </w:r>
-      <w:r>
-        <w:rPr>
-          <w:rFonts w:asciiTheme="majorHAnsi" w:hAnsiTheme="majorHAnsi"/>
-          <w:sz w:val="20"/>
-          <w:szCs w:val="20"/>
-        </w:rPr>
-        <w:t>785</w:t>
-      </w:r>
-      <w:r>
-        <w:rPr>
-          <w:rFonts w:asciiTheme="majorHAnsi" w:hAnsiTheme="majorHAnsi"/>
-          <w:sz w:val="20"/>
-          <w:szCs w:val="20"/>
-        </w:rPr>
-        <w:t>-</w:t>
-      </w:r>
-      <w:r>
-        <w:rPr>
-          <w:rFonts w:asciiTheme="majorHAnsi" w:hAnsiTheme="majorHAnsi"/>
-          <w:sz w:val="20"/>
-          <w:szCs w:val="20"/>
-        </w:rPr>
-        <w:t>851</w:t>
-      </w:r>
-      <w:r>
-        <w:rPr>
-          <w:rFonts w:asciiTheme="majorHAnsi" w:hAnsiTheme="majorHAnsi"/>
-          <w:sz w:val="20"/>
-          <w:szCs w:val="20"/>
-        </w:rPr>
-        <w:t xml:space="preserve">), and </w:t>
-      </w:r>
-      <w:r>
-        <w:rPr>
-          <w:rFonts w:asciiTheme="majorHAnsi" w:hAnsiTheme="majorHAnsi"/>
-          <w:sz w:val="20"/>
-          <w:szCs w:val="20"/>
-        </w:rPr>
-        <w:t>Probable Reader (</w:t>
-      </w:r>
-      <w:r>
-        <w:rPr>
-          <w:rFonts w:asciiTheme="majorHAnsi" w:hAnsiTheme="majorHAnsi"/>
-          <w:sz w:val="20"/>
-          <w:szCs w:val="20"/>
-        </w:rPr>
-        <w:t>852</w:t>
-      </w:r>
-      <w:r>
-        <w:rPr>
-          <w:rFonts w:asciiTheme="majorHAnsi" w:hAnsiTheme="majorHAnsi"/>
-          <w:sz w:val="20"/>
-          <w:szCs w:val="20"/>
-        </w:rPr>
-        <w:t>-</w:t>
-      </w:r>
-      <w:r>
-        <w:rPr>
-          <w:rFonts w:asciiTheme="majorHAnsi" w:hAnsiTheme="majorHAnsi"/>
-          <w:sz w:val="20"/>
-          <w:szCs w:val="20"/>
-        </w:rPr>
-        <w:t>11</w:t>
-      </w:r>
-      <w:r>
-        <w:rPr>
-          <w:rFonts w:asciiTheme="majorHAnsi" w:hAnsiTheme="majorHAnsi"/>
-          <w:sz w:val="20"/>
-          <w:szCs w:val="20"/>
-        </w:rPr>
-        <w:t>00).</w:t>
+        <w:t xml:space="preserve">Transitional Reader (675-774), and </w:t>
+      </w:r>
+      <w:r>
+        <w:rPr>
+          <w:rFonts w:asciiTheme="majorHAnsi" w:hAnsiTheme="majorHAnsi"/>
+          <w:sz w:val="20"/>
+          <w:szCs w:val="20"/>
+        </w:rPr>
+        <w:t>Probable Reader (775-900).</w:t>
       </w:r>
       <w:r>
         <w:rPr>
@@ -1782,7 +1672,25 @@
           <w:sz w:val="20"/>
           <w:szCs w:val="20"/>
         </w:rPr>
-        <w:t xml:space="preserve"> chooses that book again and again, go right on and read it. Also talk with</w:t>
+        <w:t xml:space="preserve"> chooses that book again and again, go right on and read it. </w:t>
+      </w:r>
+      <w:proofErr w:type="gramStart"/>
+      <w:r>
+        <w:rPr>
+          <w:rFonts w:asciiTheme="majorHAnsi" w:eastAsia="Times New Roman" w:hAnsiTheme="majorHAnsi" w:cs="Times New Roman"/>
+          <w:sz w:val="20"/>
+          <w:szCs w:val="20"/>
+        </w:rPr>
+        <w:t>Also</w:t>
+      </w:r>
+      <w:proofErr w:type="gramEnd"/>
+      <w:r>
+        <w:rPr>
+          <w:rFonts w:asciiTheme="majorHAnsi" w:eastAsia="Times New Roman" w:hAnsiTheme="majorHAnsi" w:cs="Times New Roman"/>
+          <w:sz w:val="20"/>
+          <w:szCs w:val="20"/>
+        </w:rPr>
+        <w:t xml:space="preserve"> talk with</w:t>
       </w:r>
       <w:r>
         <w:rPr>
@@ -2141,7 +2049,25 @@
           <w:sz w:val="20"/>
           <w:szCs w:val="20"/>
         </w:rPr>
-        <w:t xml:space="preserve">is likely learning to separate spoken words into smaller parts, such as m - and - at for “mat” and then to blend the sounds together to say the words. </w:t>
+        <w:t xml:space="preserve">is likely learning to separate spoken words into smaller parts, such as m - and - at </w:t>
+      </w:r>
+      <w:proofErr w:type="spellStart"/>
+      <w:r>
+        <w:rPr>
+          <w:rFonts w:asciiTheme="majorHAnsi" w:eastAsia="Times New Roman" w:hAnsiTheme="majorHAnsi" w:cs="Times New Roman"/>
+          <w:sz w:val="20"/>
+          <w:szCs w:val="20"/>
+        </w:rPr>
+        <w:t>for “mat</w:t>
+      </w:r>
+      <w:proofErr w:type="spellEnd"/>
+      <w:r>
+        <w:rPr>
+          <w:rFonts w:asciiTheme="majorHAnsi" w:eastAsia="Times New Roman" w:hAnsiTheme="majorHAnsi" w:cs="Times New Roman"/>
+          <w:sz w:val="20"/>
+          <w:szCs w:val="20"/>
+        </w:rPr>
+        <w:t xml:space="preserve">” and then to blend the sounds together to say the words. </w:t>
       </w:r>
       <w:proofErr w:type="spellStart"/>
       <w:r>
@@ -3841,7 +3767,7 @@
 </file>
 
 <file path=word/endnotes.xml><?xml version="1.0" encoding="utf-8"?>
-<w:endnotes xmlns:wpc="http://schemas.microsoft.com/office/word/2010/wordprocessingCanvas" xmlns:cx="http://schemas.microsoft.com/office/drawing/2014/chartex" xmlns:cx1="http://schemas.microsoft.com/office/drawing/2015/9/8/chartex" xmlns:cx2="http://schemas.microsoft.com/office/drawing/2015/10/21/chartex" xmlns:cx3="http://schemas.microsoft.com/office/drawing/2016/5/9/chartex" xmlns:cx4="http://schemas.microsoft.com/office/drawing/2016/5/10/chartex" xmlns:cx5="http://schemas.microsoft.com/office/drawing/2016/5/11/chartex" xmlns:cx6="http://schemas.microsoft.com/office/drawing/2016/5/12/chartex" xmlns:cx7="http://schemas.microsoft.com/office/drawing/2016/5/13/chartex" xmlns:cx8="http://schemas.microsoft.com/office/drawing/2016/5/14/chartex" xmlns:mc="http://schemas.openxmlformats.org/markup-compatibility/2006" xmlns:aink="http://schemas.microsoft.com/office/drawing/2016/ink" xmlns:am3d="http://schemas.microsoft.com/office/drawing/2017/model3d" xmlns:o="urn:schemas-microsoft-com:office:office" xmlns:oel="http://schemas.microsoft.com/office/2019/extlst" xmlns:r="http://schemas.openxmlformats.org/officeDocument/2006/relationships" xmlns:m="http://schemas.openxmlformats.org/officeDocument/2006/math" xmlns:v="urn:schemas-microsoft-com:vml" xmlns:wp14="http://schemas.microsoft.com/office/word/2010/wordprocessingDrawing" xmlns:wp="http://schemas.openxmlformats.org/drawingml/2006/wordprocessingDrawing" xmlns:w10="urn:schemas-microsoft-com:office:word" xmlns:w="http://schemas.openxmlformats.org/wordprocessingml/2006/main" xmlns:w14="http://schemas.microsoft.com/office/word/2010/wordml" xmlns:w15="http://schemas.microsoft.com/office/word/2012/wordml" xmlns:w16cex="http://schemas.microsoft.com/office/word/2018/wordml/cex" xmlns:w16cid="http://schemas.microsoft.com/office/word/2016/wordml/cid" xmlns:w16="http://schemas.microsoft.com/office/word/2018/wordml" xmlns:w16sdtdh="http://schemas.microsoft.com/office/word/2020/wordml/sdtdatahash" xmlns:w16se="http://schemas.microsoft.com/office/word/2015/wordml/symex" xmlns:wpg="http://schemas.microsoft.com/office/word/2010/wordprocessingGroup" xmlns:wpi="http://schemas.microsoft.com/office/word/2010/wordprocessingInk" xmlns:wne="http://schemas.microsoft.com/office/word/2006/wordml" xmlns:wps="http://schemas.microsoft.com/office/word/2010/wordprocessingShape" mc:Ignorable="w14 w15 w16se w16cid w16 w16cex w16sdtdh wp14">
+<w:endnotes xmlns:wpc="http://schemas.microsoft.com/office/word/2010/wordprocessingCanvas" xmlns:mo="http://schemas.microsoft.com/office/mac/office/2008/main" xmlns:mc="http://schemas.openxmlformats.org/markup-compatibility/2006" xmlns:mv="urn:schemas-microsoft-com:mac:vml" xmlns:o="urn:schemas-microsoft-com:office:office" xmlns:r="http://schemas.openxmlformats.org/officeDocument/2006/relationships" xmlns:m="http://schemas.openxmlformats.org/officeDocument/2006/math" xmlns:v="urn:schemas-microsoft-com:vml" xmlns:wp14="http://schemas.microsoft.com/office/word/2010/wordprocessingDrawing" xmlns:wp="http://schemas.openxmlformats.org/drawingml/2006/wordprocessingDrawing" xmlns:w10="urn:schemas-microsoft-com:office:word" xmlns:w="http://schemas.openxmlformats.org/wordprocessingml/2006/main" xmlns:w14="http://schemas.microsoft.com/office/word/2010/wordml" xmlns:w15="http://schemas.microsoft.com/office/word/2012/wordml" xmlns:wpg="http://schemas.microsoft.com/office/word/2010/wordprocessingGroup" xmlns:wpi="http://schemas.microsoft.com/office/word/2010/wordprocessingInk" xmlns:wne="http://schemas.microsoft.com/office/word/2006/wordml" xmlns:wps="http://schemas.microsoft.com/office/word/2010/wordprocessingShape" mc:Ignorable="w14 w15 wp14">
   <w:endnote w:type="separator" w:id="-1">
     <w:p>
       <w:r>
@@ -3860,7 +3786,7 @@
 </file>
 
 <file path=word/footnotes.xml><?xml version="1.0" encoding="utf-8"?>
-<w:footnotes xmlns:wpc="http://schemas.microsoft.com/office/word/2010/wordprocessingCanvas" xmlns:cx="http://schemas.microsoft.com/office/drawing/2014/chartex" xmlns:cx1="http://schemas.microsoft.com/office/drawing/2015/9/8/chartex" xmlns:cx2="http://schemas.microsoft.com/office/drawing/2015/10/21/chartex" xmlns:cx3="http://schemas.microsoft.com/office/drawing/2016/5/9/chartex" xmlns:cx4="http://schemas.microsoft.com/office/drawing/2016/5/10/chartex" xmlns:cx5="http://schemas.microsoft.com/office/drawing/2016/5/11/chartex" xmlns:cx6="http://schemas.microsoft.com/office/drawing/2016/5/12/chartex" xmlns:cx7="http://schemas.microsoft.com/office/drawing/2016/5/13/chartex" xmlns:cx8="http://schemas.microsoft.com/office/drawing/2016/5/14/chartex" xmlns:mc="http://schemas.openxmlformats.org/markup-compatibility/2006" xmlns:aink="http://schemas.microsoft.com/office/drawing/2016/ink" xmlns:am3d="http://schemas.microsoft.com/office/drawing/2017/model3d" xmlns:o="urn:schemas-microsoft-com:office:office" xmlns:oel="http://schemas.microsoft.com/office/2019/extlst" xmlns:r="http://schemas.openxmlformats.org/officeDocument/2006/relationships" xmlns:m="http://schemas.openxmlformats.org/officeDocument/2006/math" xmlns:v="urn:schemas-microsoft-com:vml" xmlns:wp14="http://schemas.microsoft.com/office/word/2010/wordprocessingDrawing" xmlns:wp="http://schemas.openxmlformats.org/drawingml/2006/wordprocessingDrawing" xmlns:w10="urn:schemas-microsoft-com:office:word" xmlns:w="http://schemas.openxmlformats.org/wordprocessingml/2006/main" xmlns:w14="http://schemas.microsoft.com/office/word/2010/wordml" xmlns:w15="http://schemas.microsoft.com/office/word/2012/wordml" xmlns:w16cex="http://schemas.microsoft.com/office/word/2018/wordml/cex" xmlns:w16cid="http://schemas.microsoft.com/office/word/2016/wordml/cid" xmlns:w16="http://schemas.microsoft.com/office/word/2018/wordml" xmlns:w16sdtdh="http://schemas.microsoft.com/office/word/2020/wordml/sdtdatahash" xmlns:w16se="http://schemas.microsoft.com/office/word/2015/wordml/symex" xmlns:wpg="http://schemas.microsoft.com/office/word/2010/wordprocessingGroup" xmlns:wpi="http://schemas.microsoft.com/office/word/2010/wordprocessingInk" xmlns:wne="http://schemas.microsoft.com/office/word/2006/wordml" xmlns:wps="http://schemas.microsoft.com/office/word/2010/wordprocessingShape" mc:Ignorable="w14 w15 w16se w16cid w16 w16cex w16sdtdh wp14">
+<w:footnotes xmlns:wpc="http://schemas.microsoft.com/office/word/2010/wordprocessingCanvas" xmlns:mo="http://schemas.microsoft.com/office/mac/office/2008/main" xmlns:mc="http://schemas.openxmlformats.org/markup-compatibility/2006" xmlns:mv="urn:schemas-microsoft-com:mac:vml" xmlns:o="urn:schemas-microsoft-com:office:office" xmlns:r="http://schemas.openxmlformats.org/officeDocument/2006/relationships" xmlns:m="http://schemas.openxmlformats.org/officeDocument/2006/math" xmlns:v="urn:schemas-microsoft-com:vml" xmlns:wp14="http://schemas.microsoft.com/office/word/2010/wordprocessingDrawing" xmlns:wp="http://schemas.openxmlformats.org/drawingml/2006/wordprocessingDrawing" xmlns:w10="urn:schemas-microsoft-com:office:word" xmlns:w="http://schemas.openxmlformats.org/wordprocessingml/2006/main" xmlns:w14="http://schemas.microsoft.com/office/word/2010/wordml" xmlns:w15="http://schemas.microsoft.com/office/word/2012/wordml" xmlns:wpg="http://schemas.microsoft.com/office/word/2010/wordprocessingGroup" xmlns:wpi="http://schemas.microsoft.com/office/word/2010/wordprocessingInk" xmlns:wne="http://schemas.microsoft.com/office/word/2006/wordml" xmlns:wps="http://schemas.microsoft.com/office/word/2010/wordprocessingShape" mc:Ignorable="w14 w15 wp14">
   <w:footnote w:type="separator" w:id="-1">
     <w:p>
       <w:r>
@@ -3879,7 +3805,7 @@
 </file>
 
 <file path=word/header1.xml><?xml version="1.0" encoding="utf-8"?>
-<w:hdr xmlns:wpc="http://schemas.microsoft.com/office/word/2010/wordprocessingCanvas" xmlns:cx="http://schemas.microsoft.com/office/drawing/2014/chartex" xmlns:cx1="http://schemas.microsoft.com/office/drawing/2015/9/8/chartex" xmlns:cx2="http://schemas.microsoft.com/office/drawing/2015/10/21/chartex" xmlns:cx3="http://schemas.microsoft.com/office/drawing/2016/5/9/chartex" xmlns:cx4="http://schemas.microsoft.com/office/drawing/2016/5/10/chartex" xmlns:cx5="http://schemas.microsoft.com/office/drawing/2016/5/11/chartex" xmlns:cx6="http://schemas.microsoft.com/office/drawing/2016/5/12/chartex" xmlns:cx7="http://schemas.microsoft.com/office/drawing/2016/5/13/chartex" xmlns:cx8="http://schemas.microsoft.com/office/drawing/2016/5/14/chartex" xmlns:mc="http://schemas.openxmlformats.org/markup-compatibility/2006" xmlns:aink="http://schemas.microsoft.com/office/drawing/2016/ink" xmlns:am3d="http://schemas.microsoft.com/office/drawing/2017/model3d" xmlns:o="urn:schemas-microsoft-com:office:office" xmlns:oel="http://schemas.microsoft.com/office/2019/extlst" xmlns:r="http://schemas.openxmlformats.org/officeDocument/2006/relationships" xmlns:m="http://schemas.openxmlformats.org/officeDocument/2006/math" xmlns:v="urn:schemas-microsoft-com:vml" xmlns:wp14="http://schemas.microsoft.com/office/word/2010/wordprocessingDrawing" xmlns:wp="http://schemas.openxmlformats.org/drawingml/2006/wordprocessingDrawing" xmlns:w10="urn:schemas-microsoft-com:office:word" xmlns:w="http://schemas.openxmlformats.org/wordprocessingml/2006/main" xmlns:w14="http://schemas.microsoft.com/office/word/2010/wordml" xmlns:w15="http://schemas.microsoft.com/office/word/2012/wordml" xmlns:w16cex="http://schemas.microsoft.com/office/word/2018/wordml/cex" xmlns:w16cid="http://schemas.microsoft.com/office/word/2016/wordml/cid" xmlns:w16="http://schemas.microsoft.com/office/word/2018/wordml" xmlns:w16sdtdh="http://schemas.microsoft.com/office/word/2020/wordml/sdtdatahash" xmlns:w16se="http://schemas.microsoft.com/office/word/2015/wordml/symex" xmlns:wpg="http://schemas.microsoft.com/office/word/2010/wordprocessingGroup" xmlns:wpi="http://schemas.microsoft.com/office/word/2010/wordprocessingInk" xmlns:wne="http://schemas.microsoft.com/office/word/2006/wordml" xmlns:wps="http://schemas.microsoft.com/office/word/2010/wordprocessingShape" mc:Ignorable="w14 w15 w16se w16cid w16 w16cex w16sdtdh wp14">
+<w:hdr xmlns:wpc="http://schemas.microsoft.com/office/word/2010/wordprocessingCanvas" xmlns:mo="http://schemas.microsoft.com/office/mac/office/2008/main" xmlns:mc="http://schemas.openxmlformats.org/markup-compatibility/2006" xmlns:mv="urn:schemas-microsoft-com:mac:vml" xmlns:o="urn:schemas-microsoft-com:office:office" xmlns:r="http://schemas.openxmlformats.org/officeDocument/2006/relationships" xmlns:m="http://schemas.openxmlformats.org/officeDocument/2006/math" xmlns:v="urn:schemas-microsoft-com:vml" xmlns:wp14="http://schemas.microsoft.com/office/word/2010/wordprocessingDrawing" xmlns:wp="http://schemas.openxmlformats.org/drawingml/2006/wordprocessingDrawing" xmlns:w10="urn:schemas-microsoft-com:office:word" xmlns:w="http://schemas.openxmlformats.org/wordprocessingml/2006/main" xmlns:w14="http://schemas.microsoft.com/office/word/2010/wordml" xmlns:w15="http://schemas.microsoft.com/office/word/2012/wordml" xmlns:wpg="http://schemas.microsoft.com/office/word/2010/wordprocessingGroup" xmlns:wpi="http://schemas.microsoft.com/office/word/2010/wordprocessingInk" xmlns:wne="http://schemas.microsoft.com/office/word/2006/wordml" xmlns:wps="http://schemas.microsoft.com/office/word/2010/wordprocessingShape" mc:Ignorable="w14 w15 wp14">
   <w:p>
     <w:pPr>
       <w:pStyle w:val="Header"/>
@@ -3947,7 +3873,7 @@
                         </a:ln>
                         <a:extLst>
                           <a:ext uri="{91240B29-F687-4f45-9708-019B960494DF}">
-                            <a14:hiddenLine xmlns="" xmlns:o="urn:schemas-microsoft-com:office:office" xmlns:v="urn:schemas-microsoft-com:vml" xmlns:w10="urn:schemas-microsoft-com:office:word" xmlns:w="http://schemas.openxmlformats.org/wordprocessingml/2006/main" xmlns:a14="http://schemas.microsoft.com/office/drawing/2010/main" xmlns:mv="urn:schemas-microsoft-com:mac:vml" xmlns:mo="http://schemas.microsoft.com/office/mac/office/2008/main" w="9525">
+                            <a14:hiddenLine xmlns:a14="http://schemas.microsoft.com/office/drawing/2010/main" xmlns:w="http://schemas.openxmlformats.org/wordprocessingml/2006/main" xmlns:w10="urn:schemas-microsoft-com:office:word" xmlns:v="urn:schemas-microsoft-com:vml" xmlns:o="urn:schemas-microsoft-com:office:office" xmlns="" w="9525">
                               <a:solidFill>
                                 <a:srgbClr val="000000"/>
                               </a:solidFill>
@@ -4041,7 +3967,7 @@
                           </a:ln>
                           <a:extLst>
                             <a:ext uri="{909E8E84-426E-40dd-AFC4-6F175D3DCCD1}">
-                              <a14:hiddenFill xmlns="" xmlns:o="urn:schemas-microsoft-com:office:office" xmlns:v="urn:schemas-microsoft-com:vml" xmlns:w10="urn:schemas-microsoft-com:office:word" xmlns:w="http://schemas.openxmlformats.org/wordprocessingml/2006/main" xmlns:a14="http://schemas.microsoft.com/office/drawing/2010/main" xmlns:mv="urn:schemas-microsoft-com:mac:vml" xmlns:mo="http://schemas.microsoft.com/office/mac/office/2008/main">
+                              <a14:hiddenFill xmlns:a14="http://schemas.microsoft.com/office/drawing/2010/main" xmlns:w="http://schemas.openxmlformats.org/wordprocessingml/2006/main" xmlns:w10="urn:schemas-microsoft-com:office:word" xmlns:v="urn:schemas-microsoft-com:vml" xmlns:o="urn:schemas-microsoft-com:office:office" xmlns="">
                                 <a:noFill/>
                               </a14:hiddenFill>
                             </a:ext>
@@ -4073,7 +3999,7 @@
                           </a:ln>
                           <a:extLst>
                             <a:ext uri="{909E8E84-426E-40dd-AFC4-6F175D3DCCD1}">
-                              <a14:hiddenFill xmlns="" xmlns:o="urn:schemas-microsoft-com:office:office" xmlns:v="urn:schemas-microsoft-com:vml" xmlns:w10="urn:schemas-microsoft-com:office:word" xmlns:w="http://schemas.openxmlformats.org/wordprocessingml/2006/main" xmlns:a14="http://schemas.microsoft.com/office/drawing/2010/main" xmlns:mv="urn:schemas-microsoft-com:mac:vml" xmlns:mo="http://schemas.microsoft.com/office/mac/office/2008/main">
+                              <a14:hiddenFill xmlns:a14="http://schemas.microsoft.com/office/drawing/2010/main" xmlns:w="http://schemas.openxmlformats.org/wordprocessingml/2006/main" xmlns:w10="urn:schemas-microsoft-com:office:word" xmlns:v="urn:schemas-microsoft-com:vml" xmlns:o="urn:schemas-microsoft-com:office:office" xmlns="">
                                 <a:noFill/>
                               </a14:hiddenFill>
                             </a:ext>
@@ -4094,7 +4020,7 @@
             </wp:anchor>
           </w:drawing>
         </mc:Choice>
-        <mc:Fallback xmlns:mv="urn:schemas-microsoft-com:mac:vml" xmlns:mo="http://schemas.microsoft.com/office/mac/office/2008/main">
+        <mc:Fallback>
           <w:pict>
             <v:group w14:anchorId="74C12973" id="Group 4" o:spid="_x0000_s1026" style="position:absolute;margin-left:66pt;margin-top:-18.45pt;width:399pt;height:32.5pt;z-index:251678208" coordorigin="3501,945" coordsize="7380,1230" o:gfxdata="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">
               <v:shapetype id="_x0000_t202" coordsize="21600,21600" o:spt="202" path="m0,0l0,21600,21600,21600,21600,0xe">
@@ -4284,7 +4210,7 @@
 </file>
 
 <file path=word/styles.xml><?xml version="1.0" encoding="utf-8"?>
-<w:styles xmlns:mc="http://schemas.openxmlformats.org/markup-compatibility/2006" xmlns:r="http://schemas.openxmlformats.org/officeDocument/2006/relationships" xmlns:w="http://schemas.openxmlformats.org/wordprocessingml/2006/main" xmlns:w14="http://schemas.microsoft.com/office/word/2010/wordml" xmlns:w15="http://schemas.microsoft.com/office/word/2012/wordml" xmlns:w16cex="http://schemas.microsoft.com/office/word/2018/wordml/cex" xmlns:w16cid="http://schemas.microsoft.com/office/word/2016/wordml/cid" xmlns:w16="http://schemas.microsoft.com/office/word/2018/wordml" xmlns:w16sdtdh="http://schemas.microsoft.com/office/word/2020/wordml/sdtdatahash" xmlns:w16se="http://schemas.microsoft.com/office/word/2015/wordml/symex" mc:Ignorable="w14 w15 w16se w16cid w16 w16cex w16sdtdh">
+<w:styles xmlns:mc="http://schemas.openxmlformats.org/markup-compatibility/2006" xmlns:r="http://schemas.openxmlformats.org/officeDocument/2006/relationships" xmlns:w="http://schemas.openxmlformats.org/wordprocessingml/2006/main" xmlns:w14="http://schemas.microsoft.com/office/word/2010/wordml" xmlns:w15="http://schemas.microsoft.com/office/word/2012/wordml" mc:Ignorable="w14 w15">
   <w:docDefaults>
     <w:rPrDefault>
       <w:rPr>
@@ -4296,7 +4222,7 @@
     </w:rPrDefault>
     <w:pPrDefault/>
   </w:docDefaults>
-  <w:latentStyles w:defLockedState="0" w:defUIPriority="99" w:defSemiHidden="0" w:defUnhideWhenUsed="0" w:defQFormat="0" w:count="376">
+  <w:latentStyles w:defLockedState="0" w:defUIPriority="99" w:defSemiHidden="0" w:defUnhideWhenUsed="0" w:defQFormat="0" w:count="382">
     <w:lsdException w:name="Normal" w:uiPriority="0" w:qFormat="1"/>
     <w:lsdException w:name="heading 1" w:uiPriority="9" w:qFormat="1"/>
     <w:lsdException w:name="heading 2" w:semiHidden="1" w:uiPriority="9" w:unhideWhenUsed="1" w:qFormat="1"/>
@@ -4775,7 +4701,7 @@
 </file>
 
 <file path=word/charts/chart1.xml><?xml version="1.0" encoding="utf-8"?>
-<c:chartSpace xmlns:c="http://schemas.openxmlformats.org/drawingml/2006/chart" xmlns:a="http://schemas.openxmlformats.org/drawingml/2006/main" xmlns:r="http://schemas.openxmlformats.org/officeDocument/2006/relationships" xmlns:c16r2="http://schemas.microsoft.com/office/drawing/2015/06/chart">
+<c:chartSpace xmlns:c="http://schemas.openxmlformats.org/drawingml/2006/chart" xmlns:a="http://schemas.openxmlformats.org/drawingml/2006/main" xmlns:r="http://schemas.openxmlformats.org/officeDocument/2006/relationships">
   <c:date1904 val="0"/>
   <c:lang val="en-US"/>
   <c:roundedCorners val="0"/>
@@ -4818,17 +4744,7 @@
           </a:p>
           <a:p>
             <a:pPr>
-              <a:defRPr sz="1600" b="1" i="0" u="none" strike="noStrike" kern="1200" cap="all" spc="120" normalizeH="0" baseline="0">
-                <a:solidFill>
-                  <a:schemeClr val="tx1">
-                    <a:lumMod val="65000"/>
-                    <a:lumOff val="35000"/>
-                  </a:schemeClr>
-                </a:solidFill>
-                <a:latin typeface="+mn-lt"/>
-                <a:ea typeface="+mn-ea"/>
-                <a:cs typeface="+mn-cs"/>
-              </a:defRPr>
+              <a:defRPr/>
             </a:pPr>
             <a:r>
               <a:rPr lang="en-US" sz="1400" b="1" i="0" u="none" strike="noStrike" cap="all" normalizeH="0" baseline="0">
@@ -4844,8 +4760,8 @@
         <c:manualLayout>
           <c:xMode val="edge"/>
           <c:yMode val="edge"/>
-          <c:x val="0.19443102945465099"/>
-          <c:y val="1.22303769844615E-2"/>
+          <c:x val="0.194431029454651"/>
+          <c:y val="0.0122303769844615"/>
         </c:manualLayout>
       </c:layout>
       <c:overlay val="0"/>
@@ -4948,7 +4864,7 @@
             <c:showPercent val="0"/>
             <c:showBubbleSize val="0"/>
             <c:showLeaderLines val="0"/>
-            <c:extLst>
+            <c:extLst xmlns:c16r2="http://schemas.microsoft.com/office/drawing/2015/06/chart">
               <c:ext xmlns:c15="http://schemas.microsoft.com/office/drawing/2012/chart" uri="{CE6537A1-D6FC-4f65-9D91-7224C49458BB}">
                 <c15:showLeaderLines val="1"/>
                 <c15:leaderLines>
@@ -5012,39 +4928,39 @@
                 <c:formatCode>General</c:formatCode>
                 <c:ptCount val="10"/>
                 <c:pt idx="0">
-                  <c:v>94</c:v>
+                  <c:v>94.0</c:v>
                 </c:pt>
                 <c:pt idx="1">
-                  <c:v>95</c:v>
+                  <c:v>95.0</c:v>
                 </c:pt>
                 <c:pt idx="2">
-                  <c:v>97</c:v>
+                  <c:v>97.0</c:v>
                 </c:pt>
                 <c:pt idx="3">
-                  <c:v>84</c:v>
+                  <c:v>84.0</c:v>
                 </c:pt>
                 <c:pt idx="4">
-                  <c:v>84</c:v>
+                  <c:v>84.0</c:v>
                 </c:pt>
                 <c:pt idx="5">
-                  <c:v>79</c:v>
+                  <c:v>79.0</c:v>
                 </c:pt>
                 <c:pt idx="6">
-                  <c:v>84</c:v>
+                  <c:v>84.0</c:v>
                 </c:pt>
                 <c:pt idx="7">
-                  <c:v>82</c:v>
+                  <c:v>82.0</c:v>
                 </c:pt>
                 <c:pt idx="8">
-                  <c:v>78</c:v>
+                  <c:v>78.0</c:v>
                 </c:pt>
                 <c:pt idx="9">
-                  <c:v>94</c:v>
+                  <c:v>94.0</c:v>
                 </c:pt>
               </c:numCache>
             </c:numRef>
           </c:val>
-          <c:extLst>
+          <c:extLst xmlns:c16r2="http://schemas.microsoft.com/office/drawing/2015/06/chart">
             <c:ext xmlns:c16="http://schemas.microsoft.com/office/drawing/2014/chart" uri="{C3380CC4-5D6E-409C-BE32-E72D297353CC}">
               <c16:uniqueId val="{00000000-926E-47F1-A335-1CE685068949}"/>
             </c:ext>
@@ -5114,7 +5030,7 @@
             <c:showPercent val="0"/>
             <c:showBubbleSize val="0"/>
             <c:showLeaderLines val="0"/>
-            <c:extLst>
+            <c:extLst xmlns:c16r2="http://schemas.microsoft.com/office/drawing/2015/06/chart">
               <c:ext xmlns:c15="http://schemas.microsoft.com/office/drawing/2012/chart" uri="{CE6537A1-D6FC-4f65-9D91-7224C49458BB}">
                 <c15:showLeaderLines val="1"/>
                 <c15:leaderLines>
@@ -5178,39 +5094,39 @@
                 <c:formatCode>General</c:formatCode>
                 <c:ptCount val="10"/>
                 <c:pt idx="0">
-                  <c:v>81</c:v>
+                  <c:v>81.0</c:v>
                 </c:pt>
                 <c:pt idx="1">
-                  <c:v>82</c:v>
+                  <c:v>82.0</c:v>
                 </c:pt>
                 <c:pt idx="2">
-                  <c:v>88</c:v>
+                  <c:v>88.0</c:v>
                 </c:pt>
                 <c:pt idx="3">
-                  <c:v>60</c:v>
+                  <c:v>60.0</c:v>
                 </c:pt>
                 <c:pt idx="4">
-                  <c:v>58</c:v>
+                  <c:v>58.0</c:v>
                 </c:pt>
                 <c:pt idx="5">
-                  <c:v>50</c:v>
+                  <c:v>50.0</c:v>
                 </c:pt>
                 <c:pt idx="6">
-                  <c:v>60</c:v>
+                  <c:v>60.0</c:v>
                 </c:pt>
                 <c:pt idx="7">
-                  <c:v>53</c:v>
+                  <c:v>53.0</c:v>
                 </c:pt>
                 <c:pt idx="8">
-                  <c:v>49</c:v>
+                  <c:v>49.0</c:v>
                 </c:pt>
                 <c:pt idx="9">
-                  <c:v>79</c:v>
+                  <c:v>79.0</c:v>
                 </c:pt>
               </c:numCache>
             </c:numRef>
           </c:val>
-          <c:extLst>
+          <c:extLst xmlns:c16r2="http://schemas.microsoft.com/office/drawing/2015/06/chart">
             <c:ext xmlns:c16="http://schemas.microsoft.com/office/drawing/2014/chart" uri="{C3380CC4-5D6E-409C-BE32-E72D297353CC}">
               <c16:uniqueId val="{00000001-926E-47F1-A335-1CE685068949}"/>
             </c:ext>
@@ -5280,7 +5196,7 @@
             <c:showPercent val="0"/>
             <c:showBubbleSize val="0"/>
             <c:showLeaderLines val="0"/>
-            <c:extLst>
+            <c:extLst xmlns:c16r2="http://schemas.microsoft.com/office/drawing/2015/06/chart">
               <c:ext xmlns:c15="http://schemas.microsoft.com/office/drawing/2012/chart" uri="{CE6537A1-D6FC-4f65-9D91-7224C49458BB}">
                 <c15:showLeaderLines val="1"/>
                 <c15:leaderLines>
@@ -5344,39 +5260,39 @@
                 <c:formatCode>General</c:formatCode>
                 <c:ptCount val="10"/>
                 <c:pt idx="0">
-                  <c:v>75</c:v>
+                  <c:v>75.0</c:v>
                 </c:pt>
                 <c:pt idx="1">
-                  <c:v>77</c:v>
+                  <c:v>77.0</c:v>
                 </c:pt>
                 <c:pt idx="2">
-                  <c:v>84</c:v>
+                  <c:v>84.0</c:v>
                 </c:pt>
                 <c:pt idx="3">
-                  <c:v>52</c:v>
+                  <c:v>52.0</c:v>
                 </c:pt>
                 <c:pt idx="4">
-                  <c:v>50</c:v>
+                  <c:v>50.0</c:v>
                 </c:pt>
                 <c:pt idx="5">
-                  <c:v>42</c:v>
+                  <c:v>42.0</c:v>
                 </c:pt>
                 <c:pt idx="6">
-                  <c:v>53</c:v>
+                  <c:v>53.0</c:v>
                 </c:pt>
                 <c:pt idx="7">
-                  <c:v>45</c:v>
+                  <c:v>45.0</c:v>
                 </c:pt>
                 <c:pt idx="8">
-                  <c:v>41</c:v>
+                  <c:v>41.0</c:v>
                 </c:pt>
                 <c:pt idx="9">
-                  <c:v>73</c:v>
+                  <c:v>73.0</c:v>
                 </c:pt>
               </c:numCache>
             </c:numRef>
           </c:val>
-          <c:extLst>
+          <c:extLst xmlns:c16r2="http://schemas.microsoft.com/office/drawing/2015/06/chart">
             <c:ext xmlns:c16="http://schemas.microsoft.com/office/drawing/2014/chart" uri="{C3380CC4-5D6E-409C-BE32-E72D297353CC}">
               <c16:uniqueId val="{00000002-926E-47F1-A335-1CE685068949}"/>
             </c:ext>
@@ -5446,7 +5362,7 @@
             <c:showPercent val="0"/>
             <c:showBubbleSize val="0"/>
             <c:showLeaderLines val="0"/>
-            <c:extLst xmlns:c15="http://schemas.microsoft.com/office/drawing/2012/chart">
+            <c:extLst xmlns:c16r2="http://schemas.microsoft.com/office/drawing/2015/06/chart" xmlns:c15="http://schemas.microsoft.com/office/drawing/2012/chart">
               <c:ext xmlns:c15="http://schemas.microsoft.com/office/drawing/2012/chart" uri="{CE6537A1-D6FC-4f65-9D91-7224C49458BB}">
                 <c15:showLeaderLines val="1"/>
                 <c15:leaderLines>
@@ -5501,7 +5417,7 @@
                   <c:v>EN</c:v>
                 </c:pt>
               </c:strCache>
-              <c:extLst xmlns:c15="http://schemas.microsoft.com/office/drawing/2012/chart"/>
+              <c:extLst xmlns:c16r2="http://schemas.microsoft.com/office/drawing/2015/06/chart" xmlns:c15="http://schemas.microsoft.com/office/drawing/2012/chart"/>
             </c:strRef>
           </c:cat>
           <c:val>
@@ -5511,39 +5427,39 @@
                 <c:formatCode>General</c:formatCode>
                 <c:ptCount val="10"/>
                 <c:pt idx="0">
-                  <c:v>94</c:v>
+                  <c:v>94.0</c:v>
                 </c:pt>
                 <c:pt idx="1">
-                  <c:v>95</c:v>
+                  <c:v>95.0</c:v>
                 </c:pt>
                 <c:pt idx="2">
-                  <c:v>97</c:v>
+                  <c:v>97.0</c:v>
                 </c:pt>
                 <c:pt idx="3">
-                  <c:v>84</c:v>
+                  <c:v>84.0</c:v>
                 </c:pt>
                 <c:pt idx="4">
-                  <c:v>84</c:v>
+                  <c:v>84.0</c:v>
                 </c:pt>
                 <c:pt idx="5">
-                  <c:v>79</c:v>
+                  <c:v>79.0</c:v>
                 </c:pt>
                 <c:pt idx="6">
-                  <c:v>84</c:v>
+                  <c:v>84.0</c:v>
                 </c:pt>
                 <c:pt idx="7">
-                  <c:v>82</c:v>
+                  <c:v>82.0</c:v>
                 </c:pt>
                 <c:pt idx="8">
-                  <c:v>78</c:v>
+                  <c:v>78.0</c:v>
                 </c:pt>
                 <c:pt idx="9">
-                  <c:v>94</c:v>
+                  <c:v>94.0</c:v>
                 </c:pt>
               </c:numCache>
             </c:numRef>
           </c:val>
-          <c:extLst xmlns:c15="http://schemas.microsoft.com/office/drawing/2012/chart">
+          <c:extLst xmlns:c16r2="http://schemas.microsoft.com/office/drawing/2015/06/chart" xmlns:c15="http://schemas.microsoft.com/office/drawing/2012/chart">
             <c:ext xmlns:c16="http://schemas.microsoft.com/office/drawing/2014/chart" uri="{C3380CC4-5D6E-409C-BE32-E72D297353CC}">
               <c16:uniqueId val="{00000003-926E-47F1-A335-1CE685068949}"/>
             </c:ext>
@@ -5562,7 +5478,7 @@
         <c:overlap val="-90"/>
         <c:axId val="1795778000"/>
         <c:axId val="1795780320"/>
-        <c:extLst>
+        <c:extLst xmlns:c16r2="http://schemas.microsoft.com/office/drawing/2015/06/chart">
           <c:ext xmlns:c15="http://schemas.microsoft.com/office/drawing/2012/chart" uri="{02D57815-91ED-43cb-92C2-25804820EDAC}">
             <c15:filteredBarSeries>
               <c15:ser>
@@ -5570,7 +5486,7 @@
                 <c:order val="3"/>
                 <c:tx>
                   <c:strRef>
-                    <c:extLst>
+                    <c:extLst xmlns:c16r2="http://schemas.microsoft.com/office/drawing/2015/06/chart">
                       <c:ext uri="{02D57815-91ED-43cb-92C2-25804820EDAC}">
                         <c15:formulaRef>
                           <c15:sqref>'[STAR graphs.xlsx]Sheet2'!$A$6</c15:sqref>
@@ -5635,7 +5551,7 @@
                   <c:showPercent val="0"/>
                   <c:showBubbleSize val="0"/>
                   <c:showLeaderLines val="0"/>
-                  <c:extLst>
+                  <c:extLst xmlns:c16r2="http://schemas.microsoft.com/office/drawing/2015/06/chart">
                     <c:ext uri="{CE6537A1-D6FC-4f65-9D91-7224C49458BB}">
                       <c15:showLeaderLines val="1"/>
                       <c15:leaderLines>
@@ -5656,7 +5572,7 @@
                 </c:dLbls>
                 <c:cat>
                   <c:strRef>
-                    <c:extLst>
+                    <c:extLst xmlns:c16r2="http://schemas.microsoft.com/office/drawing/2015/06/chart">
                       <c:ext uri="{02D57815-91ED-43cb-92C2-25804820EDAC}">
                         <c15:formulaRef>
                           <c15:sqref>'[STAR graphs.xlsx]Sheet2'!$C$2:$L$2</c15:sqref>
@@ -5700,7 +5616,7 @@
                 </c:cat>
                 <c:val>
                   <c:numRef>
-                    <c:extLst>
+                    <c:extLst xmlns:c16r2="http://schemas.microsoft.com/office/drawing/2015/06/chart">
                       <c:ext uri="{02D57815-91ED-43cb-92C2-25804820EDAC}">
                         <c15:formulaRef>
                           <c15:sqref>'[STAR graphs.xlsx]Sheet2'!$C$6:$L$6</c15:sqref>
@@ -5711,39 +5627,39 @@
                       <c:formatCode>General</c:formatCode>
                       <c:ptCount val="10"/>
                       <c:pt idx="0">
-                        <c:v>93</c:v>
+                        <c:v>93.0</c:v>
                       </c:pt>
                       <c:pt idx="1">
-                        <c:v>94</c:v>
+                        <c:v>94.0</c:v>
                       </c:pt>
                       <c:pt idx="2">
-                        <c:v>96</c:v>
+                        <c:v>96.0</c:v>
                       </c:pt>
                       <c:pt idx="3">
-                        <c:v>81</c:v>
+                        <c:v>81.0</c:v>
                       </c:pt>
                       <c:pt idx="4">
-                        <c:v>81</c:v>
+                        <c:v>81.0</c:v>
                       </c:pt>
                       <c:pt idx="5">
-                        <c:v>75</c:v>
+                        <c:v>75.0</c:v>
                       </c:pt>
                       <c:pt idx="6">
-                        <c:v>81</c:v>
+                        <c:v>81.0</c:v>
                       </c:pt>
                       <c:pt idx="7">
-                        <c:v>78</c:v>
+                        <c:v>78.0</c:v>
                       </c:pt>
                       <c:pt idx="8">
-                        <c:v>73</c:v>
+                        <c:v>73.0</c:v>
                       </c:pt>
                       <c:pt idx="9">
-                        <c:v>92</c:v>
+                        <c:v>92.0</c:v>
                       </c:pt>
                     </c:numCache>
                   </c:numRef>
                 </c:val>
-                <c:extLst>
+                <c:extLst xmlns:c16r2="http://schemas.microsoft.com/office/drawing/2015/06/chart">
                   <c:ext xmlns:c16="http://schemas.microsoft.com/office/drawing/2014/chart" uri="{C3380CC4-5D6E-409C-BE32-E72D297353CC}">
                     <c16:uniqueId val="{00000004-926E-47F1-A335-1CE685068949}"/>
                   </c:ext>
@@ -5822,8 +5738,8 @@
         <c:axId val="1795780320"/>
         <c:scaling>
           <c:orientation val="minMax"/>
-          <c:max val="100"/>
-          <c:min val="0"/>
+          <c:max val="100.0"/>
+          <c:min val="0.0"/>
         </c:scaling>
         <c:delete val="0"/>
         <c:axPos val="l"/>
@@ -5867,7 +5783,7 @@
         <c:crossAx val="1795778000"/>
         <c:crosses val="autoZero"/>
         <c:crossBetween val="between"/>
-        <c:majorUnit val="20"/>
+        <c:majorUnit val="20.0"/>
       </c:valAx>
       <c:spPr>
         <a:noFill/>
@@ -5883,10 +5799,10 @@
         <c:manualLayout>
           <c:xMode val="edge"/>
           <c:yMode val="edge"/>
-          <c:x val="0.25731948089822099"/>
-          <c:y val="0.22201111370714599"/>
-          <c:w val="0.47716243802857999"/>
-          <c:h val="9.3758185793376206E-2"/>
+          <c:x val="0.257319480898221"/>
+          <c:y val="0.222011113707146"/>
+          <c:w val="0.47716243802858"/>
+          <c:h val="0.0937581857933762"/>
         </c:manualLayout>
       </c:layout>
       <c:overlay val="0"/>

</xml_diff>

<commit_message>
try 2016 Word version
</commit_message>
<xml_diff>
--- a/app/assets/STAR_testing/STAR_template.docx
+++ b/app/assets/STAR_testing/STAR_template.docx
@@ -20,7 +20,6 @@
         </w:rPr>
         <w:t xml:space="preserve">Dear Parents of </w:t>
       </w:r>
-      <w:proofErr w:type="spellStart"/>
       <w:r>
         <w:rPr>
           <w:rFonts w:asciiTheme="majorHAnsi" w:eastAsia="Times New Roman" w:hAnsiTheme="majorHAnsi" w:cs="Times New Roman"/>
@@ -41,7 +40,6 @@
         </w:rPr>
         <w:t>name_full</w:t>
       </w:r>
-      <w:proofErr w:type="spellEnd"/>
       <w:r>
         <w:rPr>
           <w:rFonts w:asciiTheme="majorHAnsi" w:hAnsiTheme="majorHAnsi"/>
@@ -133,7 +131,6 @@
         </w:rPr>
         <w:t xml:space="preserve">Your child has taken this assessment </w:t>
       </w:r>
-      <w:proofErr w:type="spellStart"/>
       <w:r>
         <w:rPr>
           <w:rFonts w:asciiTheme="majorHAnsi" w:eastAsia="Times New Roman" w:hAnsiTheme="majorHAnsi" w:cs="Times New Roman"/>
@@ -143,7 +140,6 @@
         </w:rPr>
         <w:t>n_tests</w:t>
       </w:r>
-      <w:proofErr w:type="spellEnd"/>
       <w:r>
         <w:rPr>
           <w:rFonts w:asciiTheme="majorHAnsi" w:eastAsia="Times New Roman" w:hAnsiTheme="majorHAnsi" w:cs="Times New Roman"/>
@@ -204,7 +200,6 @@
         </w:rPr>
         <w:t xml:space="preserve">Scaled Score: </w:t>
       </w:r>
-      <w:proofErr w:type="spellStart"/>
       <w:r>
         <w:rPr>
           <w:rFonts w:asciiTheme="majorHAnsi" w:hAnsiTheme="majorHAnsi"/>
@@ -215,7 +210,6 @@
         </w:rPr>
         <w:t>latest_ss</w:t>
       </w:r>
-      <w:proofErr w:type="spellEnd"/>
       <w:r>
         <w:rPr>
           <w:rFonts w:asciiTheme="majorHAnsi" w:hAnsiTheme="majorHAnsi"/>
@@ -225,7 +219,6 @@
         </w:rPr>
         <w:t xml:space="preserve">, </w:t>
       </w:r>
-      <w:proofErr w:type="spellStart"/>
       <w:r>
         <w:rPr>
           <w:rFonts w:asciiTheme="majorHAnsi" w:eastAsia="Times New Roman" w:hAnsiTheme="majorHAnsi" w:cs="Times New Roman"/>
@@ -236,7 +229,6 @@
         </w:rPr>
         <w:t>v_reader</w:t>
       </w:r>
-      <w:proofErr w:type="spellEnd"/>
     </w:p>
     <w:p>
       <w:pPr>
@@ -330,7 +322,6 @@
           <w:szCs w:val="20"/>
         </w:rPr>
       </w:pPr>
-      <w:proofErr w:type="spellStart"/>
       <w:r>
         <w:rPr>
           <w:rFonts w:asciiTheme="majorHAnsi" w:eastAsia="Times New Roman" w:hAnsiTheme="majorHAnsi" w:cs="Times New Roman"/>
@@ -349,7 +340,6 @@
         </w:rPr>
         <w:t>name</w:t>
       </w:r>
-      <w:proofErr w:type="spellEnd"/>
       <w:r>
         <w:rPr>
           <w:rFonts w:asciiTheme="majorHAnsi" w:eastAsia="Times New Roman" w:hAnsiTheme="majorHAnsi" w:cs="Times New Roman"/>
@@ -366,7 +356,6 @@
         </w:rPr>
         <w:t xml:space="preserve">obtained a Scale Score of </w:t>
       </w:r>
-      <w:proofErr w:type="spellStart"/>
       <w:r>
         <w:rPr>
           <w:rFonts w:asciiTheme="majorHAnsi" w:hAnsiTheme="majorHAnsi"/>
@@ -376,7 +365,6 @@
         </w:rPr>
         <w:t>latest_ss</w:t>
       </w:r>
-      <w:proofErr w:type="spellEnd"/>
       <w:r>
         <w:rPr>
           <w:rFonts w:asciiTheme="majorHAnsi" w:hAnsiTheme="majorHAnsi"/>
@@ -384,70 +372,257 @@
           <w:szCs w:val="20"/>
         </w:rPr>
         <w:t xml:space="preserve">. This is </w:t>
+      </w:r>
+      <w:r>
+        <w:rPr>
+          <w:rFonts w:asciiTheme="majorHAnsi" w:hAnsiTheme="majorHAnsi"/>
+          <w:sz w:val="20"/>
+          <w:szCs w:val="20"/>
+          <w:highlight w:val="yellow"/>
+        </w:rPr>
+        <w:t>ss_cg</w:t>
+      </w:r>
+      <w:r>
+        <w:rPr>
+          <w:rFonts w:asciiTheme="majorHAnsi" w:hAnsiTheme="majorHAnsi"/>
+          <w:sz w:val="20"/>
+          <w:szCs w:val="20"/>
+        </w:rPr>
+        <w:t xml:space="preserve"> of </w:t>
+      </w:r>
+      <w:r>
+        <w:rPr>
+          <w:rFonts w:asciiTheme="majorHAnsi" w:hAnsiTheme="majorHAnsi"/>
+          <w:sz w:val="20"/>
+          <w:szCs w:val="20"/>
+          <w:highlight w:val="yellow"/>
+        </w:rPr>
+        <w:t>ss_diff</w:t>
+      </w:r>
+      <w:r>
+        <w:rPr>
+          <w:rFonts w:asciiTheme="majorHAnsi" w:hAnsiTheme="majorHAnsi"/>
+          <w:sz w:val="20"/>
+          <w:szCs w:val="20"/>
+        </w:rPr>
+        <w:t xml:space="preserve"> from the Scale Score of </w:t>
+      </w:r>
+      <w:r>
+        <w:rPr>
+          <w:rFonts w:asciiTheme="majorHAnsi" w:hAnsiTheme="majorHAnsi"/>
+          <w:sz w:val="20"/>
+          <w:szCs w:val="20"/>
+          <w:highlight w:val="yellow"/>
+        </w:rPr>
+        <w:t>old_ss</w:t>
+      </w:r>
+      <w:r>
+        <w:rPr>
+          <w:rFonts w:asciiTheme="majorHAnsi" w:hAnsiTheme="majorHAnsi"/>
+          <w:sz w:val="20"/>
+          <w:szCs w:val="20"/>
+        </w:rPr>
+        <w:t xml:space="preserve"> that </w:t>
+      </w:r>
+      <w:r>
+        <w:rPr>
+          <w:rFonts w:asciiTheme="majorHAnsi" w:eastAsia="Times New Roman" w:hAnsiTheme="majorHAnsi" w:cs="Times New Roman"/>
+          <w:sz w:val="20"/>
+          <w:szCs w:val="20"/>
+          <w:highlight w:val="yellow"/>
+        </w:rPr>
+        <w:t>Child_</w:t>
+      </w:r>
+      <w:r>
+        <w:rPr>
+          <w:rFonts w:asciiTheme="majorHAnsi" w:eastAsia="Times New Roman" w:hAnsiTheme="majorHAnsi" w:cs="Times New Roman"/>
+          <w:sz w:val="20"/>
+          <w:szCs w:val="20"/>
+          <w:highlight w:val="yellow"/>
+        </w:rPr>
+        <w:t>name</w:t>
+      </w:r>
+      <w:r>
+        <w:rPr>
+          <w:rFonts w:asciiTheme="majorHAnsi" w:eastAsia="Times New Roman" w:hAnsiTheme="majorHAnsi" w:cs="Times New Roman"/>
+          <w:sz w:val="20"/>
+          <w:szCs w:val="20"/>
+        </w:rPr>
+        <w:t xml:space="preserve"> </w:t>
+      </w:r>
+      <w:r>
+        <w:rPr>
+          <w:rFonts w:asciiTheme="majorHAnsi" w:hAnsiTheme="majorHAnsi"/>
+          <w:sz w:val="20"/>
+          <w:szCs w:val="20"/>
+        </w:rPr>
+        <w:t>obtained on</w:t>
+      </w:r>
+      <w:r>
+        <w:rPr>
+          <w:rFonts w:asciiTheme="majorHAnsi" w:hAnsiTheme="majorHAnsi"/>
+          <w:sz w:val="20"/>
+          <w:szCs w:val="20"/>
+          <w:highlight w:val="yellow"/>
+        </w:rPr>
+        <w:t xml:space="preserve"> </w:t>
+      </w:r>
+      <w:r>
+        <w:rPr>
+          <w:rFonts w:asciiTheme="majorHAnsi" w:hAnsiTheme="majorHAnsi"/>
+          <w:sz w:val="20"/>
+          <w:szCs w:val="20"/>
+          <w:highlight w:val="yellow"/>
+        </w:rPr>
+        <w:t>his_her</w:t>
+      </w:r>
+      <w:r>
+        <w:rPr>
+          <w:rFonts w:asciiTheme="majorHAnsi" w:hAnsiTheme="majorHAnsi"/>
+          <w:sz w:val="20"/>
+          <w:szCs w:val="20"/>
+        </w:rPr>
+        <w:t xml:space="preserve"> </w:t>
+      </w:r>
+      <w:r>
+        <w:rPr>
+          <w:rFonts w:asciiTheme="majorHAnsi" w:hAnsiTheme="majorHAnsi"/>
+          <w:sz w:val="20"/>
+          <w:szCs w:val="20"/>
+        </w:rPr>
+        <w:t xml:space="preserve">initial assessment. Scaled Scores relate to </w:t>
+      </w:r>
+      <w:r>
+        <w:rPr>
+          <w:rFonts w:asciiTheme="majorHAnsi" w:hAnsiTheme="majorHAnsi"/>
+          <w:sz w:val="20"/>
+          <w:szCs w:val="20"/>
+        </w:rPr>
+        <w:t>four</w:t>
+      </w:r>
+      <w:r>
+        <w:rPr>
+          <w:rFonts w:asciiTheme="majorHAnsi" w:hAnsiTheme="majorHAnsi"/>
+          <w:sz w:val="20"/>
+          <w:szCs w:val="20"/>
+        </w:rPr>
+        <w:t xml:space="preserve"> developmental stages:</w:t>
+      </w:r>
+      <w:r>
+        <w:rPr>
+          <w:rFonts w:asciiTheme="majorHAnsi" w:hAnsiTheme="majorHAnsi"/>
+          <w:sz w:val="20"/>
+          <w:szCs w:val="20"/>
+        </w:rPr>
+        <w:t xml:space="preserve"> Early Emergent Reader (200-682</w:t>
+      </w:r>
+      <w:r>
+        <w:rPr>
+          <w:rFonts w:asciiTheme="majorHAnsi" w:hAnsiTheme="majorHAnsi"/>
+          <w:sz w:val="20"/>
+          <w:szCs w:val="20"/>
+        </w:rPr>
+        <w:t>),</w:t>
+      </w:r>
+      <w:r>
+        <w:rPr>
+          <w:rFonts w:asciiTheme="majorHAnsi" w:hAnsiTheme="majorHAnsi"/>
+          <w:sz w:val="20"/>
+          <w:szCs w:val="20"/>
+        </w:rPr>
+        <w:t xml:space="preserve"> Late Emergent Reader (683-785</w:t>
+      </w:r>
+      <w:r>
+        <w:rPr>
+          <w:rFonts w:asciiTheme="majorHAnsi" w:hAnsiTheme="majorHAnsi"/>
+          <w:sz w:val="20"/>
+          <w:szCs w:val="20"/>
+        </w:rPr>
+        <w:t xml:space="preserve">), </w:t>
+      </w:r>
+      <w:r>
+        <w:rPr>
+          <w:rFonts w:asciiTheme="majorHAnsi" w:hAnsiTheme="majorHAnsi"/>
+          <w:sz w:val="20"/>
+          <w:szCs w:val="20"/>
+        </w:rPr>
+        <w:t>Transitional Reader (786-851</w:t>
+      </w:r>
+      <w:r>
+        <w:rPr>
+          <w:rFonts w:asciiTheme="majorHAnsi" w:hAnsiTheme="majorHAnsi"/>
+          <w:sz w:val="20"/>
+          <w:szCs w:val="20"/>
+        </w:rPr>
+        <w:t xml:space="preserve">), and </w:t>
+      </w:r>
+      <w:r>
+        <w:rPr>
+          <w:rFonts w:asciiTheme="majorHAnsi" w:hAnsiTheme="majorHAnsi"/>
+          <w:sz w:val="20"/>
+          <w:szCs w:val="20"/>
+        </w:rPr>
+        <w:t>Probable Reader (852-11</w:t>
       </w:r>
       <w:bookmarkStart w:id="0" w:name="_GoBack"/>
       <w:bookmarkEnd w:id="0"/>
-      <w:proofErr w:type="spellStart"/>
-      <w:r>
-        <w:rPr>
-          <w:rFonts w:asciiTheme="majorHAnsi" w:hAnsiTheme="majorHAnsi"/>
-          <w:sz w:val="20"/>
-          <w:szCs w:val="20"/>
-          <w:highlight w:val="yellow"/>
-        </w:rPr>
-        <w:t>ss_cg</w:t>
-      </w:r>
-      <w:proofErr w:type="spellEnd"/>
-      <w:r>
-        <w:rPr>
-          <w:rFonts w:asciiTheme="majorHAnsi" w:hAnsiTheme="majorHAnsi"/>
-          <w:sz w:val="20"/>
-          <w:szCs w:val="20"/>
-        </w:rPr>
-        <w:t xml:space="preserve"> of </w:t>
-      </w:r>
-      <w:proofErr w:type="spellStart"/>
-      <w:r>
-        <w:rPr>
-          <w:rFonts w:asciiTheme="majorHAnsi" w:hAnsiTheme="majorHAnsi"/>
-          <w:sz w:val="20"/>
-          <w:szCs w:val="20"/>
-          <w:highlight w:val="yellow"/>
-        </w:rPr>
-        <w:t>ss_diff</w:t>
-      </w:r>
-      <w:proofErr w:type="spellEnd"/>
-      <w:r>
-        <w:rPr>
-          <w:rFonts w:asciiTheme="majorHAnsi" w:hAnsiTheme="majorHAnsi"/>
-          <w:sz w:val="20"/>
-          <w:szCs w:val="20"/>
-        </w:rPr>
-        <w:t xml:space="preserve"> from the Scale Score of </w:t>
-      </w:r>
-      <w:proofErr w:type="spellStart"/>
-      <w:r>
-        <w:rPr>
-          <w:rFonts w:asciiTheme="majorHAnsi" w:hAnsiTheme="majorHAnsi"/>
-          <w:sz w:val="20"/>
-          <w:szCs w:val="20"/>
-          <w:highlight w:val="yellow"/>
-        </w:rPr>
-        <w:t>old_ss</w:t>
-      </w:r>
-      <w:proofErr w:type="spellEnd"/>
-      <w:r>
-        <w:rPr>
-          <w:rFonts w:asciiTheme="majorHAnsi" w:hAnsiTheme="majorHAnsi"/>
-          <w:sz w:val="20"/>
-          <w:szCs w:val="20"/>
-        </w:rPr>
-        <w:t xml:space="preserve"> that </w:t>
-      </w:r>
-      <w:proofErr w:type="spellStart"/>
-      <w:r>
-        <w:rPr>
-          <w:rFonts w:asciiTheme="majorHAnsi" w:eastAsia="Times New Roman" w:hAnsiTheme="majorHAnsi" w:cs="Times New Roman"/>
+      <w:r>
+        <w:rPr>
+          <w:rFonts w:asciiTheme="majorHAnsi" w:hAnsiTheme="majorHAnsi"/>
+          <w:sz w:val="20"/>
+          <w:szCs w:val="20"/>
+        </w:rPr>
+        <w:t>00).</w:t>
+      </w:r>
+      <w:r>
+        <w:rPr>
+          <w:rFonts w:asciiTheme="majorHAnsi" w:hAnsiTheme="majorHAnsi"/>
+          <w:sz w:val="20"/>
+          <w:szCs w:val="20"/>
+        </w:rPr>
+        <w:t xml:space="preserve"> </w:t>
+      </w:r>
+      <w:r>
+        <w:rPr>
+          <w:rFonts w:asciiTheme="majorHAnsi" w:hAnsiTheme="majorHAnsi"/>
+          <w:b/>
+          <w:sz w:val="20"/>
+          <w:szCs w:val="20"/>
+        </w:rPr>
+        <w:t xml:space="preserve">A Scaled Score of </w:t>
+      </w:r>
+      <w:r>
+        <w:rPr>
+          <w:rFonts w:asciiTheme="majorHAnsi" w:hAnsiTheme="majorHAnsi"/>
+          <w:b/>
+          <w:sz w:val="20"/>
+          <w:szCs w:val="20"/>
+          <w:highlight w:val="yellow"/>
+        </w:rPr>
+        <w:t>latest_ss</w:t>
+      </w:r>
+      <w:r>
+        <w:rPr>
+          <w:rFonts w:asciiTheme="majorHAnsi" w:hAnsiTheme="majorHAnsi"/>
+          <w:b/>
+          <w:sz w:val="20"/>
+          <w:szCs w:val="20"/>
+        </w:rPr>
+        <w:t xml:space="preserve"> means </w:t>
+      </w:r>
+      <w:r>
+        <w:rPr>
+          <w:rFonts w:asciiTheme="majorHAnsi" w:hAnsiTheme="majorHAnsi"/>
+          <w:b/>
+          <w:sz w:val="20"/>
+          <w:szCs w:val="20"/>
+        </w:rPr>
+        <w:t xml:space="preserve">that </w:t>
+      </w:r>
+      <w:r>
+        <w:rPr>
+          <w:rFonts w:asciiTheme="majorHAnsi" w:eastAsia="Times New Roman" w:hAnsiTheme="majorHAnsi" w:cs="Times New Roman"/>
+          <w:b/>
           <w:sz w:val="20"/>
           <w:szCs w:val="20"/>
           <w:highlight w:val="yellow"/>
@@ -457,132 +632,16 @@
       <w:r>
         <w:rPr>
           <w:rFonts w:asciiTheme="majorHAnsi" w:eastAsia="Times New Roman" w:hAnsiTheme="majorHAnsi" w:cs="Times New Roman"/>
+          <w:b/>
           <w:sz w:val="20"/>
           <w:szCs w:val="20"/>
           <w:highlight w:val="yellow"/>
         </w:rPr>
         <w:t>name</w:t>
       </w:r>
-      <w:proofErr w:type="spellEnd"/>
-      <w:r>
-        <w:rPr>
-          <w:rFonts w:asciiTheme="majorHAnsi" w:eastAsia="Times New Roman" w:hAnsiTheme="majorHAnsi" w:cs="Times New Roman"/>
-          <w:sz w:val="20"/>
-          <w:szCs w:val="20"/>
-        </w:rPr>
-        <w:t xml:space="preserve"> </w:t>
-      </w:r>
-      <w:r>
-        <w:rPr>
-          <w:rFonts w:asciiTheme="majorHAnsi" w:hAnsiTheme="majorHAnsi"/>
-          <w:sz w:val="20"/>
-          <w:szCs w:val="20"/>
-        </w:rPr>
-        <w:t>obtained on</w:t>
-      </w:r>
-      <w:r>
-        <w:rPr>
-          <w:rFonts w:asciiTheme="majorHAnsi" w:hAnsiTheme="majorHAnsi"/>
-          <w:sz w:val="20"/>
-          <w:szCs w:val="20"/>
-          <w:highlight w:val="yellow"/>
-        </w:rPr>
-        <w:t xml:space="preserve"> </w:t>
-      </w:r>
-      <w:proofErr w:type="spellStart"/>
-      <w:r>
-        <w:rPr>
-          <w:rFonts w:asciiTheme="majorHAnsi" w:hAnsiTheme="majorHAnsi"/>
-          <w:sz w:val="20"/>
-          <w:szCs w:val="20"/>
-          <w:highlight w:val="yellow"/>
-        </w:rPr>
-        <w:t>his_her</w:t>
-      </w:r>
-      <w:proofErr w:type="spellEnd"/>
-      <w:r>
-        <w:rPr>
-          <w:rFonts w:asciiTheme="majorHAnsi" w:hAnsiTheme="majorHAnsi"/>
-          <w:sz w:val="20"/>
-          <w:szCs w:val="20"/>
-        </w:rPr>
-        <w:t xml:space="preserve"> </w:t>
-      </w:r>
-      <w:r>
-        <w:rPr>
-          <w:rFonts w:asciiTheme="majorHAnsi" w:hAnsiTheme="majorHAnsi"/>
-          <w:sz w:val="20"/>
-          <w:szCs w:val="20"/>
-        </w:rPr>
-        <w:t xml:space="preserve">initial assessment. Scaled Scores relate to </w:t>
-      </w:r>
-      <w:r>
-        <w:rPr>
-          <w:rFonts w:asciiTheme="majorHAnsi" w:hAnsiTheme="majorHAnsi"/>
-          <w:sz w:val="20"/>
-          <w:szCs w:val="20"/>
-        </w:rPr>
-        <w:t>four</w:t>
-      </w:r>
-      <w:r>
-        <w:rPr>
-          <w:rFonts w:asciiTheme="majorHAnsi" w:hAnsiTheme="majorHAnsi"/>
-          <w:sz w:val="20"/>
-          <w:szCs w:val="20"/>
-        </w:rPr>
-        <w:t xml:space="preserve"> developmental stages:</w:t>
-      </w:r>
-      <w:r>
-        <w:rPr>
-          <w:rFonts w:asciiTheme="majorHAnsi" w:hAnsiTheme="majorHAnsi"/>
-          <w:sz w:val="20"/>
-          <w:szCs w:val="20"/>
-        </w:rPr>
-        <w:t xml:space="preserve"> Early Emergent Reader (300-487</w:t>
-      </w:r>
-      <w:r>
-        <w:rPr>
-          <w:rFonts w:asciiTheme="majorHAnsi" w:hAnsiTheme="majorHAnsi"/>
-          <w:sz w:val="20"/>
-          <w:szCs w:val="20"/>
-        </w:rPr>
-        <w:t>),</w:t>
-      </w:r>
-      <w:r>
-        <w:rPr>
-          <w:rFonts w:asciiTheme="majorHAnsi" w:hAnsiTheme="majorHAnsi"/>
-          <w:sz w:val="20"/>
-          <w:szCs w:val="20"/>
-        </w:rPr>
-        <w:t xml:space="preserve"> Late Emergent Reader (488-674</w:t>
-      </w:r>
-      <w:r>
-        <w:rPr>
-          <w:rFonts w:asciiTheme="majorHAnsi" w:hAnsiTheme="majorHAnsi"/>
-          <w:sz w:val="20"/>
-          <w:szCs w:val="20"/>
-        </w:rPr>
-        <w:t xml:space="preserve">), </w:t>
-      </w:r>
-      <w:r>
-        <w:rPr>
-          <w:rFonts w:asciiTheme="majorHAnsi" w:hAnsiTheme="majorHAnsi"/>
-          <w:sz w:val="20"/>
-          <w:szCs w:val="20"/>
-        </w:rPr>
-        <w:t xml:space="preserve">Transitional Reader (675-774), and </w:t>
-      </w:r>
-      <w:r>
-        <w:rPr>
-          <w:rFonts w:asciiTheme="majorHAnsi" w:hAnsiTheme="majorHAnsi"/>
-          <w:sz w:val="20"/>
-          <w:szCs w:val="20"/>
-        </w:rPr>
-        <w:t>Probable Reader (775-900).</w:t>
-      </w:r>
-      <w:r>
-        <w:rPr>
-          <w:rFonts w:asciiTheme="majorHAnsi" w:hAnsiTheme="majorHAnsi"/>
+      <w:r>
+        <w:rPr>
+          <w:rFonts w:asciiTheme="majorHAnsi" w:eastAsia="Times New Roman" w:hAnsiTheme="majorHAnsi" w:cs="Times New Roman"/>
           <w:sz w:val="20"/>
           <w:szCs w:val="20"/>
         </w:rPr>
@@ -595,99 +654,28 @@
           <w:sz w:val="20"/>
           <w:szCs w:val="20"/>
         </w:rPr>
-        <w:t xml:space="preserve">A Scaled Score of </w:t>
-      </w:r>
-      <w:proofErr w:type="spellStart"/>
-      <w:r>
-        <w:rPr>
-          <w:rFonts w:asciiTheme="majorHAnsi" w:hAnsiTheme="majorHAnsi"/>
+        <w:t>is at the</w:t>
+      </w:r>
+      <w:r>
+        <w:rPr>
+          <w:rFonts w:asciiTheme="majorHAnsi" w:eastAsia="Times New Roman" w:hAnsiTheme="majorHAnsi" w:cs="Times New Roman"/>
           <w:b/>
           <w:sz w:val="20"/>
           <w:szCs w:val="20"/>
           <w:highlight w:val="yellow"/>
         </w:rPr>
-        <w:t>latest_ss</w:t>
-      </w:r>
-      <w:proofErr w:type="spellEnd"/>
-      <w:r>
-        <w:rPr>
-          <w:rFonts w:asciiTheme="majorHAnsi" w:hAnsiTheme="majorHAnsi"/>
+        <w:t xml:space="preserve"> </w:t>
+      </w:r>
+      <w:r>
+        <w:rPr>
+          <w:rFonts w:asciiTheme="majorHAnsi" w:eastAsia="Times New Roman" w:hAnsiTheme="majorHAnsi" w:cs="Times New Roman"/>
           <w:b/>
           <w:sz w:val="20"/>
           <w:szCs w:val="20"/>
-        </w:rPr>
-        <w:t xml:space="preserve"> means </w:t>
-      </w:r>
-      <w:r>
-        <w:rPr>
-          <w:rFonts w:asciiTheme="majorHAnsi" w:hAnsiTheme="majorHAnsi"/>
-          <w:b/>
-          <w:sz w:val="20"/>
-          <w:szCs w:val="20"/>
-        </w:rPr>
-        <w:t xml:space="preserve">that </w:t>
-      </w:r>
-      <w:proofErr w:type="spellStart"/>
-      <w:r>
-        <w:rPr>
-          <w:rFonts w:asciiTheme="majorHAnsi" w:eastAsia="Times New Roman" w:hAnsiTheme="majorHAnsi" w:cs="Times New Roman"/>
-          <w:b/>
-          <w:sz w:val="20"/>
-          <w:szCs w:val="20"/>
-          <w:highlight w:val="yellow"/>
-        </w:rPr>
-        <w:t>Child_</w:t>
-      </w:r>
-      <w:r>
-        <w:rPr>
-          <w:rFonts w:asciiTheme="majorHAnsi" w:eastAsia="Times New Roman" w:hAnsiTheme="majorHAnsi" w:cs="Times New Roman"/>
-          <w:b/>
-          <w:sz w:val="20"/>
-          <w:szCs w:val="20"/>
-          <w:highlight w:val="yellow"/>
-        </w:rPr>
-        <w:t>name</w:t>
-      </w:r>
-      <w:proofErr w:type="spellEnd"/>
-      <w:r>
-        <w:rPr>
-          <w:rFonts w:asciiTheme="majorHAnsi" w:eastAsia="Times New Roman" w:hAnsiTheme="majorHAnsi" w:cs="Times New Roman"/>
-          <w:sz w:val="20"/>
-          <w:szCs w:val="20"/>
-        </w:rPr>
-        <w:t xml:space="preserve"> </w:t>
-      </w:r>
-      <w:r>
-        <w:rPr>
-          <w:rFonts w:asciiTheme="majorHAnsi" w:hAnsiTheme="majorHAnsi"/>
-          <w:b/>
-          <w:sz w:val="20"/>
-          <w:szCs w:val="20"/>
-        </w:rPr>
-        <w:t>is at the</w:t>
-      </w:r>
-      <w:r>
-        <w:rPr>
-          <w:rFonts w:asciiTheme="majorHAnsi" w:eastAsia="Times New Roman" w:hAnsiTheme="majorHAnsi" w:cs="Times New Roman"/>
-          <w:b/>
-          <w:sz w:val="20"/>
-          <w:szCs w:val="20"/>
-          <w:highlight w:val="yellow"/>
-        </w:rPr>
-        <w:t xml:space="preserve"> </w:t>
-      </w:r>
-      <w:proofErr w:type="spellStart"/>
-      <w:r>
-        <w:rPr>
-          <w:rFonts w:asciiTheme="majorHAnsi" w:eastAsia="Times New Roman" w:hAnsiTheme="majorHAnsi" w:cs="Times New Roman"/>
-          <w:b/>
-          <w:sz w:val="20"/>
-          <w:szCs w:val="20"/>
           <w:highlight w:val="yellow"/>
         </w:rPr>
         <w:t>v_stage</w:t>
       </w:r>
-      <w:proofErr w:type="spellEnd"/>
       <w:r>
         <w:rPr>
           <w:rFonts w:asciiTheme="majorHAnsi" w:eastAsia="Times New Roman" w:hAnsiTheme="majorHAnsi" w:cs="Times New Roman"/>
@@ -1399,7 +1387,6 @@
         </w:rPr>
         <w:t xml:space="preserve"> are beginning to understand that text has meaning. They are learning that reading involves printed words and sentences and that print flows from left to right and from top to bottom of the page. They are also beginning to identify colors, shapes, numbers and letters. </w:t>
       </w:r>
-      <w:proofErr w:type="spellStart"/>
       <w:r>
         <w:rPr>
           <w:rFonts w:asciiTheme="majorHAnsi" w:eastAsia="Times New Roman" w:hAnsiTheme="majorHAnsi" w:cs="Times New Roman"/>
@@ -1436,7 +1423,6 @@
         </w:rPr>
         <w:t>_p</w:t>
       </w:r>
-      <w:proofErr w:type="spellEnd"/>
     </w:p>
     <w:p>
       <w:pPr>
@@ -1463,7 +1449,6 @@
         </w:rPr>
         <w:t xml:space="preserve">At this stage, </w:t>
       </w:r>
-      <w:proofErr w:type="spellStart"/>
       <w:r>
         <w:rPr>
           <w:rFonts w:asciiTheme="majorHAnsi" w:eastAsia="Times New Roman" w:hAnsiTheme="majorHAnsi" w:cs="Times New Roman"/>
@@ -1482,7 +1467,6 @@
         </w:rPr>
         <w:t>name</w:t>
       </w:r>
-      <w:proofErr w:type="spellEnd"/>
       <w:r>
         <w:rPr>
           <w:rFonts w:asciiTheme="majorHAnsi" w:eastAsia="Times New Roman" w:hAnsiTheme="majorHAnsi" w:cs="Times New Roman"/>
@@ -1499,7 +1483,6 @@
         </w:rPr>
         <w:t xml:space="preserve">knows that spoken speech can be represented by letters and that letters have specific shapes. </w:t>
       </w:r>
-      <w:proofErr w:type="spellStart"/>
       <w:r>
         <w:rPr>
           <w:rFonts w:asciiTheme="majorHAnsi" w:eastAsia="Times New Roman" w:hAnsiTheme="majorHAnsi" w:cs="Times New Roman"/>
@@ -1509,7 +1492,6 @@
         </w:rPr>
         <w:t>He_She</w:t>
       </w:r>
-      <w:proofErr w:type="spellEnd"/>
       <w:r>
         <w:rPr>
           <w:rFonts w:asciiTheme="majorHAnsi" w:eastAsia="Times New Roman" w:hAnsiTheme="majorHAnsi" w:cs="Times New Roman"/>
@@ -1518,7 +1500,6 @@
         </w:rPr>
         <w:t xml:space="preserve"> is likely to be able to identify the letters and to see the differences between them. </w:t>
       </w:r>
-      <w:proofErr w:type="spellStart"/>
       <w:r>
         <w:rPr>
           <w:rFonts w:asciiTheme="majorHAnsi" w:eastAsia="Times New Roman" w:hAnsiTheme="majorHAnsi" w:cs="Times New Roman"/>
@@ -1537,7 +1518,6 @@
         </w:rPr>
         <w:t>name</w:t>
       </w:r>
-      <w:proofErr w:type="spellEnd"/>
       <w:r>
         <w:rPr>
           <w:rFonts w:asciiTheme="majorHAnsi" w:eastAsia="Times New Roman" w:hAnsiTheme="majorHAnsi" w:cs="Times New Roman"/>
@@ -1546,7 +1526,6 @@
         </w:rPr>
         <w:t xml:space="preserve"> is also beginning to recognize rhyming sounds. </w:t>
       </w:r>
-      <w:proofErr w:type="spellStart"/>
       <w:r>
         <w:rPr>
           <w:rFonts w:asciiTheme="majorHAnsi" w:eastAsia="Times New Roman" w:hAnsiTheme="majorHAnsi" w:cs="Times New Roman"/>
@@ -1583,7 +1562,6 @@
         </w:rPr>
         <w:t>_p</w:t>
       </w:r>
-      <w:proofErr w:type="spellEnd"/>
     </w:p>
     <w:p>
       <w:pPr>
@@ -1618,7 +1596,6 @@
         </w:rPr>
         <w:t xml:space="preserve">storybooks aloud to </w:t>
       </w:r>
-      <w:proofErr w:type="spellStart"/>
       <w:r>
         <w:rPr>
           <w:rFonts w:asciiTheme="majorHAnsi" w:eastAsia="Times New Roman" w:hAnsiTheme="majorHAnsi" w:cs="Times New Roman"/>
@@ -1637,7 +1614,6 @@
         </w:rPr>
         <w:t>name</w:t>
       </w:r>
-      <w:proofErr w:type="spellEnd"/>
       <w:r>
         <w:rPr>
           <w:rFonts w:asciiTheme="majorHAnsi" w:eastAsia="Times New Roman" w:hAnsiTheme="majorHAnsi" w:cs="Times New Roman"/>
@@ -1646,7 +1622,6 @@
         </w:rPr>
         <w:t xml:space="preserve"> at home. Even if </w:t>
       </w:r>
-      <w:proofErr w:type="spellStart"/>
       <w:r>
         <w:rPr>
           <w:rFonts w:asciiTheme="majorHAnsi" w:eastAsia="Times New Roman" w:hAnsiTheme="majorHAnsi" w:cs="Times New Roman"/>
@@ -1665,42 +1640,22 @@
         </w:rPr>
         <w:t>name</w:t>
       </w:r>
-      <w:proofErr w:type="spellEnd"/>
-      <w:r>
-        <w:rPr>
-          <w:rFonts w:asciiTheme="majorHAnsi" w:eastAsia="Times New Roman" w:hAnsiTheme="majorHAnsi" w:cs="Times New Roman"/>
-          <w:sz w:val="20"/>
-          <w:szCs w:val="20"/>
-        </w:rPr>
-        <w:t xml:space="preserve"> chooses that book again and again, go right on and read it. </w:t>
-      </w:r>
-      <w:proofErr w:type="gramStart"/>
-      <w:r>
-        <w:rPr>
-          <w:rFonts w:asciiTheme="majorHAnsi" w:eastAsia="Times New Roman" w:hAnsiTheme="majorHAnsi" w:cs="Times New Roman"/>
-          <w:sz w:val="20"/>
-          <w:szCs w:val="20"/>
-        </w:rPr>
-        <w:t>Also</w:t>
-      </w:r>
-      <w:proofErr w:type="gramEnd"/>
-      <w:r>
-        <w:rPr>
-          <w:rFonts w:asciiTheme="majorHAnsi" w:eastAsia="Times New Roman" w:hAnsiTheme="majorHAnsi" w:cs="Times New Roman"/>
-          <w:sz w:val="20"/>
-          <w:szCs w:val="20"/>
-        </w:rPr>
-        <w:t xml:space="preserve"> talk with</w:t>
-      </w:r>
-      <w:r>
-        <w:rPr>
-          <w:rFonts w:asciiTheme="majorHAnsi" w:eastAsia="Times New Roman" w:hAnsiTheme="majorHAnsi" w:cs="Times New Roman"/>
-          <w:sz w:val="20"/>
-          <w:szCs w:val="20"/>
-        </w:rPr>
-        <w:t xml:space="preserve"> </w:t>
-      </w:r>
-      <w:proofErr w:type="spellStart"/>
+      <w:r>
+        <w:rPr>
+          <w:rFonts w:asciiTheme="majorHAnsi" w:eastAsia="Times New Roman" w:hAnsiTheme="majorHAnsi" w:cs="Times New Roman"/>
+          <w:sz w:val="20"/>
+          <w:szCs w:val="20"/>
+        </w:rPr>
+        <w:t xml:space="preserve"> chooses that book again and again, go right on and read it. Also talk with</w:t>
+      </w:r>
+      <w:r>
+        <w:rPr>
+          <w:rFonts w:asciiTheme="majorHAnsi" w:eastAsia="Times New Roman" w:hAnsiTheme="majorHAnsi" w:cs="Times New Roman"/>
+          <w:sz w:val="20"/>
+          <w:szCs w:val="20"/>
+        </w:rPr>
+        <w:t xml:space="preserve"> </w:t>
+      </w:r>
       <w:r>
         <w:rPr>
           <w:rFonts w:asciiTheme="majorHAnsi" w:eastAsia="Times New Roman" w:hAnsiTheme="majorHAnsi" w:cs="Times New Roman"/>
@@ -1719,7 +1674,6 @@
         </w:rPr>
         <w:t>name</w:t>
       </w:r>
-      <w:proofErr w:type="spellEnd"/>
       <w:r>
         <w:rPr>
           <w:rFonts w:asciiTheme="majorHAnsi" w:eastAsia="Times New Roman" w:hAnsiTheme="majorHAnsi" w:cs="Times New Roman"/>
@@ -1736,7 +1690,6 @@
         </w:rPr>
         <w:t xml:space="preserve">about what you have read. Through listening and talking about stories, </w:t>
       </w:r>
-      <w:proofErr w:type="spellStart"/>
       <w:r>
         <w:rPr>
           <w:rFonts w:asciiTheme="majorHAnsi" w:eastAsia="Times New Roman" w:hAnsiTheme="majorHAnsi" w:cs="Times New Roman"/>
@@ -1755,7 +1708,6 @@
         </w:rPr>
         <w:t>name</w:t>
       </w:r>
-      <w:proofErr w:type="spellEnd"/>
       <w:r>
         <w:rPr>
           <w:rFonts w:asciiTheme="majorHAnsi" w:eastAsia="Times New Roman" w:hAnsiTheme="majorHAnsi" w:cs="Times New Roman"/>
@@ -1764,7 +1716,6 @@
         </w:rPr>
         <w:t xml:space="preserve"> will learn to relate spoken words with printed words on the page. </w:t>
       </w:r>
-      <w:proofErr w:type="spellStart"/>
       <w:r>
         <w:rPr>
           <w:rFonts w:asciiTheme="majorHAnsi" w:eastAsia="Times New Roman" w:hAnsiTheme="majorHAnsi" w:cs="Times New Roman"/>
@@ -1801,7 +1752,6 @@
         </w:rPr>
         <w:t>_p</w:t>
       </w:r>
-      <w:proofErr w:type="spellEnd"/>
     </w:p>
     <w:p>
       <w:pPr>
@@ -1871,7 +1821,6 @@
         </w:rPr>
         <w:t xml:space="preserve">, children can rapidly identify the letters of the alphabet and can match most of the letters to their sounds. They are beginning to “read” picture books and familiar words around their home. Through repeated reading of favorite books with an adult, children at this stage are building their vocabularies, listening skills, and understandings of print. </w:t>
       </w:r>
-      <w:proofErr w:type="spellStart"/>
       <w:r>
         <w:rPr>
           <w:rFonts w:asciiTheme="majorHAnsi" w:eastAsia="Times New Roman" w:hAnsiTheme="majorHAnsi" w:cs="Times New Roman"/>
@@ -1917,7 +1866,6 @@
         </w:rPr>
         <w:t>_p</w:t>
       </w:r>
-      <w:proofErr w:type="spellEnd"/>
     </w:p>
     <w:p>
       <w:pPr>
@@ -1936,7 +1884,6 @@
           <w:szCs w:val="20"/>
         </w:rPr>
       </w:pPr>
-      <w:proofErr w:type="spellStart"/>
       <w:r>
         <w:rPr>
           <w:rFonts w:asciiTheme="majorHAnsi" w:eastAsia="Times New Roman" w:hAnsiTheme="majorHAnsi" w:cs="Times New Roman"/>
@@ -1955,7 +1902,6 @@
         </w:rPr>
         <w:t>name</w:t>
       </w:r>
-      <w:proofErr w:type="spellEnd"/>
       <w:r>
         <w:rPr>
           <w:rFonts w:asciiTheme="majorHAnsi" w:eastAsia="Times New Roman" w:hAnsiTheme="majorHAnsi" w:cs="Times New Roman"/>
@@ -1980,7 +1926,6 @@
         </w:rPr>
         <w:t xml:space="preserve"> </w:t>
       </w:r>
-      <w:proofErr w:type="spellStart"/>
       <w:r>
         <w:rPr>
           <w:rFonts w:asciiTheme="majorHAnsi" w:eastAsia="Times New Roman" w:hAnsiTheme="majorHAnsi" w:cs="Times New Roman"/>
@@ -1990,7 +1935,6 @@
         </w:rPr>
         <w:t>his_her</w:t>
       </w:r>
-      <w:proofErr w:type="spellEnd"/>
       <w:r>
         <w:rPr>
           <w:rFonts w:asciiTheme="majorHAnsi" w:eastAsia="Times New Roman" w:hAnsiTheme="majorHAnsi" w:cs="Times New Roman"/>
@@ -2015,7 +1959,6 @@
         </w:rPr>
         <w:t xml:space="preserve"> </w:t>
       </w:r>
-      <w:proofErr w:type="spellStart"/>
       <w:r>
         <w:rPr>
           <w:rFonts w:asciiTheme="majorHAnsi" w:eastAsia="Times New Roman" w:hAnsiTheme="majorHAnsi" w:cs="Times New Roman"/>
@@ -2034,42 +1977,22 @@
         </w:rPr>
         <w:t>he</w:t>
       </w:r>
-      <w:proofErr w:type="spellEnd"/>
-      <w:r>
-        <w:rPr>
-          <w:rFonts w:asciiTheme="majorHAnsi" w:eastAsia="Times New Roman" w:hAnsiTheme="majorHAnsi" w:cs="Times New Roman"/>
-          <w:sz w:val="20"/>
-          <w:szCs w:val="20"/>
-        </w:rPr>
-        <w:t xml:space="preserve"> </w:t>
-      </w:r>
-      <w:r>
-        <w:rPr>
-          <w:rFonts w:asciiTheme="majorHAnsi" w:eastAsia="Times New Roman" w:hAnsiTheme="majorHAnsi" w:cs="Times New Roman"/>
-          <w:sz w:val="20"/>
-          <w:szCs w:val="20"/>
-        </w:rPr>
-        <w:t xml:space="preserve">is likely learning to separate spoken words into smaller parts, such as m - and - at </w:t>
-      </w:r>
-      <w:proofErr w:type="spellStart"/>
-      <w:r>
-        <w:rPr>
-          <w:rFonts w:asciiTheme="majorHAnsi" w:eastAsia="Times New Roman" w:hAnsiTheme="majorHAnsi" w:cs="Times New Roman"/>
-          <w:sz w:val="20"/>
-          <w:szCs w:val="20"/>
-        </w:rPr>
-        <w:t>for “mat</w:t>
-      </w:r>
-      <w:proofErr w:type="spellEnd"/>
-      <w:r>
-        <w:rPr>
-          <w:rFonts w:asciiTheme="majorHAnsi" w:eastAsia="Times New Roman" w:hAnsiTheme="majorHAnsi" w:cs="Times New Roman"/>
-          <w:sz w:val="20"/>
-          <w:szCs w:val="20"/>
-        </w:rPr>
-        <w:t xml:space="preserve">” and then to blend the sounds together to say the words. </w:t>
-      </w:r>
-      <w:proofErr w:type="spellStart"/>
+      <w:r>
+        <w:rPr>
+          <w:rFonts w:asciiTheme="majorHAnsi" w:eastAsia="Times New Roman" w:hAnsiTheme="majorHAnsi" w:cs="Times New Roman"/>
+          <w:sz w:val="20"/>
+          <w:szCs w:val="20"/>
+        </w:rPr>
+        <w:t xml:space="preserve"> </w:t>
+      </w:r>
+      <w:r>
+        <w:rPr>
+          <w:rFonts w:asciiTheme="majorHAnsi" w:eastAsia="Times New Roman" w:hAnsiTheme="majorHAnsi" w:cs="Times New Roman"/>
+          <w:sz w:val="20"/>
+          <w:szCs w:val="20"/>
+        </w:rPr>
+        <w:t xml:space="preserve">is likely learning to separate spoken words into smaller parts, such as m - and - at for “mat” and then to blend the sounds together to say the words. </w:t>
+      </w:r>
       <w:r>
         <w:rPr>
           <w:rFonts w:asciiTheme="majorHAnsi" w:eastAsia="Times New Roman" w:hAnsiTheme="majorHAnsi" w:cs="Times New Roman"/>
@@ -2088,7 +2011,6 @@
         </w:rPr>
         <w:t>name</w:t>
       </w:r>
-      <w:proofErr w:type="spellEnd"/>
       <w:r>
         <w:rPr>
           <w:rFonts w:asciiTheme="majorHAnsi" w:eastAsia="Times New Roman" w:hAnsiTheme="majorHAnsi" w:cs="Times New Roman"/>
@@ -2113,7 +2035,6 @@
         </w:rPr>
         <w:t xml:space="preserve"> </w:t>
       </w:r>
-      <w:proofErr w:type="spellStart"/>
       <w:r>
         <w:rPr>
           <w:rFonts w:asciiTheme="majorHAnsi" w:eastAsia="Times New Roman" w:hAnsiTheme="majorHAnsi" w:cs="Times New Roman"/>
@@ -2123,7 +2044,6 @@
         </w:rPr>
         <w:t>his_her</w:t>
       </w:r>
-      <w:proofErr w:type="spellEnd"/>
       <w:r>
         <w:rPr>
           <w:rFonts w:asciiTheme="majorHAnsi" w:eastAsia="Times New Roman" w:hAnsiTheme="majorHAnsi" w:cs="Times New Roman"/>
@@ -2140,7 +2060,6 @@
         </w:rPr>
         <w:t xml:space="preserve">growing knowledge of letter sounds and word structure, </w:t>
       </w:r>
-      <w:proofErr w:type="spellStart"/>
       <w:r>
         <w:rPr>
           <w:rFonts w:asciiTheme="majorHAnsi" w:eastAsia="Times New Roman" w:hAnsiTheme="majorHAnsi" w:cs="Times New Roman"/>
@@ -2159,7 +2078,6 @@
         </w:rPr>
         <w:t>name</w:t>
       </w:r>
-      <w:proofErr w:type="spellEnd"/>
       <w:r>
         <w:rPr>
           <w:rFonts w:asciiTheme="majorHAnsi" w:eastAsia="Times New Roman" w:hAnsiTheme="majorHAnsi" w:cs="Times New Roman"/>
@@ -2176,7 +2094,6 @@
         </w:rPr>
         <w:t xml:space="preserve">is starting to get meaning from text. </w:t>
       </w:r>
-      <w:proofErr w:type="spellStart"/>
       <w:r>
         <w:rPr>
           <w:rFonts w:asciiTheme="majorHAnsi" w:eastAsia="Times New Roman" w:hAnsiTheme="majorHAnsi" w:cs="Times New Roman"/>
@@ -2231,7 +2148,6 @@
         </w:rPr>
         <w:t>_p</w:t>
       </w:r>
-      <w:proofErr w:type="spellEnd"/>
     </w:p>
     <w:p>
       <w:pPr>
@@ -2258,7 +2174,6 @@
         </w:rPr>
         <w:t xml:space="preserve">You can help develop your child's early literacy skills by reading engaging, predictable books to and with your child. To encourage </w:t>
       </w:r>
-      <w:proofErr w:type="spellStart"/>
       <w:r>
         <w:rPr>
           <w:rFonts w:asciiTheme="majorHAnsi" w:eastAsia="Times New Roman" w:hAnsiTheme="majorHAnsi" w:cs="Times New Roman"/>
@@ -2277,7 +2192,6 @@
         </w:rPr>
         <w:t>name</w:t>
       </w:r>
-      <w:proofErr w:type="spellEnd"/>
       <w:r>
         <w:rPr>
           <w:rFonts w:asciiTheme="majorHAnsi" w:eastAsia="Times New Roman" w:hAnsiTheme="majorHAnsi" w:cs="Times New Roman"/>
@@ -2302,7 +2216,6 @@
         </w:rPr>
         <w:t xml:space="preserve"> </w:t>
       </w:r>
-      <w:proofErr w:type="spellStart"/>
       <w:r>
         <w:rPr>
           <w:rFonts w:asciiTheme="majorHAnsi" w:eastAsia="Times New Roman" w:hAnsiTheme="majorHAnsi" w:cs="Times New Roman"/>
@@ -2312,7 +2225,6 @@
         </w:rPr>
         <w:t>his_her</w:t>
       </w:r>
-      <w:proofErr w:type="spellEnd"/>
       <w:r>
         <w:rPr>
           <w:rFonts w:asciiTheme="majorHAnsi" w:eastAsia="Times New Roman" w:hAnsiTheme="majorHAnsi" w:cs="Times New Roman"/>
@@ -2329,7 +2241,6 @@
         </w:rPr>
         <w:t xml:space="preserve">own ideas, talk with </w:t>
       </w:r>
-      <w:proofErr w:type="spellStart"/>
       <w:r>
         <w:rPr>
           <w:rFonts w:asciiTheme="majorHAnsi" w:eastAsia="Times New Roman" w:hAnsiTheme="majorHAnsi" w:cs="Times New Roman"/>
@@ -2348,7 +2259,6 @@
         </w:rPr>
         <w:t>name</w:t>
       </w:r>
-      <w:proofErr w:type="spellEnd"/>
       <w:r>
         <w:rPr>
           <w:rFonts w:asciiTheme="majorHAnsi" w:eastAsia="Times New Roman" w:hAnsiTheme="majorHAnsi" w:cs="Times New Roman"/>
@@ -2365,7 +2275,6 @@
         </w:rPr>
         <w:t xml:space="preserve">about what you've read, seen, heard, or done together. </w:t>
       </w:r>
-      <w:proofErr w:type="spellStart"/>
       <w:r>
         <w:rPr>
           <w:rFonts w:asciiTheme="majorHAnsi" w:eastAsia="Times New Roman" w:hAnsiTheme="majorHAnsi" w:cs="Times New Roman"/>
@@ -2384,7 +2293,6 @@
         </w:rPr>
         <w:t>name</w:t>
       </w:r>
-      <w:proofErr w:type="spellEnd"/>
       <w:r>
         <w:rPr>
           <w:rFonts w:asciiTheme="majorHAnsi" w:eastAsia="Times New Roman" w:hAnsiTheme="majorHAnsi" w:cs="Times New Roman"/>
@@ -2409,7 +2317,6 @@
         </w:rPr>
         <w:t xml:space="preserve"> </w:t>
       </w:r>
-      <w:proofErr w:type="spellStart"/>
       <w:r>
         <w:rPr>
           <w:rFonts w:asciiTheme="majorHAnsi" w:eastAsia="Times New Roman" w:hAnsiTheme="majorHAnsi" w:cs="Times New Roman"/>
@@ -2455,7 +2362,6 @@
         </w:rPr>
         <w:t>_p</w:t>
       </w:r>
-      <w:proofErr w:type="spellEnd"/>
     </w:p>
     <w:p>
       <w:pPr>
@@ -2499,7 +2405,6 @@
         </w:rPr>
         <w:t xml:space="preserve"> are becoming proficient at recognizing many words, both in and out of context. They spend less time identifying and sounding out words and more time understanding what they have read. They can blend sounds and word parts to read words and sentences more quickly, smoothly, and independently. </w:t>
       </w:r>
-      <w:proofErr w:type="spellStart"/>
       <w:r>
         <w:rPr>
           <w:rFonts w:asciiTheme="majorHAnsi" w:eastAsia="Times New Roman" w:hAnsiTheme="majorHAnsi" w:cs="Times New Roman"/>
@@ -2545,7 +2450,6 @@
         </w:rPr>
         <w:t>_p</w:t>
       </w:r>
-      <w:proofErr w:type="spellEnd"/>
     </w:p>
     <w:p>
       <w:pPr>
@@ -2564,7 +2468,6 @@
           <w:szCs w:val="20"/>
         </w:rPr>
       </w:pPr>
-      <w:proofErr w:type="spellStart"/>
       <w:r>
         <w:rPr>
           <w:rFonts w:asciiTheme="majorHAnsi" w:eastAsia="Times New Roman" w:hAnsiTheme="majorHAnsi" w:cs="Times New Roman"/>
@@ -2583,7 +2486,6 @@
         </w:rPr>
         <w:t>name</w:t>
       </w:r>
-      <w:proofErr w:type="spellEnd"/>
       <w:r>
         <w:rPr>
           <w:rFonts w:asciiTheme="majorHAnsi" w:eastAsia="Times New Roman" w:hAnsiTheme="majorHAnsi" w:cs="Times New Roman"/>
@@ -2608,7 +2510,6 @@
         </w:rPr>
         <w:t xml:space="preserve"> </w:t>
       </w:r>
-      <w:proofErr w:type="spellStart"/>
       <w:r>
         <w:rPr>
           <w:rFonts w:asciiTheme="majorHAnsi" w:eastAsia="Times New Roman" w:hAnsiTheme="majorHAnsi" w:cs="Times New Roman"/>
@@ -2618,7 +2519,6 @@
         </w:rPr>
         <w:t>He_She</w:t>
       </w:r>
-      <w:proofErr w:type="spellEnd"/>
       <w:r>
         <w:rPr>
           <w:rFonts w:asciiTheme="majorHAnsi" w:eastAsia="Times New Roman" w:hAnsiTheme="majorHAnsi" w:cs="Times New Roman"/>
@@ -2643,7 +2543,6 @@
         </w:rPr>
         <w:t xml:space="preserve"> </w:t>
       </w:r>
-      <w:proofErr w:type="spellStart"/>
       <w:r>
         <w:rPr>
           <w:rFonts w:asciiTheme="majorHAnsi" w:eastAsia="Times New Roman" w:hAnsiTheme="majorHAnsi" w:cs="Times New Roman"/>
@@ -2653,7 +2552,6 @@
         </w:rPr>
         <w:t>He_She</w:t>
       </w:r>
-      <w:proofErr w:type="spellEnd"/>
       <w:r>
         <w:rPr>
           <w:rFonts w:asciiTheme="majorHAnsi" w:eastAsia="Times New Roman" w:hAnsiTheme="majorHAnsi" w:cs="Times New Roman"/>
@@ -2678,7 +2576,6 @@
         </w:rPr>
         <w:t xml:space="preserve"> </w:t>
       </w:r>
-      <w:proofErr w:type="spellStart"/>
       <w:r>
         <w:rPr>
           <w:rFonts w:asciiTheme="majorHAnsi" w:eastAsia="Times New Roman" w:hAnsiTheme="majorHAnsi" w:cs="Times New Roman"/>
@@ -2688,7 +2585,6 @@
         </w:rPr>
         <w:t>He_She</w:t>
       </w:r>
-      <w:proofErr w:type="spellEnd"/>
       <w:r>
         <w:rPr>
           <w:rFonts w:asciiTheme="majorHAnsi" w:eastAsia="Times New Roman" w:hAnsiTheme="majorHAnsi" w:cs="Times New Roman"/>
@@ -2705,7 +2601,6 @@
         </w:rPr>
         <w:t xml:space="preserve">is increasingly able to select books that interest </w:t>
       </w:r>
-      <w:proofErr w:type="spellStart"/>
       <w:r>
         <w:rPr>
           <w:rFonts w:asciiTheme="majorHAnsi" w:eastAsia="Times New Roman" w:hAnsiTheme="majorHAnsi" w:cs="Times New Roman"/>
@@ -2724,7 +2619,6 @@
         </w:rPr>
         <w:t>_her</w:t>
       </w:r>
-      <w:proofErr w:type="spellEnd"/>
       <w:r>
         <w:rPr>
           <w:rFonts w:asciiTheme="majorHAnsi" w:eastAsia="Times New Roman" w:hAnsiTheme="majorHAnsi" w:cs="Times New Roman"/>
@@ -2741,7 +2635,6 @@
         </w:rPr>
         <w:t xml:space="preserve"> </w:t>
       </w:r>
-      <w:proofErr w:type="spellStart"/>
       <w:r>
         <w:rPr>
           <w:rFonts w:asciiTheme="majorHAnsi" w:eastAsia="Times New Roman" w:hAnsiTheme="majorHAnsi" w:cs="Times New Roman"/>
@@ -2751,7 +2644,6 @@
         </w:rPr>
         <w:t>his_her</w:t>
       </w:r>
-      <w:proofErr w:type="spellEnd"/>
       <w:r>
         <w:rPr>
           <w:rFonts w:asciiTheme="majorHAnsi" w:eastAsia="Times New Roman" w:hAnsiTheme="majorHAnsi" w:cs="Times New Roman"/>
@@ -2768,7 +2660,6 @@
         </w:rPr>
         <w:t xml:space="preserve">own reading, and to self-correct as needed. </w:t>
       </w:r>
-      <w:proofErr w:type="spellStart"/>
       <w:r>
         <w:rPr>
           <w:rFonts w:asciiTheme="majorHAnsi" w:eastAsia="Times New Roman" w:hAnsiTheme="majorHAnsi" w:cs="Times New Roman"/>
@@ -2787,7 +2678,6 @@
         </w:rPr>
         <w:t>name</w:t>
       </w:r>
-      <w:proofErr w:type="spellEnd"/>
       <w:r>
         <w:rPr>
           <w:rFonts w:asciiTheme="majorHAnsi" w:eastAsia="Times New Roman" w:hAnsiTheme="majorHAnsi" w:cs="Times New Roman"/>
@@ -2812,7 +2702,6 @@
         </w:rPr>
         <w:t xml:space="preserve"> </w:t>
       </w:r>
-      <w:proofErr w:type="spellStart"/>
       <w:r>
         <w:rPr>
           <w:rFonts w:asciiTheme="majorHAnsi" w:eastAsia="Times New Roman" w:hAnsiTheme="majorHAnsi" w:cs="Times New Roman"/>
@@ -2822,7 +2711,6 @@
         </w:rPr>
         <w:t>he_she</w:t>
       </w:r>
-      <w:proofErr w:type="spellEnd"/>
       <w:r>
         <w:rPr>
           <w:rFonts w:asciiTheme="majorHAnsi" w:eastAsia="Times New Roman" w:hAnsiTheme="majorHAnsi" w:cs="Times New Roman"/>
@@ -2839,7 +2727,6 @@
         </w:rPr>
         <w:t xml:space="preserve">is probably able to read aloud some easy texts with accuracy, fluency, and expression. </w:t>
       </w:r>
-      <w:proofErr w:type="spellStart"/>
       <w:r>
         <w:rPr>
           <w:rFonts w:asciiTheme="majorHAnsi" w:eastAsia="Times New Roman" w:hAnsiTheme="majorHAnsi" w:cs="Times New Roman"/>
@@ -2885,7 +2772,6 @@
         </w:rPr>
         <w:t>_p</w:t>
       </w:r>
-      <w:proofErr w:type="spellEnd"/>
     </w:p>
     <w:p>
       <w:pPr>
@@ -2912,7 +2798,6 @@
         </w:rPr>
         <w:t xml:space="preserve">You can encourage your child's growth in reading skills by providing opportunities to read and discuss a variety of books at home. </w:t>
       </w:r>
-      <w:proofErr w:type="spellStart"/>
       <w:r>
         <w:rPr>
           <w:rFonts w:asciiTheme="majorHAnsi" w:eastAsia="Times New Roman" w:hAnsiTheme="majorHAnsi" w:cs="Times New Roman"/>
@@ -2931,7 +2816,6 @@
         </w:rPr>
         <w:t>name</w:t>
       </w:r>
-      <w:proofErr w:type="spellEnd"/>
       <w:r>
         <w:rPr>
           <w:rFonts w:asciiTheme="majorHAnsi" w:eastAsia="Times New Roman" w:hAnsiTheme="majorHAnsi" w:cs="Times New Roman"/>
@@ -2957,7 +2841,6 @@
         </w:rPr>
         <w:t xml:space="preserve"> </w:t>
       </w:r>
-      <w:proofErr w:type="spellStart"/>
       <w:r>
         <w:rPr>
           <w:rFonts w:asciiTheme="majorHAnsi" w:eastAsia="Times New Roman" w:hAnsiTheme="majorHAnsi" w:cs="Times New Roman"/>
@@ -3003,7 +2886,6 @@
         </w:rPr>
         <w:t>_p</w:t>
       </w:r>
-      <w:proofErr w:type="spellEnd"/>
     </w:p>
     <w:p>
       <w:pPr>
@@ -3055,7 +2937,6 @@
         </w:rPr>
         <w:t xml:space="preserve">el sounds. At this stage, </w:t>
       </w:r>
-      <w:proofErr w:type="spellStart"/>
       <w:r>
         <w:rPr>
           <w:rFonts w:asciiTheme="majorHAnsi" w:eastAsia="Times New Roman" w:hAnsiTheme="majorHAnsi" w:cs="Times New Roman"/>
@@ -3074,32 +2955,21 @@
         </w:rPr>
         <w:t>name</w:t>
       </w:r>
-      <w:proofErr w:type="spellEnd"/>
-      <w:r>
-        <w:rPr>
-          <w:rFonts w:asciiTheme="majorHAnsi" w:eastAsia="Times New Roman" w:hAnsiTheme="majorHAnsi" w:cs="Times New Roman"/>
-          <w:sz w:val="20"/>
-          <w:szCs w:val="20"/>
-        </w:rPr>
-        <w:t xml:space="preserve"> </w:t>
-      </w:r>
-      <w:proofErr w:type="gramStart"/>
-      <w:r>
-        <w:rPr>
-          <w:rFonts w:asciiTheme="majorHAnsi" w:eastAsia="Times New Roman" w:hAnsiTheme="majorHAnsi" w:cs="Times New Roman"/>
-          <w:sz w:val="20"/>
-          <w:szCs w:val="20"/>
-        </w:rPr>
-        <w:t>is able to</w:t>
-      </w:r>
-      <w:proofErr w:type="gramEnd"/>
-      <w:r>
-        <w:rPr>
-          <w:rFonts w:asciiTheme="majorHAnsi" w:eastAsia="Times New Roman" w:hAnsiTheme="majorHAnsi" w:cs="Times New Roman"/>
-          <w:sz w:val="20"/>
-          <w:szCs w:val="20"/>
-        </w:rPr>
-        <w:t xml:space="preserve"> blend sounds and word</w:t>
+      <w:r>
+        <w:rPr>
+          <w:rFonts w:asciiTheme="majorHAnsi" w:eastAsia="Times New Roman" w:hAnsiTheme="majorHAnsi" w:cs="Times New Roman"/>
+          <w:sz w:val="20"/>
+          <w:szCs w:val="20"/>
+        </w:rPr>
+        <w:t xml:space="preserve"> </w:t>
+      </w:r>
+      <w:r>
+        <w:rPr>
+          <w:rFonts w:asciiTheme="majorHAnsi" w:eastAsia="Times New Roman" w:hAnsiTheme="majorHAnsi" w:cs="Times New Roman"/>
+          <w:sz w:val="20"/>
+          <w:szCs w:val="20"/>
+        </w:rPr>
+        <w:t>is able to blend sounds and word</w:t>
       </w:r>
       <w:r>
         <w:rPr>
@@ -3117,7 +2987,6 @@
         </w:rPr>
         <w:t xml:space="preserve"> </w:t>
       </w:r>
-      <w:proofErr w:type="spellStart"/>
       <w:r>
         <w:rPr>
           <w:rFonts w:asciiTheme="majorHAnsi" w:eastAsia="Times New Roman" w:hAnsiTheme="majorHAnsi" w:cs="Times New Roman"/>
@@ -3127,7 +2996,6 @@
         </w:rPr>
         <w:t>He_She</w:t>
       </w:r>
-      <w:proofErr w:type="spellEnd"/>
       <w:r>
         <w:rPr>
           <w:rFonts w:asciiTheme="majorHAnsi" w:eastAsia="Times New Roman" w:hAnsiTheme="majorHAnsi" w:cs="Times New Roman"/>
@@ -3144,7 +3012,6 @@
         </w:rPr>
         <w:t xml:space="preserve">is likely using a variety of strategies to figure out words, such as pictures, story patterns, and phonics. </w:t>
       </w:r>
-      <w:proofErr w:type="spellStart"/>
       <w:r>
         <w:rPr>
           <w:rFonts w:asciiTheme="majorHAnsi" w:eastAsia="Times New Roman" w:hAnsiTheme="majorHAnsi" w:cs="Times New Roman"/>
@@ -3181,7 +3048,6 @@
         </w:rPr>
         <w:t>_p</w:t>
       </w:r>
-      <w:proofErr w:type="spellEnd"/>
     </w:p>
     <w:p>
       <w:pPr>
@@ -3200,7 +3066,6 @@
           <w:szCs w:val="20"/>
         </w:rPr>
       </w:pPr>
-      <w:proofErr w:type="spellStart"/>
       <w:r>
         <w:rPr>
           <w:rFonts w:asciiTheme="majorHAnsi" w:eastAsia="Times New Roman" w:hAnsiTheme="majorHAnsi" w:cs="Times New Roman"/>
@@ -3219,32 +3084,21 @@
         </w:rPr>
         <w:t>name</w:t>
       </w:r>
-      <w:proofErr w:type="spellEnd"/>
-      <w:r>
-        <w:rPr>
-          <w:rFonts w:asciiTheme="majorHAnsi" w:eastAsia="Times New Roman" w:hAnsiTheme="majorHAnsi" w:cs="Times New Roman"/>
-          <w:sz w:val="20"/>
-          <w:szCs w:val="20"/>
-        </w:rPr>
-        <w:t xml:space="preserve"> </w:t>
-      </w:r>
-      <w:proofErr w:type="gramStart"/>
-      <w:r>
-        <w:rPr>
-          <w:rFonts w:asciiTheme="majorHAnsi" w:eastAsia="Times New Roman" w:hAnsiTheme="majorHAnsi" w:cs="Times New Roman"/>
-          <w:sz w:val="20"/>
-          <w:szCs w:val="20"/>
-        </w:rPr>
-        <w:t>is able to</w:t>
-      </w:r>
-      <w:proofErr w:type="gramEnd"/>
-      <w:r>
-        <w:rPr>
-          <w:rFonts w:asciiTheme="majorHAnsi" w:eastAsia="Times New Roman" w:hAnsiTheme="majorHAnsi" w:cs="Times New Roman"/>
-          <w:sz w:val="20"/>
-          <w:szCs w:val="20"/>
-        </w:rPr>
-        <w:t xml:space="preserve"> apply basic concepts about print a</w:t>
+      <w:r>
+        <w:rPr>
+          <w:rFonts w:asciiTheme="majorHAnsi" w:eastAsia="Times New Roman" w:hAnsiTheme="majorHAnsi" w:cs="Times New Roman"/>
+          <w:sz w:val="20"/>
+          <w:szCs w:val="20"/>
+        </w:rPr>
+        <w:t xml:space="preserve"> </w:t>
+      </w:r>
+      <w:r>
+        <w:rPr>
+          <w:rFonts w:asciiTheme="majorHAnsi" w:eastAsia="Times New Roman" w:hAnsiTheme="majorHAnsi" w:cs="Times New Roman"/>
+          <w:sz w:val="20"/>
+          <w:szCs w:val="20"/>
+        </w:rPr>
+        <w:t>is able to apply basic concepts about print a</w:t>
       </w:r>
       <w:r>
         <w:rPr>
@@ -3262,7 +3116,6 @@
         </w:rPr>
         <w:t xml:space="preserve"> </w:t>
       </w:r>
-      <w:proofErr w:type="spellStart"/>
       <w:r>
         <w:rPr>
           <w:rFonts w:asciiTheme="majorHAnsi" w:eastAsia="Times New Roman" w:hAnsiTheme="majorHAnsi" w:cs="Times New Roman"/>
@@ -3272,7 +3125,6 @@
         </w:rPr>
         <w:t>He_She</w:t>
       </w:r>
-      <w:proofErr w:type="spellEnd"/>
       <w:r>
         <w:rPr>
           <w:rFonts w:asciiTheme="majorHAnsi" w:eastAsia="Times New Roman" w:hAnsiTheme="majorHAnsi" w:cs="Times New Roman"/>
@@ -3297,7 +3149,6 @@
         </w:rPr>
         <w:t xml:space="preserve"> </w:t>
       </w:r>
-      <w:proofErr w:type="spellStart"/>
       <w:r>
         <w:rPr>
           <w:rFonts w:asciiTheme="majorHAnsi" w:eastAsia="Times New Roman" w:hAnsiTheme="majorHAnsi" w:cs="Times New Roman"/>
@@ -3307,7 +3158,6 @@
         </w:rPr>
         <w:t>his_her</w:t>
       </w:r>
-      <w:proofErr w:type="spellEnd"/>
       <w:r>
         <w:rPr>
           <w:rFonts w:asciiTheme="majorHAnsi" w:eastAsia="Times New Roman" w:hAnsiTheme="majorHAnsi" w:cs="Times New Roman"/>
@@ -3340,7 +3190,6 @@
         </w:rPr>
         <w:t xml:space="preserve"> </w:t>
       </w:r>
-      <w:proofErr w:type="spellStart"/>
       <w:r>
         <w:rPr>
           <w:rFonts w:asciiTheme="majorHAnsi" w:eastAsia="Times New Roman" w:hAnsiTheme="majorHAnsi" w:cs="Times New Roman"/>
@@ -3350,7 +3199,6 @@
         </w:rPr>
         <w:t>He_She</w:t>
       </w:r>
-      <w:proofErr w:type="spellEnd"/>
       <w:r>
         <w:rPr>
           <w:rFonts w:asciiTheme="majorHAnsi" w:eastAsia="Times New Roman" w:hAnsiTheme="majorHAnsi" w:cs="Times New Roman"/>
@@ -3375,7 +3223,6 @@
         </w:rPr>
         <w:t xml:space="preserve">ure out unfamiliar words. </w:t>
       </w:r>
-      <w:proofErr w:type="spellStart"/>
       <w:r>
         <w:rPr>
           <w:rFonts w:asciiTheme="majorHAnsi" w:eastAsia="Times New Roman" w:hAnsiTheme="majorHAnsi" w:cs="Times New Roman"/>
@@ -3394,7 +3241,6 @@
         </w:rPr>
         <w:t>name</w:t>
       </w:r>
-      <w:proofErr w:type="spellEnd"/>
       <w:r>
         <w:rPr>
           <w:rFonts w:asciiTheme="majorHAnsi" w:eastAsia="Times New Roman" w:hAnsiTheme="majorHAnsi" w:cs="Times New Roman"/>
@@ -3411,7 +3257,6 @@
         </w:rPr>
         <w:t xml:space="preserve">is beginning to read easy-reader material, but is not yet a fluent, independent reader. </w:t>
       </w:r>
-      <w:proofErr w:type="spellStart"/>
       <w:r>
         <w:rPr>
           <w:rFonts w:asciiTheme="majorHAnsi" w:eastAsia="Times New Roman" w:hAnsiTheme="majorHAnsi" w:cs="Times New Roman"/>
@@ -3448,7 +3293,6 @@
         </w:rPr>
         <w:t>_p</w:t>
       </w:r>
-      <w:proofErr w:type="spellEnd"/>
     </w:p>
     <w:p>
       <w:pPr>
@@ -3483,7 +3327,6 @@
         </w:rPr>
         <w:t xml:space="preserve"> thing you can do to help </w:t>
       </w:r>
-      <w:proofErr w:type="spellStart"/>
       <w:r>
         <w:rPr>
           <w:rFonts w:asciiTheme="majorHAnsi" w:eastAsia="Times New Roman" w:hAnsiTheme="majorHAnsi" w:cs="Times New Roman"/>
@@ -3502,7 +3345,6 @@
         </w:rPr>
         <w:t>name</w:t>
       </w:r>
-      <w:proofErr w:type="spellEnd"/>
       <w:r>
         <w:rPr>
           <w:rFonts w:asciiTheme="majorHAnsi" w:eastAsia="Times New Roman" w:hAnsiTheme="majorHAnsi" w:cs="Times New Roman"/>
@@ -3527,7 +3369,6 @@
         </w:rPr>
         <w:t xml:space="preserve">rybooks aloud to and with </w:t>
       </w:r>
-      <w:proofErr w:type="spellStart"/>
       <w:r>
         <w:rPr>
           <w:rFonts w:asciiTheme="majorHAnsi" w:eastAsia="Times New Roman" w:hAnsiTheme="majorHAnsi" w:cs="Times New Roman"/>
@@ -3546,7 +3387,6 @@
         </w:rPr>
         <w:t>name</w:t>
       </w:r>
-      <w:proofErr w:type="spellEnd"/>
       <w:r>
         <w:rPr>
           <w:rFonts w:asciiTheme="majorHAnsi" w:eastAsia="Times New Roman" w:hAnsiTheme="majorHAnsi" w:cs="Times New Roman"/>
@@ -3571,7 +3411,6 @@
         </w:rPr>
         <w:t xml:space="preserve">r your child. </w:t>
       </w:r>
-      <w:proofErr w:type="spellStart"/>
       <w:r>
         <w:rPr>
           <w:rFonts w:asciiTheme="majorHAnsi" w:eastAsia="Times New Roman" w:hAnsiTheme="majorHAnsi" w:cs="Times New Roman"/>
@@ -3590,7 +3429,6 @@
         </w:rPr>
         <w:t>name</w:t>
       </w:r>
-      <w:proofErr w:type="spellEnd"/>
       <w:r>
         <w:rPr>
           <w:rFonts w:asciiTheme="majorHAnsi" w:eastAsia="Times New Roman" w:hAnsiTheme="majorHAnsi" w:cs="Times New Roman"/>
@@ -3616,7 +3454,6 @@
         </w:rPr>
         <w:t xml:space="preserve"> </w:t>
       </w:r>
-      <w:proofErr w:type="spellStart"/>
       <w:r>
         <w:rPr>
           <w:rFonts w:asciiTheme="majorHAnsi" w:eastAsia="Times New Roman" w:hAnsiTheme="majorHAnsi" w:cs="Times New Roman"/>
@@ -3653,7 +3490,6 @@
         </w:rPr>
         <w:t>_p</w:t>
       </w:r>
-      <w:proofErr w:type="spellEnd"/>
     </w:p>
     <w:p>
       <w:pPr>
@@ -3873,7 +3709,7 @@
                         </a:ln>
                         <a:extLst>
                           <a:ext uri="{91240B29-F687-4f45-9708-019B960494DF}">
-                            <a14:hiddenLine xmlns:a14="http://schemas.microsoft.com/office/drawing/2010/main" xmlns:w="http://schemas.openxmlformats.org/wordprocessingml/2006/main" xmlns:w10="urn:schemas-microsoft-com:office:word" xmlns:v="urn:schemas-microsoft-com:vml" xmlns:o="urn:schemas-microsoft-com:office:office" xmlns="" w="9525">
+                            <a14:hiddenLine xmlns="" xmlns:o="urn:schemas-microsoft-com:office:office" xmlns:v="urn:schemas-microsoft-com:vml" xmlns:w10="urn:schemas-microsoft-com:office:word" xmlns:w="http://schemas.openxmlformats.org/wordprocessingml/2006/main" xmlns:a14="http://schemas.microsoft.com/office/drawing/2010/main" w="9525">
                               <a:solidFill>
                                 <a:srgbClr val="000000"/>
                               </a:solidFill>
@@ -3967,7 +3803,7 @@
                           </a:ln>
                           <a:extLst>
                             <a:ext uri="{909E8E84-426E-40dd-AFC4-6F175D3DCCD1}">
-                              <a14:hiddenFill xmlns:a14="http://schemas.microsoft.com/office/drawing/2010/main" xmlns:w="http://schemas.openxmlformats.org/wordprocessingml/2006/main" xmlns:w10="urn:schemas-microsoft-com:office:word" xmlns:v="urn:schemas-microsoft-com:vml" xmlns:o="urn:schemas-microsoft-com:office:office" xmlns="">
+                              <a14:hiddenFill xmlns="" xmlns:o="urn:schemas-microsoft-com:office:office" xmlns:v="urn:schemas-microsoft-com:vml" xmlns:w10="urn:schemas-microsoft-com:office:word" xmlns:w="http://schemas.openxmlformats.org/wordprocessingml/2006/main" xmlns:a14="http://schemas.microsoft.com/office/drawing/2010/main">
                                 <a:noFill/>
                               </a14:hiddenFill>
                             </a:ext>
@@ -3999,7 +3835,7 @@
                           </a:ln>
                           <a:extLst>
                             <a:ext uri="{909E8E84-426E-40dd-AFC4-6F175D3DCCD1}">
-                              <a14:hiddenFill xmlns:a14="http://schemas.microsoft.com/office/drawing/2010/main" xmlns:w="http://schemas.openxmlformats.org/wordprocessingml/2006/main" xmlns:w10="urn:schemas-microsoft-com:office:word" xmlns:v="urn:schemas-microsoft-com:vml" xmlns:o="urn:schemas-microsoft-com:office:office" xmlns="">
+                              <a14:hiddenFill xmlns="" xmlns:o="urn:schemas-microsoft-com:office:office" xmlns:v="urn:schemas-microsoft-com:vml" xmlns:w10="urn:schemas-microsoft-com:office:word" xmlns:w="http://schemas.openxmlformats.org/wordprocessingml/2006/main" xmlns:a14="http://schemas.microsoft.com/office/drawing/2010/main">
                                 <a:noFill/>
                               </a14:hiddenFill>
                             </a:ext>
@@ -5476,8 +5312,8 @@
         </c:dLbls>
         <c:gapWidth val="444"/>
         <c:overlap val="-90"/>
-        <c:axId val="1795778000"/>
-        <c:axId val="1795780320"/>
+        <c:axId val="-176337760"/>
+        <c:axId val="-176335712"/>
         <c:extLst xmlns:c16r2="http://schemas.microsoft.com/office/drawing/2015/06/chart">
           <c:ext xmlns:c15="http://schemas.microsoft.com/office/drawing/2012/chart" uri="{02D57815-91ED-43cb-92C2-25804820EDAC}">
             <c15:filteredBarSeries>
@@ -5670,7 +5506,7 @@
         </c:extLst>
       </c:barChart>
       <c:catAx>
-        <c:axId val="1795778000"/>
+        <c:axId val="-176337760"/>
         <c:scaling>
           <c:orientation val="minMax"/>
         </c:scaling>
@@ -5727,7 +5563,7 @@
             <a:endParaRPr lang="en-US"/>
           </a:p>
         </c:txPr>
-        <c:crossAx val="1795780320"/>
+        <c:crossAx val="-176335712"/>
         <c:crosses val="autoZero"/>
         <c:auto val="1"/>
         <c:lblAlgn val="ctr"/>
@@ -5735,7 +5571,7 @@
         <c:noMultiLvlLbl val="0"/>
       </c:catAx>
       <c:valAx>
-        <c:axId val="1795780320"/>
+        <c:axId val="-176335712"/>
         <c:scaling>
           <c:orientation val="minMax"/>
           <c:max val="100.0"/>
@@ -5780,7 +5616,7 @@
             <a:endParaRPr lang="en-US"/>
           </a:p>
         </c:txPr>
-        <c:crossAx val="1795778000"/>
+        <c:crossAx val="-176337760"/>
         <c:crosses val="autoZero"/>
         <c:crossBetween val="between"/>
         <c:majorUnit val="20.0"/>

</xml_diff>

<commit_message>
update STAR score range in template
</commit_message>
<xml_diff>
--- a/app/assets/STAR_testing/STAR_template.docx
+++ b/app/assets/STAR_testing/STAR_template.docx
@@ -302,7 +302,25 @@
           <w:sz w:val="20"/>
           <w:szCs w:val="20"/>
         </w:rPr>
-        <w:t xml:space="preserve"> in STAR Early Literacy range from 300 to 900 and span the grades Pre-K through 3. </w:t>
+        <w:t xml:space="preserve"> in </w:t>
+      </w:r>
+      <w:r>
+        <w:rPr>
+          <w:rFonts w:asciiTheme="majorHAnsi" w:hAnsiTheme="majorHAnsi"/>
+          <w:sz w:val="20"/>
+          <w:szCs w:val="20"/>
+        </w:rPr>
+        <w:t>STAR Early Literacy range from 200 to 11</w:t>
+      </w:r>
+      <w:bookmarkStart w:id="0" w:name="_GoBack"/>
+      <w:bookmarkEnd w:id="0"/>
+      <w:r>
+        <w:rPr>
+          <w:rFonts w:asciiTheme="majorHAnsi" w:hAnsiTheme="majorHAnsi"/>
+          <w:sz w:val="20"/>
+          <w:szCs w:val="20"/>
+        </w:rPr>
+        <w:t xml:space="preserve">00 and span the grades Pre-K through 3. </w:t>
       </w:r>
     </w:p>
     <w:p>
@@ -564,8 +582,6 @@
         </w:rPr>
         <w:t>Probable Reader (852-11</w:t>
       </w:r>
-      <w:bookmarkStart w:id="0" w:name="_GoBack"/>
-      <w:bookmarkEnd w:id="0"/>
       <w:r>
         <w:rPr>
           <w:rFonts w:asciiTheme="majorHAnsi" w:hAnsiTheme="majorHAnsi"/>
@@ -3709,7 +3725,7 @@
                         </a:ln>
                         <a:extLst>
                           <a:ext uri="{91240B29-F687-4f45-9708-019B960494DF}">
-                            <a14:hiddenLine xmlns="" xmlns:o="urn:schemas-microsoft-com:office:office" xmlns:v="urn:schemas-microsoft-com:vml" xmlns:w10="urn:schemas-microsoft-com:office:word" xmlns:w="http://schemas.openxmlformats.org/wordprocessingml/2006/main" xmlns:a14="http://schemas.microsoft.com/office/drawing/2010/main" w="9525">
+                            <a14:hiddenLine xmlns:a14="http://schemas.microsoft.com/office/drawing/2010/main" xmlns:w="http://schemas.openxmlformats.org/wordprocessingml/2006/main" xmlns:w10="urn:schemas-microsoft-com:office:word" xmlns:v="urn:schemas-microsoft-com:vml" xmlns:o="urn:schemas-microsoft-com:office:office" xmlns="" w="9525">
                               <a:solidFill>
                                 <a:srgbClr val="000000"/>
                               </a:solidFill>
@@ -3803,7 +3819,7 @@
                           </a:ln>
                           <a:extLst>
                             <a:ext uri="{909E8E84-426E-40dd-AFC4-6F175D3DCCD1}">
-                              <a14:hiddenFill xmlns="" xmlns:o="urn:schemas-microsoft-com:office:office" xmlns:v="urn:schemas-microsoft-com:vml" xmlns:w10="urn:schemas-microsoft-com:office:word" xmlns:w="http://schemas.openxmlformats.org/wordprocessingml/2006/main" xmlns:a14="http://schemas.microsoft.com/office/drawing/2010/main">
+                              <a14:hiddenFill xmlns:a14="http://schemas.microsoft.com/office/drawing/2010/main" xmlns:w="http://schemas.openxmlformats.org/wordprocessingml/2006/main" xmlns:w10="urn:schemas-microsoft-com:office:word" xmlns:v="urn:schemas-microsoft-com:vml" xmlns:o="urn:schemas-microsoft-com:office:office" xmlns="">
                                 <a:noFill/>
                               </a14:hiddenFill>
                             </a:ext>
@@ -3835,7 +3851,7 @@
                           </a:ln>
                           <a:extLst>
                             <a:ext uri="{909E8E84-426E-40dd-AFC4-6F175D3DCCD1}">
-                              <a14:hiddenFill xmlns="" xmlns:o="urn:schemas-microsoft-com:office:office" xmlns:v="urn:schemas-microsoft-com:vml" xmlns:w10="urn:schemas-microsoft-com:office:word" xmlns:w="http://schemas.openxmlformats.org/wordprocessingml/2006/main" xmlns:a14="http://schemas.microsoft.com/office/drawing/2010/main">
+                              <a14:hiddenFill xmlns:a14="http://schemas.microsoft.com/office/drawing/2010/main" xmlns:w="http://schemas.openxmlformats.org/wordprocessingml/2006/main" xmlns:w10="urn:schemas-microsoft-com:office:word" xmlns:v="urn:schemas-microsoft-com:vml" xmlns:o="urn:schemas-microsoft-com:office:office" xmlns="">
                                 <a:noFill/>
                               </a14:hiddenFill>
                             </a:ext>
@@ -5312,8 +5328,8 @@
         </c:dLbls>
         <c:gapWidth val="444"/>
         <c:overlap val="-90"/>
-        <c:axId val="-176337760"/>
-        <c:axId val="-176335712"/>
+        <c:axId val="-176630976"/>
+        <c:axId val="-176628656"/>
         <c:extLst xmlns:c16r2="http://schemas.microsoft.com/office/drawing/2015/06/chart">
           <c:ext xmlns:c15="http://schemas.microsoft.com/office/drawing/2012/chart" uri="{02D57815-91ED-43cb-92C2-25804820EDAC}">
             <c15:filteredBarSeries>
@@ -5506,7 +5522,7 @@
         </c:extLst>
       </c:barChart>
       <c:catAx>
-        <c:axId val="-176337760"/>
+        <c:axId val="-176630976"/>
         <c:scaling>
           <c:orientation val="minMax"/>
         </c:scaling>
@@ -5563,7 +5579,7 @@
             <a:endParaRPr lang="en-US"/>
           </a:p>
         </c:txPr>
-        <c:crossAx val="-176335712"/>
+        <c:crossAx val="-176628656"/>
         <c:crosses val="autoZero"/>
         <c:auto val="1"/>
         <c:lblAlgn val="ctr"/>
@@ -5571,7 +5587,7 @@
         <c:noMultiLvlLbl val="0"/>
       </c:catAx>
       <c:valAx>
-        <c:axId val="-176335712"/>
+        <c:axId val="-176628656"/>
         <c:scaling>
           <c:orientation val="minMax"/>
           <c:max val="100.0"/>
@@ -5616,7 +5632,7 @@
             <a:endParaRPr lang="en-US"/>
           </a:p>
         </c:txPr>
-        <c:crossAx val="-176337760"/>
+        <c:crossAx val="-176630976"/>
         <c:crosses val="autoZero"/>
         <c:crossBetween val="between"/>
         <c:majorUnit val="20.0"/>

</xml_diff>